<commit_message>
test change in doc, renamed project
</commit_message>
<xml_diff>
--- a/doc/GroPro_Dokumentation.docx
+++ b/doc/GroPro_Dokumentation.docx
@@ -382,6 +382,15 @@
               <w:szCs w:val="30"/>
             </w:rPr>
             <w:t>// TODO aktualisieren</w:t>
+          </w:r>
+          <w:r>
+            <w:rPr>
+              <w:rFonts w:cs="Times New Roman"/>
+              <w:color w:val="5B9BD5" w:themeColor="accent5"/>
+              <w:sz w:val="30"/>
+              <w:szCs w:val="30"/>
+            </w:rPr>
+            <w:t xml:space="preserve"> Test</w:t>
           </w:r>
         </w:p>
         <w:p>
@@ -5548,18 +5557,8 @@
           <w:color w:val="000000" w:themeColor="text1"/>
         </w:rPr>
         <w:lastRenderedPageBreak/>
-        <w:t xml:space="preserve">// TODO </w:t>
-      </w:r>
-      <w:proofErr w:type="spellStart"/>
-      <w:r>
-        <w:rPr>
-          <w:b/>
-          <w:bCs/>
-          <w:color w:val="000000" w:themeColor="text1"/>
-        </w:rPr>
-        <w:t>deleteme</w:t>
-      </w:r>
-      <w:proofErr w:type="spellEnd"/>
+        <w:t>// TODO deleteme</w:t>
+      </w:r>
     </w:p>
     <w:p>
       <w:pPr>
@@ -5612,42 +5611,75 @@
         <w:rPr>
           <w:color w:val="5B9BD5" w:themeColor="accent5"/>
         </w:rPr>
-        <w:t xml:space="preserve">// TODO in </w:t>
-      </w:r>
-      <w:proofErr w:type="spellStart"/>
-      <w:r>
+        <w:t>// TODO in GroPro</w:t>
+      </w:r>
+    </w:p>
+    <w:p>
+      <w:pPr>
+        <w:pStyle w:val="berschrift1"/>
+        <w:rPr>
+          <w:rFonts w:cs="Times New Roman"/>
+        </w:rPr>
+      </w:pPr>
+      <w:bookmarkStart w:id="1" w:name="_Toc101427341"/>
+      <w:r>
+        <w:rPr>
+          <w:rFonts w:cs="Times New Roman"/>
+        </w:rPr>
+        <w:t>Aufgabenanalyse</w:t>
+      </w:r>
+      <w:bookmarkEnd w:id="1"/>
+    </w:p>
+    <w:p>
+      <w:pPr>
+        <w:pStyle w:val="berschrift2"/>
+      </w:pPr>
+      <w:bookmarkStart w:id="2" w:name="_Toc101427342"/>
+      <w:r>
+        <w:t>Allgemeines</w:t>
+      </w:r>
+      <w:bookmarkEnd w:id="2"/>
+    </w:p>
+    <w:p>
+      <w:pPr>
         <w:rPr>
           <w:color w:val="5B9BD5" w:themeColor="accent5"/>
         </w:rPr>
-        <w:t>GroPro</w:t>
-      </w:r>
-      <w:proofErr w:type="spellEnd"/>
-    </w:p>
-    <w:p>
-      <w:pPr>
-        <w:pStyle w:val="berschrift1"/>
-        <w:rPr>
-          <w:rFonts w:cs="Times New Roman"/>
-        </w:rPr>
-      </w:pPr>
-      <w:bookmarkStart w:id="1" w:name="_Toc101427341"/>
-      <w:r>
-        <w:rPr>
-          <w:rFonts w:cs="Times New Roman"/>
-        </w:rPr>
-        <w:t>Aufgabenanalyse</w:t>
-      </w:r>
-      <w:bookmarkEnd w:id="1"/>
+      </w:pPr>
+      <w:r>
+        <w:rPr>
+          <w:color w:val="5B9BD5" w:themeColor="accent5"/>
+        </w:rPr>
+        <w:t>// TODO</w:t>
+      </w:r>
+    </w:p>
+    <w:p>
+      <w:r>
+        <w:t>Im Rahmen dieser Arbeit soll ein Software-System entwickelt werden, welches</w:t>
+      </w:r>
+    </w:p>
+    <w:p>
+      <w:r>
+        <w:t>Das System nimmt… entgegen und bestimmt …</w:t>
+      </w:r>
+    </w:p>
+    <w:p>
+      <w:r>
+        <w:t xml:space="preserve">Das Software-System soll nach dieser Eingabe im Folgenden … ermitteln </w:t>
+      </w:r>
+      <w:r>
+        <w:t>und … zurückgeben.</w:t>
+      </w:r>
     </w:p>
     <w:p>
       <w:pPr>
         <w:pStyle w:val="berschrift2"/>
       </w:pPr>
-      <w:bookmarkStart w:id="2" w:name="_Toc101427342"/>
-      <w:r>
-        <w:t>Allgemeines</w:t>
-      </w:r>
-      <w:bookmarkEnd w:id="2"/>
+      <w:bookmarkStart w:id="3" w:name="_Toc101427343"/>
+      <w:r>
+        <w:t>Eingabe</w:t>
+      </w:r>
+      <w:bookmarkEnd w:id="3"/>
     </w:p>
     <w:p>
       <w:pPr>
@@ -5659,36 +5691,13 @@
         <w:rPr>
           <w:color w:val="5B9BD5" w:themeColor="accent5"/>
         </w:rPr>
-        <w:t>// TODO</w:t>
-      </w:r>
-    </w:p>
-    <w:p>
-      <w:r>
-        <w:t>Im Rahmen dieser Arbeit soll ein Software-System entwickelt werden, welches</w:t>
-      </w:r>
-    </w:p>
-    <w:p>
-      <w:r>
-        <w:t>Das System nimmt… entgegen und bestimmt …</w:t>
-      </w:r>
-    </w:p>
-    <w:p>
-      <w:r>
-        <w:t xml:space="preserve">Das Software-System soll nach dieser Eingabe im Folgenden … ermitteln </w:t>
-      </w:r>
-      <w:r>
-        <w:t>und … zurückgeben.</w:t>
-      </w:r>
-    </w:p>
-    <w:p>
-      <w:pPr>
-        <w:pStyle w:val="berschrift2"/>
-      </w:pPr>
-      <w:bookmarkStart w:id="3" w:name="_Toc101427343"/>
-      <w:r>
-        <w:t>Eingabe</w:t>
-      </w:r>
-      <w:bookmarkEnd w:id="3"/>
+        <w:t>// TODO Form und Format</w:t>
+      </w:r>
+    </w:p>
+    <w:p>
+      <w:r>
+        <w:t>Dazu müssen zunächst die Eingabeparameter eingelesen werden. Dies soll, da in der Aufgabenstellung nicht explizit angegeben, in Textdateien im Textformat stattfinden, welche die Dateiendung .txt aufweisen müssen. Alle Zeilen, welche mit einem Semikolon beginnen, werden als Kommentar betrachtet und bis auf die Beschreibung des Testbeispiels in den ersten drei Zeilen der Datei ignoriert. Auch Leerzeilen werden vom Programm übersprungen.</w:t>
+      </w:r>
     </w:p>
     <w:p>
       <w:pPr>
@@ -5697,45 +5706,13 @@
         </w:rPr>
       </w:pPr>
       <w:r>
+        <w:t>Eine gültige Eingabedatei („ihk_1.txt“) könnte wie folgt aussehen:</w:t>
+      </w:r>
+      <w:r>
         <w:rPr>
           <w:color w:val="5B9BD5" w:themeColor="accent5"/>
         </w:rPr>
-        <w:t>// TODO Form und Format</w:t>
-      </w:r>
-    </w:p>
-    <w:p>
-      <w:r>
-        <w:t>Dazu müssen zunächst die Eingabeparameter eingelesen werden. Dies soll, da in der Aufgabenstellung nicht explizit angegeben, in Textdateien im Textformat stattfinden, welche die Dateiendung .</w:t>
-      </w:r>
-      <w:proofErr w:type="spellStart"/>
-      <w:r>
-        <w:t>txt</w:t>
-      </w:r>
-      <w:proofErr w:type="spellEnd"/>
-      <w:r>
-        <w:t xml:space="preserve"> aufweisen müssen. Alle Zeilen, welche mit einem Semikolon beginnen, werden als Kommentar betrachtet und bis auf die Beschreibung des Testbeispiels in den ersten drei Zeilen der Datei ignoriert. Auch Leerzeilen werden vom Programm übersprungen.</w:t>
-      </w:r>
-    </w:p>
-    <w:p>
-      <w:pPr>
-        <w:rPr>
-          <w:color w:val="5B9BD5" w:themeColor="accent5"/>
-        </w:rPr>
-      </w:pPr>
-      <w:r>
-        <w:t>Eine gültige Eingabedatei („ihk_1.txt“) könnte wie folgt aussehen:</w:t>
-      </w:r>
-      <w:r>
-        <w:rPr>
-          <w:color w:val="5B9BD5" w:themeColor="accent5"/>
-        </w:rPr>
-        <w:t xml:space="preserve"> </w:t>
-      </w:r>
-      <w:r>
-        <w:rPr>
-          <w:color w:val="5B9BD5" w:themeColor="accent5"/>
-        </w:rPr>
-        <w:t>// TODO</w:t>
+        <w:t xml:space="preserve"> // TODO</w:t>
       </w:r>
     </w:p>
     <w:p/>
@@ -5857,29 +5834,7 @@
                                 <w:lang w:eastAsia="de-DE"/>
                               </w:rPr>
                               <w:br/>
-                              <w:t xml:space="preserve">; </w:t>
-                            </w:r>
-                            <w:proofErr w:type="spellStart"/>
-                            <w:r>
-                              <w:rPr>
-                                <w:rFonts w:ascii="Courier New" w:eastAsia="Times New Roman" w:hAnsi="Courier New" w:cs="Courier New"/>
-                                <w:color w:val="080808"/>
-                                <w:sz w:val="20"/>
-                                <w:szCs w:val="20"/>
-                                <w:lang w:eastAsia="de-DE"/>
-                              </w:rPr>
-                              <w:t>Groesse</w:t>
-                            </w:r>
-                            <w:proofErr w:type="spellEnd"/>
-                            <w:r>
-                              <w:rPr>
-                                <w:rFonts w:ascii="Courier New" w:eastAsia="Times New Roman" w:hAnsi="Courier New" w:cs="Courier New"/>
-                                <w:color w:val="080808"/>
-                                <w:sz w:val="20"/>
-                                <w:szCs w:val="20"/>
-                                <w:lang w:eastAsia="de-DE"/>
-                              </w:rPr>
-                              <w:t xml:space="preserve"> des Gebietes</w:t>
+                              <w:t>; Groesse des Gebietes</w:t>
                             </w:r>
                             <w:r>
                               <w:rPr>
@@ -5901,20 +5856,8 @@
                                 <w:lang w:eastAsia="de-DE"/>
                               </w:rPr>
                               <w:br/>
-                              <w:t xml:space="preserve">; </w:t>
+                              <w:t>; Hoehen</w:t>
                             </w:r>
-                            <w:proofErr w:type="spellStart"/>
-                            <w:r>
-                              <w:rPr>
-                                <w:rFonts w:ascii="Courier New" w:eastAsia="Times New Roman" w:hAnsi="Courier New" w:cs="Courier New"/>
-                                <w:color w:val="080808"/>
-                                <w:sz w:val="20"/>
-                                <w:szCs w:val="20"/>
-                                <w:lang w:eastAsia="de-DE"/>
-                              </w:rPr>
-                              <w:t>Hoehen</w:t>
-                            </w:r>
-                            <w:proofErr w:type="spellEnd"/>
                             <w:r>
                               <w:rPr>
                                 <w:rFonts w:ascii="Courier New" w:eastAsia="Times New Roman" w:hAnsi="Courier New" w:cs="Courier New"/>
@@ -6211,27 +6154,14 @@
                             <w:r>
                               <w:t xml:space="preserve">Abbildung </w:t>
                             </w:r>
-                            <w:r>
-                              <w:fldChar w:fldCharType="begin"/>
-                            </w:r>
-                            <w:r>
-                              <w:instrText xml:space="preserve"> SEQ Abbildung \* ARABIC </w:instrText>
-                            </w:r>
-                            <w:r>
-                              <w:fldChar w:fldCharType="separate"/>
-                            </w:r>
-                            <w:r>
-                              <w:rPr>
-                                <w:noProof/>
-                              </w:rPr>
-                              <w:t>1</w:t>
-                            </w:r>
-                            <w:r>
-                              <w:rPr>
-                                <w:noProof/>
-                              </w:rPr>
-                              <w:fldChar w:fldCharType="end"/>
-                            </w:r>
+                            <w:fldSimple w:instr=" SEQ Abbildung \* ARABIC ">
+                              <w:r>
+                                <w:rPr>
+                                  <w:noProof/>
+                                </w:rPr>
+                                <w:t>1</w:t>
+                              </w:r>
+                            </w:fldSimple>
                             <w:bookmarkEnd w:id="4"/>
                             <w:r>
                               <w:t>: Beispiel einer gültigen Eingabedatei</w:t>
@@ -6334,11 +6264,11 @@
       <w:pPr>
         <w:pStyle w:val="berschrift2"/>
       </w:pPr>
-      <w:bookmarkStart w:id="10" w:name="_Toc101427344"/>
+      <w:bookmarkStart w:id="7" w:name="_Toc101427344"/>
       <w:r>
         <w:t>Problemstellung</w:t>
       </w:r>
-      <w:bookmarkEnd w:id="10"/>
+      <w:bookmarkEnd w:id="7"/>
     </w:p>
     <w:p>
       <w:pPr>
@@ -6363,12 +6293,12 @@
       <w:pPr>
         <w:pStyle w:val="berschrift2"/>
       </w:pPr>
-      <w:bookmarkStart w:id="11" w:name="_Toc101427345"/>
+      <w:bookmarkStart w:id="8" w:name="_Toc101427345"/>
       <w:r>
         <w:lastRenderedPageBreak/>
         <w:t>Ausgabe</w:t>
       </w:r>
-      <w:bookmarkEnd w:id="11"/>
+      <w:bookmarkEnd w:id="8"/>
     </w:p>
     <w:p>
       <w:r>
@@ -6543,21 +6473,7 @@
                                 <w:color w:val="080808"/>
                               </w:rPr>
                               <w:br/>
-                              <w:t xml:space="preserve">Eingelesene </w:t>
-                            </w:r>
-                            <w:proofErr w:type="spellStart"/>
-                            <w:r>
-                              <w:rPr>
-                                <w:color w:val="080808"/>
-                              </w:rPr>
-                              <w:t>Hoehen</w:t>
-                            </w:r>
-                            <w:proofErr w:type="spellEnd"/>
-                            <w:r>
-                              <w:rPr>
-                                <w:color w:val="080808"/>
-                              </w:rPr>
-                              <w:t>:</w:t>
+                              <w:t>Eingelesene Hoehen:</w:t>
                             </w:r>
                             <w:r>
                               <w:rPr>
@@ -6592,20 +6508,7 @@
                                 <w:color w:val="080808"/>
                               </w:rPr>
                               <w:br/>
-                            </w:r>
-                            <w:proofErr w:type="spellStart"/>
-                            <w:r>
-                              <w:rPr>
-                                <w:color w:val="080808"/>
-                              </w:rPr>
-                              <w:t>Benoetigte</w:t>
-                            </w:r>
-                            <w:proofErr w:type="spellEnd"/>
-                            <w:r>
-                              <w:rPr>
-                                <w:color w:val="080808"/>
-                              </w:rPr>
-                              <w:t xml:space="preserve"> Antennen: 1</w:t>
+                              <w:t>Benoetigte Antennen: 1</w:t>
                             </w:r>
                             <w:r>
                               <w:rPr>
@@ -6812,39 +6715,26 @@
                                 <w:sz w:val="24"/>
                               </w:rPr>
                             </w:pPr>
-                            <w:bookmarkStart w:id="12" w:name="_Ref100209865"/>
-                            <w:bookmarkStart w:id="13" w:name="_Toc100308068"/>
-                            <w:bookmarkStart w:id="14" w:name="_Toc101270723"/>
+                            <w:bookmarkStart w:id="9" w:name="_Ref100209865"/>
+                            <w:bookmarkStart w:id="10" w:name="_Toc100308068"/>
+                            <w:bookmarkStart w:id="11" w:name="_Toc101270723"/>
                             <w:r>
                               <w:t xml:space="preserve">Abbildung </w:t>
                             </w:r>
-                            <w:r>
-                              <w:fldChar w:fldCharType="begin"/>
-                            </w:r>
-                            <w:r>
-                              <w:instrText xml:space="preserve"> SEQ Abbildung \* ARABIC </w:instrText>
-                            </w:r>
-                            <w:r>
-                              <w:fldChar w:fldCharType="separate"/>
-                            </w:r>
-                            <w:r>
-                              <w:rPr>
-                                <w:noProof/>
-                              </w:rPr>
-                              <w:t>2</w:t>
-                            </w:r>
-                            <w:r>
-                              <w:rPr>
-                                <w:noProof/>
-                              </w:rPr>
-                              <w:fldChar w:fldCharType="end"/>
-                            </w:r>
-                            <w:bookmarkEnd w:id="12"/>
+                            <w:fldSimple w:instr=" SEQ Abbildung \* ARABIC ">
+                              <w:r>
+                                <w:rPr>
+                                  <w:noProof/>
+                                </w:rPr>
+                                <w:t>2</w:t>
+                              </w:r>
+                            </w:fldSimple>
+                            <w:bookmarkEnd w:id="9"/>
                             <w:r>
                               <w:t>: Beispiel einer Ausgabe in der Konsole</w:t>
                             </w:r>
-                            <w:bookmarkEnd w:id="13"/>
-                            <w:bookmarkEnd w:id="14"/>
+                            <w:bookmarkEnd w:id="10"/>
+                            <w:bookmarkEnd w:id="11"/>
                           </w:p>
                         </w:txbxContent>
                       </wps:txbx>
@@ -6973,11 +6863,11 @@
       <w:pPr>
         <w:pStyle w:val="berschrift2"/>
       </w:pPr>
-      <w:bookmarkStart w:id="18" w:name="_Toc101427346"/>
+      <w:bookmarkStart w:id="12" w:name="_Toc101427346"/>
       <w:r>
         <w:t>Grenz- und Fehlerfälle</w:t>
       </w:r>
-      <w:bookmarkEnd w:id="18"/>
+      <w:bookmarkEnd w:id="12"/>
     </w:p>
     <w:p>
       <w:r>
@@ -7001,11 +6891,11 @@
       <w:pPr>
         <w:pStyle w:val="berschrift3"/>
       </w:pPr>
-      <w:bookmarkStart w:id="19" w:name="_Toc101427347"/>
+      <w:bookmarkStart w:id="13" w:name="_Toc101427347"/>
       <w:r>
         <w:t>Grenzfälle</w:t>
       </w:r>
-      <w:bookmarkEnd w:id="19"/>
+      <w:bookmarkEnd w:id="13"/>
     </w:p>
     <w:p>
       <w:pPr>
@@ -7049,17 +6939,17 @@
       <w:pPr>
         <w:pStyle w:val="berschrift3"/>
       </w:pPr>
-      <w:bookmarkStart w:id="20" w:name="_Ref100260012"/>
-      <w:bookmarkStart w:id="21" w:name="_Ref100260743"/>
-      <w:bookmarkStart w:id="22" w:name="_Toc100307279"/>
-      <w:bookmarkStart w:id="23" w:name="_Toc101427348"/>
+      <w:bookmarkStart w:id="14" w:name="_Ref100260012"/>
+      <w:bookmarkStart w:id="15" w:name="_Ref100260743"/>
+      <w:bookmarkStart w:id="16" w:name="_Toc100307279"/>
+      <w:bookmarkStart w:id="17" w:name="_Toc101427348"/>
       <w:r>
         <w:t>Fehlerfälle</w:t>
       </w:r>
-      <w:bookmarkEnd w:id="20"/>
-      <w:bookmarkEnd w:id="21"/>
-      <w:bookmarkEnd w:id="22"/>
-      <w:bookmarkEnd w:id="23"/>
+      <w:bookmarkEnd w:id="14"/>
+      <w:bookmarkEnd w:id="15"/>
+      <w:bookmarkEnd w:id="16"/>
+      <w:bookmarkEnd w:id="17"/>
     </w:p>
     <w:p>
       <w:r>
@@ -7082,12 +6972,12 @@
       <w:pPr>
         <w:pStyle w:val="berschrift4"/>
       </w:pPr>
-      <w:bookmarkStart w:id="24" w:name="_Ref100217018"/>
+      <w:bookmarkStart w:id="18" w:name="_Ref100217018"/>
       <w:r>
         <w:lastRenderedPageBreak/>
         <w:t>Technische Fehler</w:t>
       </w:r>
-      <w:bookmarkEnd w:id="24"/>
+      <w:bookmarkEnd w:id="18"/>
     </w:p>
     <w:p>
       <w:r>
@@ -7151,11 +7041,11 @@
       <w:pPr>
         <w:pStyle w:val="berschrift4"/>
       </w:pPr>
-      <w:bookmarkStart w:id="25" w:name="_Ref100213510"/>
+      <w:bookmarkStart w:id="19" w:name="_Ref100213510"/>
       <w:r>
         <w:t>Syntaktische Fehler</w:t>
       </w:r>
-      <w:bookmarkEnd w:id="25"/>
+      <w:bookmarkEnd w:id="19"/>
     </w:p>
     <w:p>
       <w:pPr>
@@ -7264,11 +7154,11 @@
       <w:pPr>
         <w:pStyle w:val="berschrift2"/>
       </w:pPr>
-      <w:bookmarkStart w:id="26" w:name="_Toc101427349"/>
+      <w:bookmarkStart w:id="20" w:name="_Toc101427349"/>
       <w:r>
         <w:t>Anforderungsliste</w:t>
       </w:r>
-      <w:bookmarkEnd w:id="26"/>
+      <w:bookmarkEnd w:id="20"/>
     </w:p>
     <w:p>
       <w:pPr>
@@ -7293,13 +7183,7 @@
         <w:rPr>
           <w:color w:val="FF0000"/>
         </w:rPr>
-        <w:t>// TODO</w:t>
-      </w:r>
-      <w:r>
-        <w:rPr>
-          <w:color w:val="FF0000"/>
-        </w:rPr>
-        <w:t xml:space="preserve"> Vorbereitung</w:t>
+        <w:t>// TODO Vorbereitung</w:t>
       </w:r>
     </w:p>
     <w:p/>
@@ -7310,14 +7194,14 @@
           <w:rFonts w:cs="Times New Roman"/>
         </w:rPr>
       </w:pPr>
-      <w:bookmarkStart w:id="27" w:name="_Toc101427350"/>
+      <w:bookmarkStart w:id="21" w:name="_Toc101427350"/>
       <w:r>
         <w:rPr>
           <w:rFonts w:cs="Times New Roman"/>
         </w:rPr>
         <w:t>Verfahrensbeschreibung</w:t>
       </w:r>
-      <w:bookmarkEnd w:id="27"/>
+      <w:bookmarkEnd w:id="21"/>
     </w:p>
     <w:p>
       <w:pPr>
@@ -7342,14 +7226,14 @@
       <w:pPr>
         <w:pStyle w:val="berschrift2"/>
       </w:pPr>
-      <w:bookmarkStart w:id="28" w:name="_Toc101427351"/>
+      <w:bookmarkStart w:id="22" w:name="_Toc101427351"/>
       <w:r>
         <w:t xml:space="preserve">Eingabe und </w:t>
       </w:r>
       <w:r>
         <w:t>Initialisierung</w:t>
       </w:r>
-      <w:bookmarkEnd w:id="28"/>
+      <w:bookmarkEnd w:id="22"/>
     </w:p>
     <w:p>
       <w:pPr>
@@ -7361,13 +7245,7 @@
         <w:rPr>
           <w:color w:val="5B9BD5" w:themeColor="accent5"/>
         </w:rPr>
-        <w:t xml:space="preserve">// TODO </w:t>
-      </w:r>
-      <w:r>
-        <w:rPr>
-          <w:color w:val="5B9BD5" w:themeColor="accent5"/>
-        </w:rPr>
-        <w:t xml:space="preserve">Welche </w:t>
+        <w:t xml:space="preserve">// TODO Welche </w:t>
       </w:r>
       <w:r>
         <w:rPr>
@@ -7381,53 +7259,19 @@
         <w:rPr>
           <w:color w:val="5B9BD5" w:themeColor="accent5"/>
         </w:rPr>
-        <w:t xml:space="preserve"> </w:t>
+        <w:t xml:space="preserve"> Datenstrukturen (sprachenunabh.)</w:t>
       </w:r>
       <w:r>
         <w:rPr>
           <w:color w:val="5B9BD5" w:themeColor="accent5"/>
         </w:rPr>
-        <w:t>Datenstrukturen (</w:t>
-      </w:r>
-      <w:proofErr w:type="spellStart"/>
+        <w:t xml:space="preserve"> und warum</w:t>
+      </w:r>
       <w:r>
         <w:rPr>
           <w:color w:val="5B9BD5" w:themeColor="accent5"/>
         </w:rPr>
-        <w:t>sprachenunabh</w:t>
-      </w:r>
-      <w:proofErr w:type="spellEnd"/>
-      <w:r>
-        <w:rPr>
-          <w:color w:val="5B9BD5" w:themeColor="accent5"/>
-        </w:rPr>
-        <w:t>.)</w:t>
-      </w:r>
-      <w:r>
-        <w:rPr>
-          <w:color w:val="5B9BD5" w:themeColor="accent5"/>
-        </w:rPr>
-        <w:t xml:space="preserve"> und warum</w:t>
-      </w:r>
-      <w:r>
-        <w:rPr>
-          <w:color w:val="5B9BD5" w:themeColor="accent5"/>
-        </w:rPr>
-        <w:t xml:space="preserve">? </w:t>
-      </w:r>
-      <w:proofErr w:type="spellStart"/>
-      <w:r>
-        <w:rPr>
-          <w:color w:val="5B9BD5" w:themeColor="accent5"/>
-        </w:rPr>
-        <w:t>zB</w:t>
-      </w:r>
-      <w:proofErr w:type="spellEnd"/>
-      <w:r>
-        <w:rPr>
-          <w:color w:val="5B9BD5" w:themeColor="accent5"/>
-        </w:rPr>
-        <w:t xml:space="preserve"> Feld fester Größe oder verkettete Liste</w:t>
+        <w:t>? zB Feld fester Größe oder verkettete Liste</w:t>
       </w:r>
     </w:p>
     <w:p>
@@ -7470,11 +7314,11 @@
       <w:pPr>
         <w:pStyle w:val="berschrift2"/>
       </w:pPr>
-      <w:bookmarkStart w:id="29" w:name="_Toc101427352"/>
+      <w:bookmarkStart w:id="23" w:name="_Toc101427352"/>
       <w:r>
         <w:t>Berechnung der …</w:t>
       </w:r>
-      <w:bookmarkEnd w:id="29"/>
+      <w:bookmarkEnd w:id="23"/>
     </w:p>
     <w:p>
       <w:pPr>
@@ -7486,74 +7330,86 @@
         <w:rPr>
           <w:color w:val="5B9BD5" w:themeColor="accent5"/>
         </w:rPr>
-        <w:t xml:space="preserve">// TODO </w:t>
-      </w:r>
-      <w:proofErr w:type="spellStart"/>
-      <w:r>
+        <w:t>// TODO evtl unterteilung in versch Strategien</w:t>
+      </w:r>
+    </w:p>
+    <w:p>
+      <w:r>
+        <w:t>Nach Beendigung der Eingabe und der Initialisierung der Dateistrukturen wird das erzeugte … an … übergeben, der … übernimmt.</w:t>
+      </w:r>
+    </w:p>
+    <w:p>
+      <w:pPr>
         <w:rPr>
           <w:color w:val="5B9BD5" w:themeColor="accent5"/>
         </w:rPr>
-        <w:t>evtl</w:t>
-      </w:r>
-      <w:proofErr w:type="spellEnd"/>
+      </w:pPr>
       <w:r>
         <w:rPr>
           <w:color w:val="5B9BD5" w:themeColor="accent5"/>
         </w:rPr>
-        <w:t xml:space="preserve"> </w:t>
-      </w:r>
-      <w:proofErr w:type="spellStart"/>
+        <w:t>// grober Ablauf</w:t>
+      </w:r>
       <w:r>
         <w:rPr>
           <w:color w:val="5B9BD5" w:themeColor="accent5"/>
         </w:rPr>
-        <w:t>unterteilung</w:t>
-      </w:r>
-      <w:proofErr w:type="spellEnd"/>
-      <w:r>
+        <w:t xml:space="preserve"> -&gt; TODO warum rekursiv/iterativ?</w:t>
+      </w:r>
+    </w:p>
+    <w:p>
+      <w:pPr>
         <w:rPr>
           <w:color w:val="5B9BD5" w:themeColor="accent5"/>
         </w:rPr>
-        <w:t xml:space="preserve"> in </w:t>
-      </w:r>
-      <w:proofErr w:type="spellStart"/>
+      </w:pPr>
       <w:r>
         <w:rPr>
           <w:color w:val="5B9BD5" w:themeColor="accent5"/>
         </w:rPr>
-        <w:t>versch</w:t>
-      </w:r>
-      <w:proofErr w:type="spellEnd"/>
-      <w:r>
+        <w:t>// dann genaue Beschreibung der Rekursion o.Ä.</w:t>
+      </w:r>
+    </w:p>
+    <w:p>
+      <w:pPr>
         <w:rPr>
           <w:color w:val="5B9BD5" w:themeColor="accent5"/>
         </w:rPr>
-        <w:t xml:space="preserve"> Strategien</w:t>
-      </w:r>
-    </w:p>
-    <w:p>
-      <w:r>
-        <w:t>Nach Beendigung der Eingabe und der Initialisierung der Dateistrukturen wird das erzeugte … an … übergeben, der … übernimmt.</w:t>
-      </w:r>
-    </w:p>
-    <w:p>
-      <w:pPr>
+      </w:pPr>
+      <w:r>
         <w:rPr>
           <w:color w:val="5B9BD5" w:themeColor="accent5"/>
         </w:rPr>
-      </w:pPr>
-      <w:r>
+        <w:t>// mathematische Formeln</w:t>
+      </w:r>
+    </w:p>
+    <w:p>
+      <w:pPr>
         <w:rPr>
           <w:color w:val="5B9BD5" w:themeColor="accent5"/>
         </w:rPr>
-        <w:t>// grober Ablauf</w:t>
-      </w:r>
+      </w:pPr>
       <w:r>
         <w:rPr>
           <w:color w:val="5B9BD5" w:themeColor="accent5"/>
         </w:rPr>
-        <w:t xml:space="preserve"> -&gt; TODO warum rekursiv/iterativ?</w:t>
-      </w:r>
+        <w:t>// Skizzen</w:t>
+      </w:r>
+    </w:p>
+    <w:p>
+      <w:r>
+        <w:t>Die genaue Vorgehensweise beim … ist wie folgt:</w:t>
+      </w:r>
+    </w:p>
+    <w:p>
+      <w:pPr>
+        <w:pStyle w:val="berschrift2"/>
+      </w:pPr>
+      <w:bookmarkStart w:id="24" w:name="_Toc101427353"/>
+      <w:r>
+        <w:t>Ausgabe</w:t>
+      </w:r>
+      <w:bookmarkEnd w:id="24"/>
     </w:p>
     <w:p>
       <w:pPr>
@@ -7565,8 +7421,24 @@
         <w:rPr>
           <w:color w:val="5B9BD5" w:themeColor="accent5"/>
         </w:rPr>
-        <w:t>// dann genaue Beschreibung der Rekursion o.Ä.</w:t>
-      </w:r>
+        <w:t>// TODO Konvertierung und Ausgabe in gewünschte Formate</w:t>
+      </w:r>
+    </w:p>
+    <w:p>
+      <w:r>
+        <w:t>Anschließend an den Algorithmus kann das Ergebnis auf die zwei gewünschten Arten ausgegeben werden. Das Verfahren ist simpel:</w:t>
+      </w:r>
+    </w:p>
+    <w:p/>
+    <w:p>
+      <w:pPr>
+        <w:pStyle w:val="berschrift1"/>
+      </w:pPr>
+      <w:bookmarkStart w:id="25" w:name="_Toc101427354"/>
+      <w:r>
+        <w:t>Programmbeschreibung</w:t>
+      </w:r>
+      <w:bookmarkEnd w:id="25"/>
     </w:p>
     <w:p>
       <w:pPr>
@@ -7578,76 +7450,6 @@
         <w:rPr>
           <w:color w:val="5B9BD5" w:themeColor="accent5"/>
         </w:rPr>
-        <w:t>// mathematische Formeln</w:t>
-      </w:r>
-    </w:p>
-    <w:p>
-      <w:pPr>
-        <w:rPr>
-          <w:color w:val="5B9BD5" w:themeColor="accent5"/>
-        </w:rPr>
-      </w:pPr>
-      <w:r>
-        <w:rPr>
-          <w:color w:val="5B9BD5" w:themeColor="accent5"/>
-        </w:rPr>
-        <w:t>// Skizzen</w:t>
-      </w:r>
-    </w:p>
-    <w:p>
-      <w:r>
-        <w:t>Die genaue Vorgehensweise beim … ist wie folgt:</w:t>
-      </w:r>
-    </w:p>
-    <w:p>
-      <w:pPr>
-        <w:pStyle w:val="berschrift2"/>
-      </w:pPr>
-      <w:bookmarkStart w:id="30" w:name="_Toc101427353"/>
-      <w:r>
-        <w:t>Ausgabe</w:t>
-      </w:r>
-      <w:bookmarkEnd w:id="30"/>
-    </w:p>
-    <w:p>
-      <w:pPr>
-        <w:rPr>
-          <w:color w:val="5B9BD5" w:themeColor="accent5"/>
-        </w:rPr>
-      </w:pPr>
-      <w:r>
-        <w:rPr>
-          <w:color w:val="5B9BD5" w:themeColor="accent5"/>
-        </w:rPr>
-        <w:t>// TODO Konvertierung und Ausgabe in gewünschte Formate</w:t>
-      </w:r>
-    </w:p>
-    <w:p>
-      <w:r>
-        <w:t>Anschließend an den Algorithmus kann das Ergebnis auf die zwei gewünschten Arten ausgegeben werden. Das Verfahren ist simpel:</w:t>
-      </w:r>
-    </w:p>
-    <w:p/>
-    <w:p>
-      <w:pPr>
-        <w:pStyle w:val="berschrift1"/>
-      </w:pPr>
-      <w:bookmarkStart w:id="31" w:name="_Toc101427354"/>
-      <w:r>
-        <w:t>Programmbeschreibung</w:t>
-      </w:r>
-      <w:bookmarkEnd w:id="31"/>
-    </w:p>
-    <w:p>
-      <w:pPr>
-        <w:rPr>
-          <w:color w:val="5B9BD5" w:themeColor="accent5"/>
-        </w:rPr>
-      </w:pPr>
-      <w:r>
-        <w:rPr>
-          <w:color w:val="5B9BD5" w:themeColor="accent5"/>
-        </w:rPr>
         <w:t>// TODO Verweis auf Anforderungsliste</w:t>
       </w:r>
     </w:p>
@@ -7661,21 +7463,7 @@
         <w:rPr>
           <w:color w:val="FF0000"/>
         </w:rPr>
-        <w:t xml:space="preserve">// TODO Diagramme soweit es </w:t>
-      </w:r>
-      <w:proofErr w:type="gramStart"/>
-      <w:r>
-        <w:rPr>
-          <w:color w:val="FF0000"/>
-        </w:rPr>
-        <w:t>geht</w:t>
-      </w:r>
-      <w:proofErr w:type="gramEnd"/>
-      <w:r>
-        <w:rPr>
-          <w:color w:val="FF0000"/>
-        </w:rPr>
-        <w:t xml:space="preserve"> vorbereiten</w:t>
+        <w:t>// TODO Diagramme soweit es geht vorbereiten</w:t>
       </w:r>
     </w:p>
     <w:p>
@@ -7764,42 +7552,12 @@
                             <w:r>
                               <w:t xml:space="preserve"> oder </w:t>
                             </w:r>
-                            <w:proofErr w:type="spellStart"/>
                             <w:r>
                               <w:rPr>
                                 <w:rStyle w:val="UntertitelZchn"/>
                               </w:rPr>
-                              <w:t>get</w:t>
+                              <w:t>get/set/is</w:t>
                             </w:r>
-                            <w:proofErr w:type="spellEnd"/>
-                            <w:r>
-                              <w:rPr>
-                                <w:rStyle w:val="UntertitelZchn"/>
-                              </w:rPr>
-                              <w:t>/</w:t>
-                            </w:r>
-                            <w:proofErr w:type="spellStart"/>
-                            <w:r>
-                              <w:rPr>
-                                <w:rStyle w:val="UntertitelZchn"/>
-                              </w:rPr>
-                              <w:t>set</w:t>
-                            </w:r>
-                            <w:proofErr w:type="spellEnd"/>
-                            <w:r>
-                              <w:rPr>
-                                <w:rStyle w:val="UntertitelZchn"/>
-                              </w:rPr>
-                              <w:t>/</w:t>
-                            </w:r>
-                            <w:proofErr w:type="spellStart"/>
-                            <w:r>
-                              <w:rPr>
-                                <w:rStyle w:val="UntertitelZchn"/>
-                              </w:rPr>
-                              <w:t>is</w:t>
-                            </w:r>
-                            <w:proofErr w:type="spellEnd"/>
                             <w:r>
                               <w:t>.</w:t>
                             </w:r>
@@ -7913,12 +7671,12 @@
       <w:pPr>
         <w:pStyle w:val="berschrift2"/>
       </w:pPr>
-      <w:bookmarkStart w:id="32" w:name="_Toc101427355"/>
+      <w:bookmarkStart w:id="26" w:name="_Toc101427355"/>
       <w:r>
         <w:lastRenderedPageBreak/>
         <w:t>Grobentwurf</w:t>
       </w:r>
-      <w:bookmarkEnd w:id="32"/>
+      <w:bookmarkEnd w:id="26"/>
     </w:p>
     <w:p>
       <w:r>
@@ -7930,11 +7688,11 @@
       <w:pPr>
         <w:pStyle w:val="berschrift3"/>
       </w:pPr>
-      <w:bookmarkStart w:id="33" w:name="_Toc101427356"/>
+      <w:bookmarkStart w:id="27" w:name="_Toc101427356"/>
       <w:r>
         <w:t>Module</w:t>
       </w:r>
-      <w:bookmarkEnd w:id="33"/>
+      <w:bookmarkEnd w:id="27"/>
     </w:p>
     <w:p>
       <w:pPr>
@@ -8006,37 +7764,24 @@
         <w:pStyle w:val="Beschriftung"/>
         <w:jc w:val="center"/>
       </w:pPr>
-      <w:bookmarkStart w:id="34" w:name="_Toc100308072"/>
-      <w:bookmarkStart w:id="35" w:name="_Toc101270724"/>
+      <w:bookmarkStart w:id="28" w:name="_Toc100308072"/>
+      <w:bookmarkStart w:id="29" w:name="_Toc101270724"/>
       <w:r>
         <w:t xml:space="preserve">Abbildung </w:t>
       </w:r>
-      <w:r>
-        <w:fldChar w:fldCharType="begin"/>
-      </w:r>
-      <w:r>
-        <w:instrText xml:space="preserve"> SEQ Abbildung \* ARABIC </w:instrText>
-      </w:r>
-      <w:r>
-        <w:fldChar w:fldCharType="separate"/>
-      </w:r>
-      <w:r>
-        <w:rPr>
-          <w:noProof/>
-        </w:rPr>
-        <w:t>6</w:t>
-      </w:r>
-      <w:r>
-        <w:rPr>
-          <w:noProof/>
-        </w:rPr>
-        <w:fldChar w:fldCharType="end"/>
-      </w:r>
+      <w:fldSimple w:instr=" SEQ Abbildung \* ARABIC ">
+        <w:r>
+          <w:rPr>
+            <w:noProof/>
+          </w:rPr>
+          <w:t>6</w:t>
+        </w:r>
+      </w:fldSimple>
       <w:r>
         <w:t>: Module im Paketdiagramm</w:t>
       </w:r>
-      <w:bookmarkEnd w:id="34"/>
-      <w:bookmarkEnd w:id="35"/>
+      <w:bookmarkEnd w:id="28"/>
+      <w:bookmarkEnd w:id="29"/>
     </w:p>
     <w:p>
       <w:r>
@@ -8059,11 +7804,11 @@
       <w:pPr>
         <w:pStyle w:val="berschrift3"/>
       </w:pPr>
-      <w:bookmarkStart w:id="36" w:name="_Toc101427357"/>
+      <w:bookmarkStart w:id="30" w:name="_Toc101427357"/>
       <w:r>
         <w:t>Ein- und Ausgabe</w:t>
       </w:r>
-      <w:bookmarkEnd w:id="36"/>
+      <w:bookmarkEnd w:id="30"/>
     </w:p>
     <w:p>
       <w:pPr>
@@ -8075,91 +7820,35 @@
         <w:rPr>
           <w:color w:val="FF0000"/>
         </w:rPr>
-        <w:t xml:space="preserve">// TODO </w:t>
-      </w:r>
-      <w:proofErr w:type="spellStart"/>
-      <w:r>
-        <w:rPr>
-          <w:color w:val="FF0000"/>
-        </w:rPr>
-        <w:t>IOConverter</w:t>
-      </w:r>
-      <w:proofErr w:type="spellEnd"/>
-      <w:r>
-        <w:rPr>
-          <w:color w:val="FF0000"/>
-        </w:rPr>
-        <w:t xml:space="preserve"> Trennung zu Controller, </w:t>
-      </w:r>
-      <w:proofErr w:type="spellStart"/>
-      <w:r>
-        <w:rPr>
-          <w:color w:val="FF0000"/>
-        </w:rPr>
-        <w:t>Strategy</w:t>
-      </w:r>
-      <w:proofErr w:type="spellEnd"/>
-      <w:r>
-        <w:rPr>
-          <w:color w:val="FF0000"/>
-        </w:rPr>
-        <w:t xml:space="preserve"> Pattern</w:t>
-      </w:r>
-    </w:p>
-    <w:p>
-      <w:r>
-        <w:t xml:space="preserve">Um auch andere Ein- und Ausgabewege als die in der Aufgabenstellung Gewünschten zu ermöglichen, werden Ein- und Ausgabe sowie die </w:t>
-      </w:r>
-      <w:proofErr w:type="spellStart"/>
-      <w:r>
-        <w:t>Konvertierer</w:t>
-      </w:r>
-      <w:proofErr w:type="spellEnd"/>
-      <w:r>
-        <w:t xml:space="preserve"> durch jeweils ein Interface abstrahiert. </w:t>
+        <w:t>// TODO IOConverter Trennung zu Controller, Strategy Pattern</w:t>
+      </w:r>
+    </w:p>
+    <w:p>
+      <w:r>
+        <w:t xml:space="preserve">Um auch andere Ein- und Ausgabewege als die in der Aufgabenstellung Gewünschten zu ermöglichen, werden Ein- und Ausgabe sowie die Konvertierer durch jeweils ein Interface abstrahiert. </w:t>
       </w:r>
     </w:p>
     <w:p>
       <w:r>
         <w:t xml:space="preserve">Der </w:t>
       </w:r>
-      <w:proofErr w:type="spellStart"/>
       <w:r>
         <w:rPr>
           <w:rStyle w:val="UntertitelZchn"/>
         </w:rPr>
         <w:t>FeldReader</w:t>
       </w:r>
-      <w:proofErr w:type="spellEnd"/>
-      <w:r>
-        <w:t xml:space="preserve"> liest beliebige Eingabedateien mit der Endung „.</w:t>
-      </w:r>
-      <w:proofErr w:type="spellStart"/>
-      <w:r>
-        <w:t>txt</w:t>
-      </w:r>
-      <w:proofErr w:type="spellEnd"/>
-      <w:r>
-        <w:t xml:space="preserve">“ ein, wenn keine technischen Fehler auftreten und lässt dabei Leerzeilen aus. Hier findet noch keine Syntaxüberprüfung statt. Er gibt den gesamten Inhalt der Datei zurück. Der </w:t>
-      </w:r>
-      <w:proofErr w:type="spellStart"/>
+      <w:r>
+        <w:t xml:space="preserve"> liest beliebige Eingabedateien mit der Endung „.txt“ ein, wenn keine technischen Fehler auftreten und lässt dabei Leerzeilen aus. Hier findet noch keine Syntaxüberprüfung statt. Er gibt den gesamten Inhalt der Datei zurück. Der </w:t>
+      </w:r>
       <w:r>
         <w:rPr>
           <w:rStyle w:val="UntertitelZchn"/>
         </w:rPr>
         <w:t>InputConverter</w:t>
       </w:r>
-      <w:proofErr w:type="spellEnd"/>
-      <w:r>
-        <w:t xml:space="preserve"> konvertiert diesen Inhalt in ein Feld unter Berücksichtigung der Syntaxregeln. Da von dieser Klasse nicht zwingend ein Objekt erstellt werden soll, sondern eine statische Methode im Folgenden für alle möglichen Textdateiinhalte die Konvertierung übernimmt, wird sie als </w:t>
-      </w:r>
-      <w:proofErr w:type="spellStart"/>
-      <w:r>
-        <w:t>static</w:t>
-      </w:r>
-      <w:proofErr w:type="spellEnd"/>
-      <w:r>
-        <w:t xml:space="preserve"> gekennzeichnet. </w:t>
+      <w:r>
+        <w:t xml:space="preserve"> konvertiert diesen Inhalt in ein Feld unter Berücksichtigung der Syntaxregeln. Da von dieser Klasse nicht zwingend ein Objekt erstellt werden soll, sondern eine statische Methode im Folgenden für alle möglichen Textdateiinhalte die Konvertierung übernimmt, wird sie als static gekennzeichnet. </w:t>
       </w:r>
     </w:p>
     <w:p>
@@ -8167,261 +7856,176 @@
         <w:lastRenderedPageBreak/>
         <w:t xml:space="preserve">Der </w:t>
       </w:r>
-      <w:proofErr w:type="spellStart"/>
       <w:r>
         <w:rPr>
           <w:rStyle w:val="UntertitelZchn"/>
         </w:rPr>
         <w:t>FeldWriter</w:t>
       </w:r>
-      <w:proofErr w:type="spellEnd"/>
-      <w:r>
-        <w:t xml:space="preserve"> delegiert das </w:t>
-      </w:r>
-      <w:proofErr w:type="spellStart"/>
-      <w:r>
+      <w:r>
+        <w:t xml:space="preserve"> delegiert das Result an den </w:t>
+      </w:r>
+      <w:r>
+        <w:rPr>
+          <w:rStyle w:val="UntertitelZchn"/>
+        </w:rPr>
+        <w:t>OutputConverter</w:t>
+      </w:r>
+      <w:r>
+        <w:t xml:space="preserve">, der je nach gewünschtem Ausgabetyp die Konsolenausgabe, die Datei oder die Dateien erstellt. Auch dieser ist als statische Klasse implementiert, sodass das Konvertieren in jegliche Form über die Klasse selbst und ohne Konvertierer-Objekt geschehen kann. Die Form der Ausgabe ist entkoppelt von dem </w:t>
+      </w:r>
+      <w:r>
+        <w:rPr>
+          <w:rStyle w:val="UntertitelZchn"/>
+        </w:rPr>
+        <w:t>FeldWriter</w:t>
+      </w:r>
+      <w:r>
+        <w:t xml:space="preserve"> und im </w:t>
+      </w:r>
+      <w:r>
+        <w:rPr>
+          <w:rStyle w:val="UntertitelZchn"/>
+        </w:rPr>
+        <w:t>OutputConverter</w:t>
+      </w:r>
+      <w:r>
+        <w:t xml:space="preserve"> gekapselt. Die unterschiedliche Herangehensweise bei </w:t>
+      </w:r>
+      <w:r>
+        <w:rPr>
+          <w:rStyle w:val="UntertitelZchn"/>
+        </w:rPr>
+        <w:t>FeldReader</w:t>
+      </w:r>
+      <w:r>
+        <w:t xml:space="preserve"> und -</w:t>
+      </w:r>
+      <w:r>
+        <w:rPr>
+          <w:rStyle w:val="UntertitelZchn"/>
+        </w:rPr>
+        <w:t>Writer</w:t>
+      </w:r>
+      <w:r>
+        <w:t xml:space="preserve"> ist dadurch begründet, dass die Eingabe immer im Textdateiformat geschieht, die Ausgabe jedoch in verschiedene Medien und in verschiedenen Formaten geschehen soll. Das Ausgabeformat bleibt dadurch austauschbar, solange der Ausgabetyp bekannt ist. Die verschiedenen Ausgabetypen werden durch die Enumeration </w:t>
+      </w:r>
+      <w:r>
+        <w:rPr>
+          <w:rStyle w:val="UntertitelZchn"/>
+        </w:rPr>
+        <w:t>KnzOutputTyp</w:t>
+      </w:r>
+      <w:r>
+        <w:t xml:space="preserve"> benannt, da es sich hierbei um eine feste Anzahl disjunkter Ausgabetypen handelt. </w:t>
+      </w:r>
+    </w:p>
+    <w:p/>
+    <w:p>
+      <w:pPr>
+        <w:pStyle w:val="berschrift3"/>
+      </w:pPr>
+      <w:bookmarkStart w:id="31" w:name="_Toc101427358"/>
+      <w:r>
+        <w:t>Model</w:t>
+      </w:r>
+      <w:bookmarkEnd w:id="31"/>
+    </w:p>
+    <w:p>
+      <w:r>
+        <w:t>Das Model beinhaltet …</w:t>
+      </w:r>
+    </w:p>
+    <w:p>
+      <w:pPr>
+        <w:rPr>
+          <w:color w:val="5B9BD5" w:themeColor="accent5"/>
+        </w:rPr>
+      </w:pPr>
+      <w:r>
+        <w:rPr>
+          <w:color w:val="5B9BD5" w:themeColor="accent5"/>
+        </w:rPr>
+        <w:t>// wofür werden die gebraucht</w:t>
+      </w:r>
+    </w:p>
+    <w:p>
+      <w:pPr>
+        <w:pStyle w:val="berschrift3"/>
+      </w:pPr>
+      <w:bookmarkStart w:id="32" w:name="_Toc101427359"/>
+      <w:r>
+        <w:t>Controller</w:t>
+      </w:r>
+      <w:bookmarkEnd w:id="32"/>
+    </w:p>
+    <w:p>
+      <w:pPr>
+        <w:rPr>
+          <w:color w:val="FF0000"/>
+        </w:rPr>
+      </w:pPr>
+      <w:r>
+        <w:rPr>
+          <w:color w:val="FF0000"/>
+        </w:rPr>
+        <w:t>// TODO Strategy Pattern für Alg</w:t>
+      </w:r>
+    </w:p>
+    <w:p>
+      <w:r>
+        <w:t xml:space="preserve">Das Interface </w:t>
+      </w:r>
+      <w:r>
+        <w:rPr>
+          <w:rStyle w:val="UntertitelZchn"/>
+        </w:rPr>
+        <w:t>IAlgorithmus</w:t>
+      </w:r>
+      <w:r>
+        <w:t xml:space="preserve"> abstrahiert die Schnittstelle, welche die Klasse </w:t>
+      </w:r>
+      <w:r>
+        <w:rPr>
+          <w:rStyle w:val="UntertitelZchn"/>
+        </w:rPr>
+        <w:t>BacktrackingAlgorithmus</w:t>
+      </w:r>
+      <w:r>
+        <w:t xml:space="preserve"> und alle weiteren in der Zukunft denkbaren Algorithmen zur </w:t>
+      </w:r>
+      <w:r>
+        <w:t>…</w:t>
+      </w:r>
+      <w:r>
+        <w:t xml:space="preserve"> bereitstellen müssen. Dabei handelt es sich um einen Konstruktor, der das zu bearbeitende Feld erhält und die Ausführ-Methode, die im Falle des Backtrackings eine private, rekursive Methode aufruft und dann das </w:t>
+      </w:r>
+      <w:r>
+        <w:rPr>
+          <w:rStyle w:val="UntertitelZchn"/>
+        </w:rPr>
         <w:t>Result</w:t>
       </w:r>
-      <w:proofErr w:type="spellEnd"/>
-      <w:r>
-        <w:t xml:space="preserve"> an den </w:t>
-      </w:r>
-      <w:proofErr w:type="spellStart"/>
+      <w:r>
+        <w:t xml:space="preserve"> zurückgibt. </w:t>
+      </w:r>
       <w:r>
         <w:rPr>
           <w:rStyle w:val="UntertitelZchn"/>
         </w:rPr>
-        <w:t>OutputConverter</w:t>
-      </w:r>
-      <w:proofErr w:type="spellEnd"/>
-      <w:r>
-        <w:t xml:space="preserve">, der je nach gewünschtem Ausgabetyp die Konsolenausgabe, die Datei oder die Dateien erstellt. Auch dieser ist als statische Klasse implementiert, sodass das Konvertieren in jegliche Form über die Klasse selbst und ohne </w:t>
-      </w:r>
-      <w:proofErr w:type="spellStart"/>
-      <w:r>
-        <w:t>Konvertierer</w:t>
-      </w:r>
-      <w:proofErr w:type="spellEnd"/>
-      <w:r>
-        <w:t xml:space="preserve">-Objekt geschehen kann. Die Form der Ausgabe ist entkoppelt von dem </w:t>
-      </w:r>
-      <w:proofErr w:type="spellStart"/>
+        <w:t>BacktrackingAlgorithmus</w:t>
+      </w:r>
+      <w:r>
+        <w:t xml:space="preserve"> hat dabei außerdem weitere Hilfsmethoden, die zur Berechnung … benötigt werden. Die Klasse </w:t>
+      </w:r>
       <w:r>
         <w:rPr>
           <w:rStyle w:val="UntertitelZchn"/>
         </w:rPr>
-        <w:t>FeldWriter</w:t>
-      </w:r>
-      <w:proofErr w:type="spellEnd"/>
-      <w:r>
-        <w:t xml:space="preserve"> und im </w:t>
-      </w:r>
-      <w:proofErr w:type="spellStart"/>
-      <w:r>
-        <w:rPr>
-          <w:rStyle w:val="UntertitelZchn"/>
-        </w:rPr>
-        <w:t>OutputConverter</w:t>
-      </w:r>
-      <w:proofErr w:type="spellEnd"/>
-      <w:r>
-        <w:t xml:space="preserve"> gekapselt. Die unterschiedliche Herangehensweise bei </w:t>
-      </w:r>
-      <w:proofErr w:type="spellStart"/>
-      <w:r>
-        <w:rPr>
-          <w:rStyle w:val="UntertitelZchn"/>
-        </w:rPr>
-        <w:t>FeldReader</w:t>
-      </w:r>
-      <w:proofErr w:type="spellEnd"/>
-      <w:r>
-        <w:t xml:space="preserve"> und -</w:t>
-      </w:r>
-      <w:r>
-        <w:rPr>
-          <w:rStyle w:val="UntertitelZchn"/>
-        </w:rPr>
-        <w:t>Writer</w:t>
-      </w:r>
-      <w:r>
-        <w:t xml:space="preserve"> ist dadurch begründet, dass die Eingabe immer im Textdateiformat geschieht, die Ausgabe jedoch in verschiedene Medien und in verschiedenen Formaten geschehen soll. Das Ausgabeformat bleibt dadurch austauschbar, solange der Ausgabetyp bekannt ist. Die verschiedenen Ausgabetypen werden durch die Enumeration </w:t>
-      </w:r>
-      <w:proofErr w:type="spellStart"/>
-      <w:r>
-        <w:rPr>
-          <w:rStyle w:val="UntertitelZchn"/>
-        </w:rPr>
-        <w:t>KnzOutputTyp</w:t>
-      </w:r>
-      <w:proofErr w:type="spellEnd"/>
-      <w:r>
-        <w:t xml:space="preserve"> benannt, da es sich hierbei um eine feste Anzahl disjunkter Ausgabetypen handelt. </w:t>
-      </w:r>
-    </w:p>
-    <w:p/>
-    <w:p>
-      <w:pPr>
-        <w:pStyle w:val="berschrift3"/>
-      </w:pPr>
-      <w:bookmarkStart w:id="37" w:name="_Toc101427358"/>
-      <w:r>
-        <w:t>Model</w:t>
-      </w:r>
-      <w:bookmarkEnd w:id="37"/>
-    </w:p>
-    <w:p>
-      <w:r>
-        <w:t>Das Model beinhaltet …</w:t>
-      </w:r>
-    </w:p>
-    <w:p>
-      <w:pPr>
-        <w:rPr>
-          <w:color w:val="5B9BD5" w:themeColor="accent5"/>
-        </w:rPr>
-      </w:pPr>
-      <w:r>
-        <w:rPr>
-          <w:color w:val="5B9BD5" w:themeColor="accent5"/>
-        </w:rPr>
-        <w:t>// wofür werden die gebraucht</w:t>
-      </w:r>
-    </w:p>
-    <w:p>
-      <w:pPr>
-        <w:pStyle w:val="berschrift3"/>
-      </w:pPr>
-      <w:bookmarkStart w:id="38" w:name="_Toc101427359"/>
-      <w:r>
-        <w:t>Controller</w:t>
-      </w:r>
-      <w:bookmarkEnd w:id="38"/>
-    </w:p>
-    <w:p>
-      <w:pPr>
-        <w:rPr>
-          <w:color w:val="FF0000"/>
-        </w:rPr>
-      </w:pPr>
-      <w:r>
-        <w:rPr>
-          <w:color w:val="FF0000"/>
-        </w:rPr>
-        <w:t xml:space="preserve">// TODO </w:t>
-      </w:r>
-      <w:proofErr w:type="spellStart"/>
-      <w:r>
-        <w:rPr>
-          <w:color w:val="FF0000"/>
-        </w:rPr>
-        <w:t>Strategy</w:t>
-      </w:r>
-      <w:proofErr w:type="spellEnd"/>
-      <w:r>
-        <w:rPr>
-          <w:color w:val="FF0000"/>
-        </w:rPr>
-        <w:t xml:space="preserve"> Pattern</w:t>
-      </w:r>
-      <w:r>
-        <w:rPr>
-          <w:color w:val="FF0000"/>
-        </w:rPr>
-        <w:t xml:space="preserve"> für </w:t>
-      </w:r>
-      <w:proofErr w:type="spellStart"/>
-      <w:r>
-        <w:rPr>
-          <w:color w:val="FF0000"/>
-        </w:rPr>
-        <w:t>Alg</w:t>
-      </w:r>
-      <w:proofErr w:type="spellEnd"/>
-    </w:p>
-    <w:p>
-      <w:r>
-        <w:t xml:space="preserve">Das Interface </w:t>
-      </w:r>
-      <w:proofErr w:type="spellStart"/>
-      <w:r>
-        <w:rPr>
-          <w:rStyle w:val="UntertitelZchn"/>
-        </w:rPr>
-        <w:t>IAlgorithmus</w:t>
-      </w:r>
-      <w:proofErr w:type="spellEnd"/>
-      <w:r>
-        <w:t xml:space="preserve"> abstrahiert die Schnittstelle, welche die Klasse </w:t>
-      </w:r>
-      <w:proofErr w:type="spellStart"/>
-      <w:r>
-        <w:rPr>
-          <w:rStyle w:val="UntertitelZchn"/>
-        </w:rPr>
-        <w:t>BacktrackingAlgorithmus</w:t>
-      </w:r>
-      <w:proofErr w:type="spellEnd"/>
-      <w:r>
-        <w:t xml:space="preserve"> und alle weiteren in der Zukunft denkbaren Algorithmen zur </w:t>
-      </w:r>
-      <w:r>
-        <w:t>…</w:t>
-      </w:r>
-      <w:r>
-        <w:t xml:space="preserve"> bereitstellen müssen. Dabei handelt es sich um einen Konstruktor, der das zu bearbeitende Feld erhält und die Ausführ-Methode, die im Falle des </w:t>
-      </w:r>
-      <w:proofErr w:type="spellStart"/>
-      <w:r>
-        <w:t>Backtrackings</w:t>
-      </w:r>
-      <w:proofErr w:type="spellEnd"/>
-      <w:r>
-        <w:t xml:space="preserve"> eine private, rekursive Methode aufruft und dann das </w:t>
-      </w:r>
-      <w:proofErr w:type="spellStart"/>
-      <w:r>
-        <w:rPr>
-          <w:rStyle w:val="UntertitelZchn"/>
-        </w:rPr>
-        <w:t>Result</w:t>
-      </w:r>
-      <w:proofErr w:type="spellEnd"/>
-      <w:r>
-        <w:t xml:space="preserve"> zurückgibt. </w:t>
-      </w:r>
-      <w:proofErr w:type="spellStart"/>
-      <w:r>
-        <w:rPr>
-          <w:rStyle w:val="UntertitelZchn"/>
-        </w:rPr>
-        <w:t>BacktrackingAlgorithmus</w:t>
-      </w:r>
-      <w:proofErr w:type="spellEnd"/>
-      <w:r>
-        <w:t xml:space="preserve"> hat dabei außerdem weitere Hilfsmethoden, die zur Berechnung … benötigt werden. Die Klasse </w:t>
-      </w:r>
-      <w:r>
-        <w:rPr>
-          <w:rStyle w:val="UntertitelZchn"/>
-        </w:rPr>
         <w:t>Programm</w:t>
       </w:r>
       <w:r>
-        <w:t xml:space="preserve"> übernimmt den kompletten Programmablauf, das heißt sie steuert nach Aufruf der Methode </w:t>
-      </w:r>
-      <w:proofErr w:type="spellStart"/>
-      <w:proofErr w:type="gramStart"/>
-      <w:r>
-        <w:t>starteProgramm</w:t>
-      </w:r>
-      <w:proofErr w:type="spellEnd"/>
-      <w:r>
-        <w:t>(</w:t>
-      </w:r>
-      <w:proofErr w:type="gramEnd"/>
-      <w:r>
-        <w:t xml:space="preserve">) die Eingabe, das Starten des Algorithmus und die Ausgabe. </w:t>
+        <w:t xml:space="preserve"> übernimmt den kompletten Programmablauf, das heißt sie steuert nach Aufruf der Methode starteProgramm() die Eingabe, das Starten des Algorithmus und die Ausgabe. </w:t>
       </w:r>
     </w:p>
     <w:p/>
@@ -8430,10 +8034,171 @@
       <w:pPr>
         <w:pStyle w:val="berschrift2"/>
       </w:pPr>
-      <w:bookmarkStart w:id="39" w:name="_Toc101427360"/>
+      <w:bookmarkStart w:id="33" w:name="_Toc101427360"/>
       <w:r>
         <w:t>Ablauf</w:t>
       </w:r>
+      <w:bookmarkEnd w:id="33"/>
+    </w:p>
+    <w:p/>
+    <w:p>
+      <w:pPr>
+        <w:pStyle w:val="berschrift3"/>
+      </w:pPr>
+      <w:bookmarkStart w:id="34" w:name="_Toc101427361"/>
+      <w:r>
+        <w:t>Gesamtablauf</w:t>
+      </w:r>
+      <w:bookmarkEnd w:id="34"/>
+    </w:p>
+    <w:p>
+      <w:r>
+        <w:t xml:space="preserve">Der Ablauf des Programms lässt sich wie folgt als UML-Sequenzdiagramm beschreiben. Die </w:t>
+      </w:r>
+      <w:r>
+        <w:rPr>
+          <w:rStyle w:val="UntertitelZchn"/>
+        </w:rPr>
+        <w:t>Main</w:t>
+      </w:r>
+      <w:r>
+        <w:t xml:space="preserve"> übernimmt dabei die Aufgabe, das eigentliche Programm mit dem Eingabedateinamen zu starten und ist an sich trivial, sodass auf ein Klassendiagramm verzichtet wurde. </w:t>
+      </w:r>
+    </w:p>
+    <w:p>
+      <w:r>
+        <w:t>Zunächst wird der Gesamtablauf der Programmausführung vereinfacht dargestellt. Vor allem die Initialisierung und die Abläufe innerhalb des Backtracking-Algorithmus sind komplexer als hier dargestellt. Diese werden daher anschließend noch mittels Aktivitätsdiagrammen präzisiert, um die Sequenzdiagramme möglichst übersichtlich und verständlich zu halten.</w:t>
+      </w:r>
+    </w:p>
+    <w:p>
+      <w:pPr>
+        <w:rPr>
+          <w:color w:val="5B9BD5" w:themeColor="accent5"/>
+        </w:rPr>
+      </w:pPr>
+      <w:r>
+        <w:rPr>
+          <w:color w:val="5B9BD5" w:themeColor="accent5"/>
+        </w:rPr>
+        <w:t>//TODO SD</w:t>
+      </w:r>
+    </w:p>
+    <w:p>
+      <w:pPr>
+        <w:pStyle w:val="berschrift3"/>
+      </w:pPr>
+      <w:bookmarkStart w:id="35" w:name="_Toc101427362"/>
+      <w:r>
+        <w:t>Initialisierung des Programms</w:t>
+      </w:r>
+      <w:bookmarkEnd w:id="35"/>
+    </w:p>
+    <w:p>
+      <w:pPr>
+        <w:rPr>
+          <w:color w:val="5B9BD5" w:themeColor="accent5"/>
+        </w:rPr>
+      </w:pPr>
+      <w:r>
+        <w:rPr>
+          <w:color w:val="5B9BD5" w:themeColor="accent5"/>
+        </w:rPr>
+        <w:t>//TODO SD</w:t>
+      </w:r>
+    </w:p>
+    <w:p/>
+    <w:p>
+      <w:pPr>
+        <w:pStyle w:val="berschrift3"/>
+      </w:pPr>
+      <w:bookmarkStart w:id="36" w:name="_Toc101427363"/>
+      <w:r>
+        <w:t>Strategie</w:t>
+      </w:r>
+      <w:bookmarkEnd w:id="36"/>
+      <w:r>
+        <w:t xml:space="preserve"> </w:t>
+      </w:r>
+    </w:p>
+    <w:p>
+      <w:pPr>
+        <w:rPr>
+          <w:color w:val="5B9BD5" w:themeColor="accent5"/>
+        </w:rPr>
+      </w:pPr>
+      <w:r>
+        <w:rPr>
+          <w:color w:val="5B9BD5" w:themeColor="accent5"/>
+        </w:rPr>
+        <w:t>//TODO SD</w:t>
+      </w:r>
+    </w:p>
+    <w:p/>
+    <w:p>
+      <w:pPr>
+        <w:pStyle w:val="berschrift2"/>
+      </w:pPr>
+      <w:bookmarkStart w:id="37" w:name="_Toc101427364"/>
+      <w:r>
+        <w:t>Algorithm</w:t>
+      </w:r>
+      <w:r>
+        <w:t xml:space="preserve">en </w:t>
+      </w:r>
+      <w:r>
+        <w:rPr>
+          <w:color w:val="5B9BD5" w:themeColor="accent5"/>
+        </w:rPr>
+        <w:t>// TODO wenn Plural unterteilen</w:t>
+      </w:r>
+      <w:bookmarkEnd w:id="37"/>
+    </w:p>
+    <w:p>
+      <w:pPr>
+        <w:rPr>
+          <w:color w:val="5B9BD5" w:themeColor="accent5"/>
+        </w:rPr>
+      </w:pPr>
+      <w:r>
+        <w:rPr>
+          <w:color w:val="5B9BD5" w:themeColor="accent5"/>
+        </w:rPr>
+        <w:t>//TODO AD</w:t>
+      </w:r>
+    </w:p>
+    <w:p/>
+    <w:p>
+      <w:pPr>
+        <w:pStyle w:val="berschrift2"/>
+      </w:pPr>
+      <w:bookmarkStart w:id="38" w:name="_Toc101427365"/>
+      <w:r>
+        <w:t>Ein- und Ausgabekonvertierung</w:t>
+      </w:r>
+      <w:bookmarkEnd w:id="38"/>
+    </w:p>
+    <w:p>
+      <w:pPr>
+        <w:rPr>
+          <w:color w:val="5B9BD5" w:themeColor="accent5"/>
+        </w:rPr>
+      </w:pPr>
+      <w:r>
+        <w:rPr>
+          <w:color w:val="5B9BD5" w:themeColor="accent5"/>
+        </w:rPr>
+        <w:t>//TODO ADs</w:t>
+      </w:r>
+    </w:p>
+    <w:p/>
+    <w:p>
+      <w:pPr>
+        <w:pStyle w:val="berschrift3"/>
+      </w:pPr>
+      <w:bookmarkStart w:id="39" w:name="_Toc101427366"/>
+      <w:r>
+        <w:t>Eingabekonvertierung</w:t>
+      </w:r>
       <w:bookmarkEnd w:id="39"/>
     </w:p>
     <w:p/>
@@ -8441,231 +8206,44 @@
       <w:pPr>
         <w:pStyle w:val="berschrift3"/>
       </w:pPr>
-      <w:bookmarkStart w:id="40" w:name="_Toc101427361"/>
-      <w:r>
-        <w:t>Gesamtablauf</w:t>
+      <w:bookmarkStart w:id="40" w:name="_Toc101427367"/>
+      <w:r>
+        <w:t>Ausgabe</w:t>
+      </w:r>
+      <w:r>
+        <w:t>konvertierung</w:t>
       </w:r>
       <w:bookmarkEnd w:id="40"/>
     </w:p>
-    <w:p>
-      <w:r>
-        <w:t xml:space="preserve">Der Ablauf des Programms lässt sich wie folgt als UML-Sequenzdiagramm beschreiben. Die </w:t>
-      </w:r>
-      <w:r>
-        <w:rPr>
-          <w:rStyle w:val="UntertitelZchn"/>
-        </w:rPr>
-        <w:t>Main</w:t>
-      </w:r>
-      <w:r>
-        <w:t xml:space="preserve"> übernimmt dabei die Aufgabe, das eigentliche Programm mit dem Eingabedateinamen zu starten und ist an sich trivial, sodass auf ein Klassendiagramm verzichtet wurde. </w:t>
-      </w:r>
-    </w:p>
-    <w:p>
-      <w:r>
-        <w:t>Zunächst wird der Gesamtablauf der Programmausführung vereinfacht dargestellt. Vor allem die Initialisierung und die Abläufe innerhalb des Backtracking-Algorithmus sind komplexer als hier dargestellt. Diese werden daher anschließend noch mittels Aktivitätsdiagrammen präzisiert, um die Sequenzdiagramme möglichst übersichtlich und verständlich zu halten.</w:t>
-      </w:r>
-    </w:p>
-    <w:p>
-      <w:pPr>
-        <w:rPr>
-          <w:color w:val="5B9BD5" w:themeColor="accent5"/>
-        </w:rPr>
-      </w:pPr>
-      <w:r>
-        <w:rPr>
-          <w:color w:val="5B9BD5" w:themeColor="accent5"/>
-        </w:rPr>
-        <w:t xml:space="preserve">//TODO </w:t>
-      </w:r>
-      <w:r>
-        <w:rPr>
-          <w:color w:val="5B9BD5" w:themeColor="accent5"/>
-        </w:rPr>
-        <w:t>SD</w:t>
-      </w:r>
-    </w:p>
-    <w:p>
-      <w:pPr>
-        <w:pStyle w:val="berschrift3"/>
-      </w:pPr>
-      <w:bookmarkStart w:id="41" w:name="_Toc101427362"/>
-      <w:r>
-        <w:t>Initialisierung des Programms</w:t>
+    <w:p/>
+    <w:p>
+      <w:pPr>
+        <w:pStyle w:val="berschrift1"/>
+      </w:pPr>
+      <w:bookmarkStart w:id="41" w:name="_Toc100307294"/>
+      <w:bookmarkStart w:id="42" w:name="_Toc101427368"/>
+      <w:r>
+        <w:t>Testdokumentation</w:t>
       </w:r>
       <w:bookmarkEnd w:id="41"/>
-    </w:p>
-    <w:p>
-      <w:pPr>
-        <w:rPr>
-          <w:color w:val="5B9BD5" w:themeColor="accent5"/>
-        </w:rPr>
-      </w:pPr>
-      <w:r>
-        <w:rPr>
-          <w:color w:val="5B9BD5" w:themeColor="accent5"/>
-        </w:rPr>
-        <w:t>//TODO SD</w:t>
-      </w:r>
-    </w:p>
-    <w:p/>
-    <w:p>
-      <w:pPr>
-        <w:pStyle w:val="berschrift3"/>
-      </w:pPr>
-      <w:bookmarkStart w:id="42" w:name="_Toc101427363"/>
-      <w:r>
-        <w:t>Strategie</w:t>
-      </w:r>
       <w:bookmarkEnd w:id="42"/>
-      <w:r>
-        <w:t xml:space="preserve"> </w:t>
-      </w:r>
-    </w:p>
-    <w:p>
-      <w:pPr>
-        <w:rPr>
-          <w:color w:val="5B9BD5" w:themeColor="accent5"/>
-        </w:rPr>
-      </w:pPr>
-      <w:r>
-        <w:rPr>
-          <w:color w:val="5B9BD5" w:themeColor="accent5"/>
-        </w:rPr>
-        <w:t>//TODO SD</w:t>
-      </w:r>
-    </w:p>
-    <w:p/>
+    </w:p>
+    <w:p>
+      <w:r>
+        <w:t>In diesem Kapitel wird das Programm an einem ausgesuchten Beispiel ausführlich getestet, sowie die weiteren Testbeispiele erklärt und begründet.</w:t>
+      </w:r>
+    </w:p>
     <w:p>
       <w:pPr>
         <w:pStyle w:val="berschrift2"/>
       </w:pPr>
-      <w:bookmarkStart w:id="43" w:name="_Toc101427364"/>
-      <w:r>
-        <w:t>Algorithm</w:t>
-      </w:r>
-      <w:r>
-        <w:t xml:space="preserve">en </w:t>
-      </w:r>
-      <w:r>
-        <w:rPr>
-          <w:color w:val="5B9BD5" w:themeColor="accent5"/>
-        </w:rPr>
-        <w:t xml:space="preserve">// </w:t>
-      </w:r>
-      <w:proofErr w:type="gramStart"/>
-      <w:r>
-        <w:rPr>
-          <w:color w:val="5B9BD5" w:themeColor="accent5"/>
-        </w:rPr>
-        <w:t>TODO</w:t>
-      </w:r>
-      <w:proofErr w:type="gramEnd"/>
-      <w:r>
-        <w:rPr>
-          <w:color w:val="5B9BD5" w:themeColor="accent5"/>
-        </w:rPr>
-        <w:t xml:space="preserve"> wenn Plural unterteilen</w:t>
+      <w:bookmarkStart w:id="43" w:name="_Toc100307295"/>
+      <w:bookmarkStart w:id="44" w:name="_Toc101427369"/>
+      <w:r>
+        <w:t>Begründung und Diskussion der Testfälle</w:t>
       </w:r>
       <w:bookmarkEnd w:id="43"/>
-    </w:p>
-    <w:p>
-      <w:pPr>
-        <w:rPr>
-          <w:color w:val="5B9BD5" w:themeColor="accent5"/>
-        </w:rPr>
-      </w:pPr>
-      <w:r>
-        <w:rPr>
-          <w:color w:val="5B9BD5" w:themeColor="accent5"/>
-        </w:rPr>
-        <w:t>//TODO AD</w:t>
-      </w:r>
-    </w:p>
-    <w:p/>
-    <w:p>
-      <w:pPr>
-        <w:pStyle w:val="berschrift2"/>
-      </w:pPr>
-      <w:bookmarkStart w:id="44" w:name="_Toc101427365"/>
-      <w:r>
-        <w:t>Ein- und Ausgabekonvertierung</w:t>
-      </w:r>
       <w:bookmarkEnd w:id="44"/>
-    </w:p>
-    <w:p>
-      <w:pPr>
-        <w:rPr>
-          <w:color w:val="5B9BD5" w:themeColor="accent5"/>
-        </w:rPr>
-      </w:pPr>
-      <w:r>
-        <w:rPr>
-          <w:color w:val="5B9BD5" w:themeColor="accent5"/>
-        </w:rPr>
-        <w:t>//TODO AD</w:t>
-      </w:r>
-      <w:r>
-        <w:rPr>
-          <w:color w:val="5B9BD5" w:themeColor="accent5"/>
-        </w:rPr>
-        <w:t>s</w:t>
-      </w:r>
-    </w:p>
-    <w:p/>
-    <w:p>
-      <w:pPr>
-        <w:pStyle w:val="berschrift3"/>
-      </w:pPr>
-      <w:bookmarkStart w:id="45" w:name="_Toc101427366"/>
-      <w:r>
-        <w:t>Eingabekonvertierung</w:t>
-      </w:r>
-      <w:bookmarkEnd w:id="45"/>
-    </w:p>
-    <w:p/>
-    <w:p>
-      <w:pPr>
-        <w:pStyle w:val="berschrift3"/>
-      </w:pPr>
-      <w:bookmarkStart w:id="46" w:name="_Toc101427367"/>
-      <w:r>
-        <w:t>Ausgabe</w:t>
-      </w:r>
-      <w:r>
-        <w:t>konvertierung</w:t>
-      </w:r>
-      <w:bookmarkEnd w:id="46"/>
-    </w:p>
-    <w:p/>
-    <w:p>
-      <w:pPr>
-        <w:pStyle w:val="berschrift1"/>
-      </w:pPr>
-      <w:bookmarkStart w:id="47" w:name="_Toc100307294"/>
-      <w:bookmarkStart w:id="48" w:name="_Toc101427368"/>
-      <w:r>
-        <w:t>Testdokumentation</w:t>
-      </w:r>
-      <w:bookmarkEnd w:id="47"/>
-      <w:bookmarkEnd w:id="48"/>
-    </w:p>
-    <w:p>
-      <w:r>
-        <w:t>In diesem Kapitel wird das Programm an einem ausgesuchten Beispiel ausführlich getestet, sowie die weiteren Testbeispiele erklärt und begründet.</w:t>
-      </w:r>
-    </w:p>
-    <w:p>
-      <w:pPr>
-        <w:pStyle w:val="berschrift2"/>
-      </w:pPr>
-      <w:bookmarkStart w:id="49" w:name="_Toc100307295"/>
-      <w:bookmarkStart w:id="50" w:name="_Toc101427369"/>
-      <w:r>
-        <w:t>Begründung und Diskussion der Testfälle</w:t>
-      </w:r>
-      <w:bookmarkEnd w:id="49"/>
-      <w:bookmarkEnd w:id="50"/>
     </w:p>
     <w:p>
       <w:r>
@@ -8794,21 +8372,12 @@
                 <w:bCs/>
               </w:rPr>
             </w:pPr>
-            <w:proofErr w:type="spellStart"/>
             <w:r>
               <w:rPr>
                 <w:b/>
                 <w:bCs/>
               </w:rPr>
-              <w:t>syn</w:t>
-            </w:r>
-            <w:proofErr w:type="spellEnd"/>
-            <w:r>
-              <w:rPr>
-                <w:b/>
-                <w:bCs/>
-              </w:rPr>
-              <w:t>_</w:t>
+              <w:t>syn_</w:t>
             </w:r>
           </w:p>
           <w:p>
@@ -8876,21 +8445,12 @@
                 <w:bCs/>
               </w:rPr>
             </w:pPr>
-            <w:proofErr w:type="spellStart"/>
             <w:r>
               <w:rPr>
                 <w:b/>
                 <w:bCs/>
               </w:rPr>
-              <w:t>sem</w:t>
-            </w:r>
-            <w:proofErr w:type="spellEnd"/>
-            <w:r>
-              <w:rPr>
-                <w:b/>
-                <w:bCs/>
-              </w:rPr>
-              <w:t>_</w:t>
+              <w:t>sem_</w:t>
             </w:r>
           </w:p>
           <w:p>
@@ -8958,21 +8518,12 @@
                 <w:bCs/>
               </w:rPr>
             </w:pPr>
-            <w:proofErr w:type="spellStart"/>
             <w:r>
               <w:rPr>
                 <w:b/>
                 <w:bCs/>
               </w:rPr>
-              <w:t>ihk</w:t>
-            </w:r>
-            <w:proofErr w:type="spellEnd"/>
-            <w:r>
-              <w:rPr>
-                <w:b/>
-                <w:bCs/>
-              </w:rPr>
-              <w:t>_</w:t>
+              <w:t>ihk_</w:t>
             </w:r>
           </w:p>
           <w:p>
@@ -9024,13 +8575,13 @@
       <w:pPr>
         <w:pStyle w:val="berschrift3"/>
       </w:pPr>
-      <w:bookmarkStart w:id="51" w:name="_Toc100307296"/>
-      <w:bookmarkStart w:id="52" w:name="_Toc101427370"/>
+      <w:bookmarkStart w:id="45" w:name="_Toc100307296"/>
+      <w:bookmarkStart w:id="46" w:name="_Toc101427370"/>
       <w:r>
         <w:t>Grenzfalltests</w:t>
       </w:r>
-      <w:bookmarkEnd w:id="51"/>
-      <w:bookmarkEnd w:id="52"/>
+      <w:bookmarkEnd w:id="45"/>
+      <w:bookmarkEnd w:id="46"/>
     </w:p>
     <w:p>
       <w:r>
@@ -9169,13 +8720,13 @@
       <w:pPr>
         <w:pStyle w:val="berschrift3"/>
       </w:pPr>
-      <w:bookmarkStart w:id="53" w:name="_Toc100307297"/>
-      <w:bookmarkStart w:id="54" w:name="_Toc101427371"/>
+      <w:bookmarkStart w:id="47" w:name="_Toc100307297"/>
+      <w:bookmarkStart w:id="48" w:name="_Toc101427371"/>
       <w:r>
         <w:t>Fehlertests</w:t>
       </w:r>
-      <w:bookmarkEnd w:id="53"/>
-      <w:bookmarkEnd w:id="54"/>
+      <w:bookmarkEnd w:id="47"/>
+      <w:bookmarkEnd w:id="48"/>
     </w:p>
     <w:p>
       <w:r>
@@ -9210,21 +8761,7 @@
         <w:rPr>
           <w:color w:val="FF0000"/>
         </w:rPr>
-        <w:t xml:space="preserve">// TODO Beschreibung „Der Test soll </w:t>
-      </w:r>
-      <w:proofErr w:type="gramStart"/>
-      <w:r>
-        <w:rPr>
-          <w:color w:val="FF0000"/>
-        </w:rPr>
-        <w:t>zeigen</w:t>
-      </w:r>
-      <w:proofErr w:type="gramEnd"/>
-      <w:r>
-        <w:rPr>
-          <w:color w:val="FF0000"/>
-        </w:rPr>
-        <w:t xml:space="preserve"> dass“</w:t>
+        <w:t>// TODO Beschreibung „Der Test soll zeigen dass“</w:t>
       </w:r>
     </w:p>
     <w:tbl>
@@ -9317,13 +8854,13 @@
       <w:pPr>
         <w:pStyle w:val="berschrift3"/>
       </w:pPr>
-      <w:bookmarkStart w:id="55" w:name="_Toc100307298"/>
-      <w:bookmarkStart w:id="56" w:name="_Toc101427372"/>
+      <w:bookmarkStart w:id="49" w:name="_Toc100307298"/>
+      <w:bookmarkStart w:id="50" w:name="_Toc101427372"/>
       <w:r>
         <w:t>Technische Fehler</w:t>
       </w:r>
-      <w:bookmarkEnd w:id="55"/>
-      <w:bookmarkEnd w:id="56"/>
+      <w:bookmarkEnd w:id="49"/>
+      <w:bookmarkEnd w:id="50"/>
     </w:p>
     <w:p>
       <w:r>
@@ -9511,47 +9048,11 @@
                 <w:rStyle w:val="UntertitelZchn"/>
               </w:rPr>
             </w:pPr>
-            <w:proofErr w:type="spellStart"/>
             <w:r>
               <w:rPr>
                 <w:rStyle w:val="UntertitelZchn"/>
               </w:rPr>
-              <w:t>java</w:t>
-            </w:r>
-            <w:proofErr w:type="spellEnd"/>
-            <w:r>
-              <w:rPr>
-                <w:rStyle w:val="UntertitelZchn"/>
-              </w:rPr>
-              <w:t xml:space="preserve"> -</w:t>
-            </w:r>
-            <w:proofErr w:type="spellStart"/>
-            <w:r>
-              <w:rPr>
-                <w:rStyle w:val="UntertitelZchn"/>
-              </w:rPr>
-              <w:t>jar</w:t>
-            </w:r>
-            <w:proofErr w:type="spellEnd"/>
-            <w:r>
-              <w:rPr>
-                <w:rStyle w:val="UntertitelZchn"/>
-              </w:rPr>
-              <w:t xml:space="preserve"> ./</w:t>
-            </w:r>
-            <w:proofErr w:type="spellStart"/>
-            <w:r>
-              <w:rPr>
-                <w:rStyle w:val="UntertitelZchn"/>
-              </w:rPr>
-              <w:t>run</w:t>
-            </w:r>
-            <w:proofErr w:type="spellEnd"/>
-            <w:r>
-              <w:rPr>
-                <w:rStyle w:val="UntertitelZchn"/>
-              </w:rPr>
-              <w:t xml:space="preserve">/Programm.jar </w:t>
+              <w:t xml:space="preserve">java -jar ./run/Programm.jar </w:t>
             </w:r>
             <w:r>
               <w:rPr>
@@ -9691,14 +9192,14 @@
       <w:pPr>
         <w:pStyle w:val="berschrift3"/>
       </w:pPr>
-      <w:bookmarkStart w:id="57" w:name="_Toc100307299"/>
-      <w:bookmarkStart w:id="58" w:name="_Toc101427373"/>
+      <w:bookmarkStart w:id="51" w:name="_Toc100307299"/>
+      <w:bookmarkStart w:id="52" w:name="_Toc101427373"/>
       <w:r>
         <w:lastRenderedPageBreak/>
         <w:t>Normalfälle</w:t>
       </w:r>
-      <w:bookmarkEnd w:id="57"/>
-      <w:bookmarkEnd w:id="58"/>
+      <w:bookmarkEnd w:id="51"/>
+      <w:bookmarkEnd w:id="52"/>
     </w:p>
     <w:p>
       <w:r>
@@ -9803,206 +9304,191 @@
       <w:pPr>
         <w:pStyle w:val="berschrift2"/>
       </w:pPr>
-      <w:bookmarkStart w:id="59" w:name="_Toc101427374"/>
+      <w:bookmarkStart w:id="53" w:name="_Toc101427374"/>
       <w:r>
         <w:t>Ausführliches Beispiel</w:t>
       </w:r>
+      <w:bookmarkEnd w:id="53"/>
+    </w:p>
+    <w:p>
+      <w:r>
+        <w:t xml:space="preserve">Als ausführliches Beispiel wird die Eingabedatei </w:t>
+      </w:r>
+      <w:r>
+        <w:t>…</w:t>
+      </w:r>
+      <w:r>
+        <w:t xml:space="preserve"> verwendet, da </w:t>
+      </w:r>
+      <w:r>
+        <w:t>..</w:t>
+      </w:r>
+      <w:r>
+        <w:t xml:space="preserve">. </w:t>
+      </w:r>
+    </w:p>
+    <w:p/>
+    <w:p>
+      <w:pPr>
+        <w:pStyle w:val="berschrift3"/>
+      </w:pPr>
+      <w:bookmarkStart w:id="54" w:name="_Toc100307301"/>
+      <w:bookmarkStart w:id="55" w:name="_Toc101427375"/>
+      <w:r>
+        <w:t>Eingabe</w:t>
+      </w:r>
+      <w:bookmarkEnd w:id="54"/>
+      <w:bookmarkEnd w:id="55"/>
+    </w:p>
+    <w:p>
+      <w:pPr>
+        <w:rPr>
+          <w:color w:val="5B9BD5" w:themeColor="accent5"/>
+        </w:rPr>
+      </w:pPr>
+      <w:r>
+        <w:rPr>
+          <w:color w:val="5B9BD5" w:themeColor="accent5"/>
+        </w:rPr>
+        <w:t>// TODO</w:t>
+      </w:r>
+    </w:p>
+    <w:p/>
+    <w:p>
+      <w:pPr>
+        <w:pStyle w:val="berschrift3"/>
+        <w:rPr>
+          <w:color w:val="5B9BD5" w:themeColor="accent5"/>
+        </w:rPr>
+      </w:pPr>
+      <w:bookmarkStart w:id="56" w:name="_Toc100307302"/>
+      <w:bookmarkStart w:id="57" w:name="_Toc101427376"/>
+      <w:r>
+        <w:t>Algorithm</w:t>
+      </w:r>
+      <w:bookmarkEnd w:id="56"/>
+      <w:r>
+        <w:t xml:space="preserve">en </w:t>
+      </w:r>
+      <w:r>
+        <w:rPr>
+          <w:color w:val="5B9BD5" w:themeColor="accent5"/>
+        </w:rPr>
+        <w:t>// TODO wenn mehrere unterteilen</w:t>
+      </w:r>
+      <w:bookmarkEnd w:id="57"/>
+    </w:p>
+    <w:p>
+      <w:pPr>
+        <w:rPr>
+          <w:color w:val="5B9BD5" w:themeColor="accent5"/>
+        </w:rPr>
+      </w:pPr>
+      <w:r>
+        <w:rPr>
+          <w:color w:val="5B9BD5" w:themeColor="accent5"/>
+        </w:rPr>
+        <w:t>// TODO</w:t>
+      </w:r>
+    </w:p>
+    <w:p/>
+    <w:p>
+      <w:pPr>
+        <w:pStyle w:val="berschrift3"/>
+      </w:pPr>
+      <w:bookmarkStart w:id="58" w:name="_Toc100307303"/>
+      <w:bookmarkStart w:id="59" w:name="_Toc101427377"/>
+      <w:r>
+        <w:t>Ausgabe</w:t>
+      </w:r>
+      <w:bookmarkEnd w:id="58"/>
       <w:bookmarkEnd w:id="59"/>
     </w:p>
     <w:p>
-      <w:r>
-        <w:t xml:space="preserve">Als ausführliches Beispiel wird die Eingabedatei </w:t>
-      </w:r>
-      <w:r>
-        <w:t>…</w:t>
-      </w:r>
-      <w:r>
-        <w:t xml:space="preserve"> verwendet, da </w:t>
-      </w:r>
-      <w:r>
-        <w:t>..</w:t>
-      </w:r>
-      <w:r>
-        <w:t xml:space="preserve">. </w:t>
+      <w:pPr>
+        <w:rPr>
+          <w:color w:val="5B9BD5" w:themeColor="accent5"/>
+        </w:rPr>
+      </w:pPr>
+      <w:r>
+        <w:rPr>
+          <w:color w:val="5B9BD5" w:themeColor="accent5"/>
+        </w:rPr>
+        <w:t>// TODO</w:t>
+      </w:r>
+    </w:p>
+    <w:p>
+      <w:pPr>
+        <w:jc w:val="left"/>
+      </w:pPr>
+      <w:r>
+        <w:br w:type="page"/>
+      </w:r>
+    </w:p>
+    <w:p>
+      <w:pPr>
+        <w:pStyle w:val="berschrift1"/>
+      </w:pPr>
+      <w:bookmarkStart w:id="60" w:name="_Toc101427378"/>
+      <w:r>
+        <w:t>Zusammenfassung und Ausblick</w:t>
+      </w:r>
+      <w:bookmarkEnd w:id="60"/>
+    </w:p>
+    <w:p>
+      <w:pPr>
+        <w:pStyle w:val="berschrift2"/>
+      </w:pPr>
+      <w:bookmarkStart w:id="61" w:name="_Toc101427379"/>
+      <w:r>
+        <w:t>Zusammenfassung</w:t>
+      </w:r>
+      <w:bookmarkEnd w:id="61"/>
+    </w:p>
+    <w:p>
+      <w:r>
+        <w:t xml:space="preserve">Das Programm erfüllt die in der Aufgabenstellung definierten Anforderungen und wurde in Bezug auf Funktionalität und Fehlererkennung ausführlich getestet. Durch die hohe Laufzeitkomplexität des Backtracking-Algorithmus ist die Bearbeitung großer Felder jedoch sehr rechenaufwendig, wodurch das Testen des Grenzfalls der maximalen Fläche lediglich der Größe </w:t>
+      </w:r>
+      <w:r>
+        <w:rPr>
+          <w:color w:val="5B9BD5" w:themeColor="accent5"/>
+        </w:rPr>
+        <w:t xml:space="preserve">// TODO </w:t>
+      </w:r>
+      <w:r>
+        <w:t xml:space="preserve">möglich war.  </w:t>
       </w:r>
     </w:p>
     <w:p/>
     <w:p>
       <w:pPr>
+        <w:pStyle w:val="berschrift2"/>
+      </w:pPr>
+      <w:bookmarkStart w:id="62" w:name="_Toc101427380"/>
+      <w:r>
+        <w:t>Ausblick</w:t>
+      </w:r>
+      <w:bookmarkEnd w:id="62"/>
+    </w:p>
+    <w:p>
+      <w:r>
+        <w:t>Für das Programm gibt es diverse Erweiterungsmöglichkeiten in verschiedenen Bereichen.</w:t>
+      </w:r>
+    </w:p>
+    <w:p/>
+    <w:p>
+      <w:pPr>
         <w:pStyle w:val="berschrift3"/>
       </w:pPr>
-      <w:bookmarkStart w:id="60" w:name="_Toc100307301"/>
-      <w:bookmarkStart w:id="61" w:name="_Toc101427375"/>
-      <w:r>
-        <w:t>Eingabe</w:t>
-      </w:r>
-      <w:bookmarkEnd w:id="60"/>
-      <w:bookmarkEnd w:id="61"/>
-    </w:p>
-    <w:p>
-      <w:pPr>
-        <w:rPr>
-          <w:color w:val="5B9BD5" w:themeColor="accent5"/>
-        </w:rPr>
-      </w:pPr>
-      <w:r>
-        <w:rPr>
-          <w:color w:val="5B9BD5" w:themeColor="accent5"/>
-        </w:rPr>
-        <w:t>// TODO</w:t>
-      </w:r>
-    </w:p>
-    <w:p/>
-    <w:p>
-      <w:pPr>
-        <w:pStyle w:val="berschrift3"/>
-        <w:rPr>
-          <w:color w:val="5B9BD5" w:themeColor="accent5"/>
-        </w:rPr>
-      </w:pPr>
-      <w:bookmarkStart w:id="62" w:name="_Toc100307302"/>
-      <w:bookmarkStart w:id="63" w:name="_Toc101427376"/>
-      <w:r>
-        <w:t>Algorithm</w:t>
-      </w:r>
-      <w:bookmarkEnd w:id="62"/>
-      <w:r>
-        <w:t xml:space="preserve">en </w:t>
-      </w:r>
-      <w:r>
-        <w:rPr>
-          <w:color w:val="5B9BD5" w:themeColor="accent5"/>
-        </w:rPr>
-        <w:t xml:space="preserve">// </w:t>
-      </w:r>
-      <w:proofErr w:type="gramStart"/>
-      <w:r>
-        <w:rPr>
-          <w:color w:val="5B9BD5" w:themeColor="accent5"/>
-        </w:rPr>
-        <w:t>TODO</w:t>
-      </w:r>
-      <w:proofErr w:type="gramEnd"/>
-      <w:r>
-        <w:rPr>
-          <w:color w:val="5B9BD5" w:themeColor="accent5"/>
-        </w:rPr>
-        <w:t xml:space="preserve"> wenn mehrere unterteilen</w:t>
+      <w:bookmarkStart w:id="63" w:name="_Toc101427381"/>
+      <w:r>
+        <w:t>Ein- und Ausgabe</w:t>
       </w:r>
       <w:bookmarkEnd w:id="63"/>
     </w:p>
     <w:p>
       <w:pPr>
         <w:rPr>
-          <w:color w:val="5B9BD5" w:themeColor="accent5"/>
-        </w:rPr>
-      </w:pPr>
-      <w:r>
-        <w:rPr>
-          <w:color w:val="5B9BD5" w:themeColor="accent5"/>
-        </w:rPr>
-        <w:t>// TODO</w:t>
-      </w:r>
-    </w:p>
-    <w:p/>
-    <w:p>
-      <w:pPr>
-        <w:pStyle w:val="berschrift3"/>
-      </w:pPr>
-      <w:bookmarkStart w:id="64" w:name="_Toc100307303"/>
-      <w:bookmarkStart w:id="65" w:name="_Toc101427377"/>
-      <w:r>
-        <w:t>Ausgabe</w:t>
-      </w:r>
-      <w:bookmarkEnd w:id="64"/>
-      <w:bookmarkEnd w:id="65"/>
-    </w:p>
-    <w:p>
-      <w:pPr>
-        <w:rPr>
-          <w:color w:val="5B9BD5" w:themeColor="accent5"/>
-        </w:rPr>
-      </w:pPr>
-      <w:r>
-        <w:rPr>
-          <w:color w:val="5B9BD5" w:themeColor="accent5"/>
-        </w:rPr>
-        <w:t>// TODO</w:t>
-      </w:r>
-    </w:p>
-    <w:p>
-      <w:pPr>
-        <w:jc w:val="left"/>
-      </w:pPr>
-      <w:r>
-        <w:br w:type="page"/>
-      </w:r>
-    </w:p>
-    <w:p>
-      <w:pPr>
-        <w:pStyle w:val="berschrift1"/>
-      </w:pPr>
-      <w:bookmarkStart w:id="66" w:name="_Toc101427378"/>
-      <w:r>
-        <w:lastRenderedPageBreak/>
-        <w:t>Zusammenfassung und Ausblick</w:t>
-      </w:r>
-      <w:bookmarkEnd w:id="66"/>
-    </w:p>
-    <w:p>
-      <w:pPr>
-        <w:pStyle w:val="berschrift2"/>
-      </w:pPr>
-      <w:bookmarkStart w:id="67" w:name="_Toc101427379"/>
-      <w:r>
-        <w:t>Zusammenfassung</w:t>
-      </w:r>
-      <w:bookmarkEnd w:id="67"/>
-    </w:p>
-    <w:p>
-      <w:r>
-        <w:t xml:space="preserve">Das Programm erfüllt die in der Aufgabenstellung definierten Anforderungen und wurde in Bezug auf Funktionalität und Fehlererkennung ausführlich getestet. Durch die hohe Laufzeitkomplexität des Backtracking-Algorithmus ist die Bearbeitung großer Felder jedoch sehr rechenaufwendig, wodurch das Testen des Grenzfalls der maximalen Fläche lediglich der Größe </w:t>
-      </w:r>
-      <w:r>
-        <w:rPr>
-          <w:color w:val="5B9BD5" w:themeColor="accent5"/>
-        </w:rPr>
-        <w:t xml:space="preserve">// TODO </w:t>
-      </w:r>
-      <w:r>
-        <w:t xml:space="preserve">möglich war.  </w:t>
-      </w:r>
-    </w:p>
-    <w:p/>
-    <w:p>
-      <w:pPr>
-        <w:pStyle w:val="berschrift2"/>
-      </w:pPr>
-      <w:bookmarkStart w:id="68" w:name="_Toc101427380"/>
-      <w:r>
-        <w:t>Ausblick</w:t>
-      </w:r>
-      <w:bookmarkEnd w:id="68"/>
-    </w:p>
-    <w:p>
-      <w:r>
-        <w:t>Für das Programm gibt es diverse Erweiterungsmöglichkeiten in verschiedenen Bereichen.</w:t>
-      </w:r>
-    </w:p>
-    <w:p/>
-    <w:p>
-      <w:pPr>
-        <w:pStyle w:val="berschrift3"/>
-      </w:pPr>
-      <w:bookmarkStart w:id="69" w:name="_Toc101427381"/>
-      <w:r>
-        <w:t>Ein- und Ausgabe</w:t>
-      </w:r>
-      <w:bookmarkEnd w:id="69"/>
-    </w:p>
-    <w:p>
-      <w:pPr>
-        <w:rPr>
           <w:color w:val="FF0000"/>
         </w:rPr>
       </w:pPr>
@@ -10010,74 +9496,46 @@
         <w:rPr>
           <w:color w:val="FF0000"/>
         </w:rPr>
-        <w:t>// TODO</w:t>
-      </w:r>
-      <w:r>
-        <w:rPr>
-          <w:color w:val="FF0000"/>
-        </w:rPr>
-        <w:t xml:space="preserve"> IO &amp; Controller Trennung, </w:t>
-      </w:r>
-      <w:proofErr w:type="spellStart"/>
-      <w:r>
-        <w:rPr>
-          <w:color w:val="FF0000"/>
-        </w:rPr>
-        <w:t>Strategy</w:t>
-      </w:r>
-      <w:proofErr w:type="spellEnd"/>
-      <w:r>
-        <w:rPr>
-          <w:color w:val="FF0000"/>
-        </w:rPr>
-        <w:t xml:space="preserve"> Pattern</w:t>
+        <w:t>// TODO IO &amp; Controller Trennung, Strategy Pattern</w:t>
       </w:r>
     </w:p>
     <w:p>
       <w:r>
         <w:t xml:space="preserve">Die bisherige Ein- und Ausgabe über Textdateien im vorgegebenen Format lässt sich leicht um weitere Formate erweitern. Dies ist durch zusätzliche Implementierungen der Interfaces </w:t>
       </w:r>
-      <w:proofErr w:type="spellStart"/>
       <w:r>
         <w:rPr>
           <w:rStyle w:val="UntertitelZchn"/>
         </w:rPr>
         <w:t>IReader</w:t>
       </w:r>
-      <w:proofErr w:type="spellEnd"/>
       <w:r>
         <w:t xml:space="preserve">, </w:t>
       </w:r>
-      <w:proofErr w:type="spellStart"/>
       <w:r>
         <w:rPr>
           <w:rStyle w:val="UntertitelZchn"/>
         </w:rPr>
         <w:t>IWriter</w:t>
       </w:r>
-      <w:proofErr w:type="spellEnd"/>
       <w:r>
         <w:t xml:space="preserve"> und </w:t>
       </w:r>
-      <w:proofErr w:type="spellStart"/>
       <w:r>
         <w:rPr>
           <w:rStyle w:val="UntertitelZchn"/>
         </w:rPr>
         <w:t>IInputConverter</w:t>
       </w:r>
-      <w:proofErr w:type="spellEnd"/>
       <w:r>
         <w:t xml:space="preserve"> und </w:t>
       </w:r>
-      <w:proofErr w:type="spellStart"/>
       <w:r>
         <w:rPr>
           <w:rStyle w:val="UntertitelZchn"/>
         </w:rPr>
         <w:t>IOutputConverter</w:t>
       </w:r>
-      <w:proofErr w:type="spellEnd"/>
       <w:r>
         <w:t xml:space="preserve"> möglich.</w:t>
       </w:r>
@@ -10126,24 +9584,14 @@
             <w:r>
               <w:t xml:space="preserve">Dazu müsste die Implementierung von </w:t>
             </w:r>
-            <w:proofErr w:type="spellStart"/>
             <w:r>
               <w:rPr>
                 <w:rStyle w:val="UntertitelZchn"/>
               </w:rPr>
               <w:t>IOutputConverter</w:t>
             </w:r>
-            <w:proofErr w:type="spellEnd"/>
-            <w:r>
-              <w:t xml:space="preserve"> einen String mit XML erzeugen und in eine „.</w:t>
-            </w:r>
-            <w:proofErr w:type="spellStart"/>
-            <w:r>
-              <w:t>xml</w:t>
-            </w:r>
-            <w:proofErr w:type="spellEnd"/>
-            <w:r>
-              <w:t>“ Datei schreiben.</w:t>
+            <w:r>
+              <w:t xml:space="preserve"> einen String mit XML erzeugen und in eine „.xml“ Datei schreiben.</w:t>
             </w:r>
           </w:p>
         </w:tc>
@@ -10177,25 +9625,21 @@
             <w:r>
               <w:t xml:space="preserve">Dazu müsste die Implementierung von </w:t>
             </w:r>
-            <w:proofErr w:type="spellStart"/>
             <w:r>
               <w:rPr>
                 <w:rStyle w:val="UntertitelZchn"/>
               </w:rPr>
               <w:t>IOutputConverter</w:t>
             </w:r>
-            <w:proofErr w:type="spellEnd"/>
             <w:r>
               <w:t xml:space="preserve"> ein SQL-Query erzeugen, welches die Implementierung von </w:t>
             </w:r>
-            <w:proofErr w:type="spellStart"/>
             <w:r>
               <w:rPr>
                 <w:rStyle w:val="UntertitelZchn"/>
               </w:rPr>
               <w:t>IWriter</w:t>
             </w:r>
-            <w:proofErr w:type="spellEnd"/>
             <w:r>
               <w:t xml:space="preserve"> dann an die Datenbank absetzt.</w:t>
             </w:r>
@@ -10211,7 +9655,7 @@
           <w:color w:val="5B9BD5" w:themeColor="accent5"/>
         </w:rPr>
       </w:pPr>
-      <w:bookmarkStart w:id="70" w:name="_Toc101427382"/>
+      <w:bookmarkStart w:id="64" w:name="_Toc101427382"/>
       <w:r>
         <w:t>Strategien</w:t>
       </w:r>
@@ -10224,7 +9668,7 @@
         </w:rPr>
         <w:t>TODO</w:t>
       </w:r>
-      <w:bookmarkEnd w:id="70"/>
+      <w:bookmarkEnd w:id="64"/>
     </w:p>
     <w:p>
       <w:pPr>
@@ -10236,28 +9680,13 @@
         <w:rPr>
           <w:color w:val="FF0000"/>
         </w:rPr>
-        <w:t xml:space="preserve">// TODO </w:t>
-      </w:r>
-      <w:proofErr w:type="spellStart"/>
-      <w:r>
-        <w:rPr>
-          <w:color w:val="FF0000"/>
-        </w:rPr>
-        <w:t>Strategy</w:t>
-      </w:r>
-      <w:proofErr w:type="spellEnd"/>
-      <w:r>
-        <w:rPr>
-          <w:color w:val="FF0000"/>
-        </w:rPr>
-        <w:t xml:space="preserve"> Pattern</w:t>
+        <w:t>// TODO Strategy Pattern</w:t>
       </w:r>
     </w:p>
     <w:p>
       <w:r>
         <w:t xml:space="preserve">Neben der verwendeten Backtracking-Strategie wäre noch eine Vielzahl weiterer möglich. Diese müssten ebenfalls das Interface </w:t>
       </w:r>
-      <w:proofErr w:type="spellStart"/>
       <w:r>
         <w:rPr>
           <w:rStyle w:val="UntertitelZchn"/>
@@ -10270,7 +9699,6 @@
         </w:rPr>
         <w:t>Strategie</w:t>
       </w:r>
-      <w:proofErr w:type="spellEnd"/>
       <w:r>
         <w:t xml:space="preserve"> implementieren.</w:t>
       </w:r>
@@ -10287,11 +9715,11 @@
           <w:color w:val="5B9BD5" w:themeColor="accent5"/>
         </w:rPr>
       </w:pPr>
-      <w:bookmarkStart w:id="71" w:name="_Toc101427383"/>
+      <w:bookmarkStart w:id="65" w:name="_Toc101427383"/>
       <w:r>
         <w:t>Abbildungsverzeichnis</w:t>
       </w:r>
-      <w:bookmarkEnd w:id="71"/>
+      <w:bookmarkEnd w:id="65"/>
       <w:r>
         <w:t xml:space="preserve"> </w:t>
       </w:r>
@@ -10525,32 +9953,31 @@
       <w:pPr>
         <w:pStyle w:val="Alternativeberschrift1"/>
       </w:pPr>
-      <w:bookmarkStart w:id="72" w:name="_Toc101427384"/>
-      <w:r>
-        <w:lastRenderedPageBreak/>
+      <w:bookmarkStart w:id="66" w:name="_Toc101427384"/>
+      <w:r>
         <w:t>Abweichungen und Ergänzungen zum Vorentwurf</w:t>
       </w:r>
-      <w:bookmarkEnd w:id="72"/>
+      <w:bookmarkEnd w:id="66"/>
     </w:p>
     <w:p>
       <w:pPr>
         <w:pStyle w:val="Alternativeberschrift1"/>
       </w:pPr>
-      <w:bookmarkStart w:id="73" w:name="_Toc101427385"/>
+      <w:bookmarkStart w:id="67" w:name="_Toc101427385"/>
       <w:r>
         <w:t>Benutzeranleitung</w:t>
       </w:r>
-      <w:bookmarkEnd w:id="73"/>
+      <w:bookmarkEnd w:id="67"/>
     </w:p>
     <w:p>
       <w:pPr>
         <w:pStyle w:val="Alternativeberschrift2"/>
       </w:pPr>
-      <w:bookmarkStart w:id="74" w:name="_Toc101427386"/>
+      <w:bookmarkStart w:id="68" w:name="_Toc101427386"/>
       <w:r>
         <w:t>Verzeichnisstruktur</w:t>
       </w:r>
-      <w:bookmarkEnd w:id="74"/>
+      <w:bookmarkEnd w:id="68"/>
     </w:p>
     <w:p/>
     <w:p>
@@ -10598,7 +10025,6 @@
                 <w:bCs/>
               </w:rPr>
             </w:pPr>
-            <w:proofErr w:type="spellStart"/>
             <w:r>
               <w:rPr>
                 <w:b/>
@@ -10606,7 +10032,6 @@
               </w:rPr>
               <w:t>run</w:t>
             </w:r>
-            <w:proofErr w:type="spellEnd"/>
           </w:p>
         </w:tc>
         <w:tc>
@@ -10640,7 +10065,6 @@
                 <w:bCs/>
               </w:rPr>
             </w:pPr>
-            <w:proofErr w:type="spellStart"/>
             <w:r>
               <w:rPr>
                 <w:b/>
@@ -10648,7 +10072,6 @@
               </w:rPr>
               <w:t>src</w:t>
             </w:r>
-            <w:proofErr w:type="spellEnd"/>
           </w:p>
         </w:tc>
         <w:tc>
@@ -10678,7 +10101,6 @@
                 <w:bCs/>
               </w:rPr>
             </w:pPr>
-            <w:proofErr w:type="spellStart"/>
             <w:r>
               <w:rPr>
                 <w:b/>
@@ -10686,7 +10108,6 @@
               </w:rPr>
               <w:t>doc</w:t>
             </w:r>
-            <w:proofErr w:type="spellEnd"/>
           </w:p>
         </w:tc>
         <w:tc>
@@ -10708,13 +10129,8 @@
               <w:t xml:space="preserve"> Dokumentation, sowie die</w:t>
             </w:r>
             <w:r>
-              <w:t xml:space="preserve"> Java API-Dokumentation, auf die in Anhang C verwiesen </w:t>
-            </w:r>
-            <w:proofErr w:type="gramStart"/>
-            <w:r>
-              <w:t>wird</w:t>
-            </w:r>
-            <w:proofErr w:type="gramEnd"/>
+              <w:t xml:space="preserve"> Java API-Dokumentation, auf die in Anhang C verwiesen wird</w:t>
+            </w:r>
           </w:p>
         </w:tc>
       </w:tr>
@@ -10730,7 +10146,6 @@
                 <w:bCs/>
               </w:rPr>
             </w:pPr>
-            <w:proofErr w:type="spellStart"/>
             <w:r>
               <w:rPr>
                 <w:b/>
@@ -10738,7 +10153,6 @@
               </w:rPr>
               <w:t>testfaelle</w:t>
             </w:r>
-            <w:proofErr w:type="spellEnd"/>
           </w:p>
         </w:tc>
         <w:tc>
@@ -10765,13 +10179,11 @@
       <w:pPr>
         <w:pStyle w:val="Alternativeberschrift2"/>
       </w:pPr>
-      <w:bookmarkStart w:id="75" w:name="_Toc101427387"/>
-      <w:proofErr w:type="spellStart"/>
+      <w:bookmarkStart w:id="69" w:name="_Toc101427387"/>
       <w:r>
         <w:t>Systemvorraussetzungen</w:t>
       </w:r>
-      <w:bookmarkEnd w:id="75"/>
-      <w:proofErr w:type="spellEnd"/>
+      <w:bookmarkEnd w:id="69"/>
     </w:p>
     <w:p/>
     <w:p>
@@ -10834,382 +10246,273 @@
         <w:rPr>
           <w:color w:val="FF0000"/>
         </w:rPr>
-        <w:t xml:space="preserve">// TODO </w:t>
-      </w:r>
-      <w:proofErr w:type="spellStart"/>
-      <w:r>
+        <w:t>// TODO maven herunterladen und Version</w:t>
+      </w:r>
+    </w:p>
+    <w:p>
+      <w:pPr>
+        <w:pStyle w:val="Alternativeberschrift2"/>
+      </w:pPr>
+      <w:bookmarkStart w:id="70" w:name="_Toc101427388"/>
+      <w:r>
+        <w:t>Installation</w:t>
+      </w:r>
+      <w:bookmarkEnd w:id="70"/>
+    </w:p>
+    <w:p/>
+    <w:p>
+      <w:r>
+        <w:t>Der gesamte Inhalt der vorliegenden .zip-Datei ist in ein beliebiges, beschreibbares Verzeichnis zu kopieren. Danach ist das Programm betriebsbereit.</w:t>
+      </w:r>
+    </w:p>
+    <w:p>
+      <w:pPr>
+        <w:ind w:left="360"/>
+      </w:pPr>
+    </w:p>
+    <w:p>
+      <w:pPr>
+        <w:pStyle w:val="Alternativeberschrift2"/>
+      </w:pPr>
+      <w:bookmarkStart w:id="71" w:name="_Toc101427389"/>
+      <w:r>
+        <w:t>Kompilieren</w:t>
+      </w:r>
+      <w:bookmarkEnd w:id="71"/>
+    </w:p>
+    <w:p/>
+    <w:p>
+      <w:r>
+        <w:t xml:space="preserve">Um den Quellcode des Programms in eine ausführbare Datei zu kompilieren, </w:t>
+      </w:r>
+    </w:p>
+    <w:p>
+      <w:pPr>
         <w:rPr>
           <w:color w:val="FF0000"/>
         </w:rPr>
-        <w:t>maven</w:t>
-      </w:r>
-      <w:proofErr w:type="spellEnd"/>
+      </w:pPr>
       <w:r>
         <w:rPr>
           <w:color w:val="FF0000"/>
         </w:rPr>
-        <w:t xml:space="preserve"> herunterladen und Version</w:t>
-      </w:r>
-    </w:p>
+        <w:t>//TODO Maven Anleitung</w:t>
+      </w:r>
+    </w:p>
+    <w:p/>
     <w:p>
       <w:pPr>
         <w:pStyle w:val="Alternativeberschrift2"/>
       </w:pPr>
-      <w:bookmarkStart w:id="76" w:name="_Toc101427388"/>
-      <w:r>
-        <w:t>Installation</w:t>
+      <w:bookmarkStart w:id="72" w:name="_Ref99436771"/>
+      <w:bookmarkStart w:id="73" w:name="_Toc101427390"/>
+      <w:r>
+        <w:t>Programmausführung</w:t>
+      </w:r>
+      <w:bookmarkEnd w:id="72"/>
+      <w:bookmarkEnd w:id="73"/>
+    </w:p>
+    <w:p/>
+    <w:p>
+      <w:r>
+        <w:t xml:space="preserve">Um einzelne Testdateien zu verarbeiten, muss das Programm über die Kommandozeile (cmd) ausgeführt werden. Der Aufruf aus dem Wurzelverzeichnis des Projektes erfolgt über den </w:t>
+      </w:r>
+      <w:bookmarkStart w:id="74" w:name="_Hlk99436413"/>
+      <w:r>
+        <w:t>Befehl</w:t>
+      </w:r>
+      <w:bookmarkEnd w:id="74"/>
+      <w:r>
+        <w:t>:</w:t>
+      </w:r>
+    </w:p>
+    <w:p>
+      <w:pPr>
+        <w:rPr>
+          <w:rStyle w:val="UntertitelZchn"/>
+        </w:rPr>
+      </w:pPr>
+      <w:r>
+        <w:rPr>
+          <w:rStyle w:val="UntertitelZchn"/>
+        </w:rPr>
+        <w:t xml:space="preserve">java -jar ./run/Programm.jar </w:t>
+      </w:r>
+      <w:r>
+        <w:rPr>
+          <w:rStyle w:val="UntertitelZchn"/>
+        </w:rPr>
+        <w:t>&lt;</w:t>
+      </w:r>
+      <w:r>
+        <w:rPr>
+          <w:rStyle w:val="UntertitelZchn"/>
+        </w:rPr>
+        <w:t>pfad/zur/inputdatei.txt&gt;</w:t>
+      </w:r>
+    </w:p>
+    <w:p>
+      <w:pPr>
+        <w:rPr>
+          <w:rStyle w:val="UntertitelZchn"/>
+        </w:rPr>
+      </w:pPr>
+    </w:p>
+    <w:p>
+      <w:pPr>
+        <w:pStyle w:val="Alternativeberschrift2"/>
+      </w:pPr>
+      <w:bookmarkStart w:id="75" w:name="_Toc101427391"/>
+      <w:r>
+        <w:t>Testausführung</w:t>
+      </w:r>
+      <w:bookmarkEnd w:id="75"/>
+    </w:p>
+    <w:p/>
+    <w:p>
+      <w:r>
+        <w:t xml:space="preserve">Um alle in testfaelle/input vorliegenden Testdateien nacheinander zu verarbeiten, kann das Skript </w:t>
+      </w:r>
+      <w:r>
+        <w:rPr>
+          <w:rStyle w:val="UntertitelZchn"/>
+        </w:rPr>
+        <w:t>run</w:t>
+      </w:r>
+      <w:r>
+        <w:rPr>
+          <w:rStyle w:val="UntertitelZchn"/>
+        </w:rPr>
+        <w:t>/</w:t>
+      </w:r>
+      <w:r>
+        <w:rPr>
+          <w:rStyle w:val="UntertitelZchn"/>
+        </w:rPr>
+        <w:t>RunProgram</w:t>
+      </w:r>
+      <w:r>
+        <w:rPr>
+          <w:rStyle w:val="UntertitelZchn"/>
+        </w:rPr>
+        <w:t>.bat</w:t>
+      </w:r>
+      <w:r>
+        <w:rPr>
+          <w:rStyle w:val="UntertitelZchn"/>
+        </w:rPr>
+        <w:t xml:space="preserve"> </w:t>
+      </w:r>
+      <w:r>
+        <w:t>genutzt werden</w:t>
+      </w:r>
+      <w:r>
+        <w:t>.</w:t>
+      </w:r>
+      <w:r>
+        <w:t xml:space="preserve"> </w:t>
+      </w:r>
+      <w:r>
+        <w:t>Mittels Doppelklick auf die Datei im Windows Explorer startet die Ausführung.</w:t>
+      </w:r>
+    </w:p>
+    <w:p>
+      <w:pPr>
+        <w:rPr>
+          <w:color w:val="FF0000"/>
+        </w:rPr>
+      </w:pPr>
+      <w:r>
+        <w:rPr>
+          <w:color w:val="FF0000"/>
+        </w:rPr>
+        <w:t xml:space="preserve">// </w:t>
+      </w:r>
+      <w:r>
+        <w:rPr>
+          <w:color w:val="FF0000"/>
+        </w:rPr>
+        <w:t>TODO „hier klicken?“</w:t>
+      </w:r>
+    </w:p>
+    <w:p>
+      <w:r>
+        <w:t xml:space="preserve">Zum Testen von </w:t>
+      </w:r>
+      <w:r>
+        <w:t xml:space="preserve">bestimmten </w:t>
+      </w:r>
+      <w:r>
+        <w:t>weiteren</w:t>
+      </w:r>
+      <w:r>
+        <w:t xml:space="preserve">, bereits im </w:t>
+      </w:r>
+      <w:r>
+        <w:t>Verzeichnis testfaelle/input hinterlegten</w:t>
+      </w:r>
+      <w:r>
+        <w:t xml:space="preserve"> Beispielen muss das Programm wie i</w:t>
+      </w:r>
+      <w:r>
+        <w:t>n Absatz</w:t>
+      </w:r>
+      <w:r>
+        <w:t xml:space="preserve"> </w:t>
+      </w:r>
+      <w:r>
+        <w:t>B.</w:t>
+      </w:r>
+      <w:r>
+        <w:fldChar w:fldCharType="begin"/>
+      </w:r>
+      <w:r>
+        <w:instrText xml:space="preserve"> REF _Ref99436771 \w \h </w:instrText>
+      </w:r>
+      <w:r>
+        <w:instrText xml:space="preserve"> \* MERGEFORMAT </w:instrText>
+      </w:r>
+      <w:r>
+        <w:fldChar w:fldCharType="separate"/>
+      </w:r>
+      <w:r>
+        <w:t>V</w:t>
+      </w:r>
+      <w:r>
+        <w:fldChar w:fldCharType="end"/>
+      </w:r>
+      <w:r>
+        <w:t xml:space="preserve"> beschrieben ausgeführt werden.</w:t>
+      </w:r>
+    </w:p>
+    <w:p>
+      <w:pPr>
+        <w:rPr>
+          <w:color w:val="5B9BD5" w:themeColor="accent5"/>
+        </w:rPr>
+      </w:pPr>
+      <w:r>
+        <w:rPr>
+          <w:color w:val="5B9BD5" w:themeColor="accent5"/>
+        </w:rPr>
+        <w:t>// TODO falls sehr lange dauert Hinweis</w:t>
+      </w:r>
+    </w:p>
+    <w:p>
+      <w:pPr>
+        <w:pStyle w:val="Listenabsatz"/>
+      </w:pPr>
+    </w:p>
+    <w:p/>
+    <w:p>
+      <w:pPr>
+        <w:pStyle w:val="Alternativeberschrift1"/>
+      </w:pPr>
+      <w:bookmarkStart w:id="76" w:name="_Toc101427392"/>
+      <w:r>
+        <w:t>Entwicklerdokumentation</w:t>
       </w:r>
       <w:bookmarkEnd w:id="76"/>
-    </w:p>
-    <w:p/>
-    <w:p>
-      <w:r>
-        <w:t>Der gesamte Inhalt der vorliegenden .</w:t>
-      </w:r>
-      <w:proofErr w:type="spellStart"/>
-      <w:r>
-        <w:t>zip</w:t>
-      </w:r>
-      <w:proofErr w:type="spellEnd"/>
-      <w:r>
-        <w:t>-Datei ist in ein beliebiges, beschreibbares Verzeichnis zu kopieren. Danach ist das Programm betriebsbereit.</w:t>
-      </w:r>
-    </w:p>
-    <w:p>
-      <w:pPr>
-        <w:ind w:left="360"/>
-      </w:pPr>
-    </w:p>
-    <w:p>
-      <w:pPr>
-        <w:pStyle w:val="Alternativeberschrift2"/>
-      </w:pPr>
-      <w:bookmarkStart w:id="77" w:name="_Toc101427389"/>
-      <w:r>
-        <w:t>Kompilieren</w:t>
-      </w:r>
-      <w:bookmarkEnd w:id="77"/>
-    </w:p>
-    <w:p/>
-    <w:p>
-      <w:r>
-        <w:t xml:space="preserve">Um den Quellcode des Programms in eine ausführbare Datei zu kompilieren, </w:t>
-      </w:r>
-    </w:p>
-    <w:p>
-      <w:pPr>
-        <w:rPr>
-          <w:color w:val="FF0000"/>
-        </w:rPr>
-      </w:pPr>
-      <w:r>
-        <w:rPr>
-          <w:color w:val="FF0000"/>
-        </w:rPr>
-        <w:t>//TODO Maven Anleitung</w:t>
-      </w:r>
-    </w:p>
-    <w:p/>
-    <w:p>
-      <w:pPr>
-        <w:pStyle w:val="Alternativeberschrift2"/>
-      </w:pPr>
-      <w:bookmarkStart w:id="78" w:name="_Ref99436771"/>
-      <w:bookmarkStart w:id="79" w:name="_Toc101427390"/>
-      <w:r>
-        <w:lastRenderedPageBreak/>
-        <w:t>Programmausführung</w:t>
-      </w:r>
-      <w:bookmarkEnd w:id="78"/>
-      <w:bookmarkEnd w:id="79"/>
-    </w:p>
-    <w:p/>
-    <w:p>
-      <w:r>
-        <w:t>Um einzelne Testdateien zu verarbeiten, muss das Programm über die Kommandozeile (</w:t>
-      </w:r>
-      <w:proofErr w:type="spellStart"/>
-      <w:r>
-        <w:t>cmd</w:t>
-      </w:r>
-      <w:proofErr w:type="spellEnd"/>
-      <w:r>
-        <w:t xml:space="preserve">) ausgeführt werden. Der Aufruf aus dem Wurzelverzeichnis des Projektes erfolgt über den </w:t>
-      </w:r>
-      <w:bookmarkStart w:id="80" w:name="_Hlk99436413"/>
-      <w:r>
-        <w:t>Befehl</w:t>
-      </w:r>
-      <w:bookmarkEnd w:id="80"/>
-      <w:r>
-        <w:t>:</w:t>
-      </w:r>
-    </w:p>
-    <w:p>
-      <w:pPr>
-        <w:rPr>
-          <w:rStyle w:val="UntertitelZchn"/>
-        </w:rPr>
-      </w:pPr>
-      <w:proofErr w:type="spellStart"/>
-      <w:r>
-        <w:rPr>
-          <w:rStyle w:val="UntertitelZchn"/>
-        </w:rPr>
-        <w:t>java</w:t>
-      </w:r>
-      <w:proofErr w:type="spellEnd"/>
-      <w:r>
-        <w:rPr>
-          <w:rStyle w:val="UntertitelZchn"/>
-        </w:rPr>
-        <w:t xml:space="preserve"> -</w:t>
-      </w:r>
-      <w:proofErr w:type="spellStart"/>
-      <w:r>
-        <w:rPr>
-          <w:rStyle w:val="UntertitelZchn"/>
-        </w:rPr>
-        <w:t>jar</w:t>
-      </w:r>
-      <w:proofErr w:type="spellEnd"/>
-      <w:r>
-        <w:rPr>
-          <w:rStyle w:val="UntertitelZchn"/>
-        </w:rPr>
-        <w:t xml:space="preserve"> ./</w:t>
-      </w:r>
-      <w:proofErr w:type="spellStart"/>
-      <w:r>
-        <w:rPr>
-          <w:rStyle w:val="UntertitelZchn"/>
-        </w:rPr>
-        <w:t>run</w:t>
-      </w:r>
-      <w:proofErr w:type="spellEnd"/>
-      <w:r>
-        <w:rPr>
-          <w:rStyle w:val="UntertitelZchn"/>
-        </w:rPr>
-        <w:t xml:space="preserve">/Programm.jar </w:t>
-      </w:r>
-      <w:r>
-        <w:rPr>
-          <w:rStyle w:val="UntertitelZchn"/>
-        </w:rPr>
-        <w:t>&lt;</w:t>
-      </w:r>
-      <w:proofErr w:type="spellStart"/>
-      <w:r>
-        <w:rPr>
-          <w:rStyle w:val="UntertitelZchn"/>
-        </w:rPr>
-        <w:t>pfad</w:t>
-      </w:r>
-      <w:proofErr w:type="spellEnd"/>
-      <w:r>
-        <w:rPr>
-          <w:rStyle w:val="UntertitelZchn"/>
-        </w:rPr>
-        <w:t>/zur/inputdatei.txt&gt;</w:t>
-      </w:r>
-    </w:p>
-    <w:p>
-      <w:pPr>
-        <w:rPr>
-          <w:rStyle w:val="UntertitelZchn"/>
-        </w:rPr>
-      </w:pPr>
-    </w:p>
-    <w:p>
-      <w:pPr>
-        <w:pStyle w:val="Alternativeberschrift2"/>
-      </w:pPr>
-      <w:bookmarkStart w:id="81" w:name="_Toc101427391"/>
-      <w:r>
-        <w:t>Testausführung</w:t>
-      </w:r>
-      <w:bookmarkEnd w:id="81"/>
-    </w:p>
-    <w:p/>
-    <w:p>
-      <w:r>
-        <w:t xml:space="preserve">Um alle in </w:t>
-      </w:r>
-      <w:proofErr w:type="spellStart"/>
-      <w:r>
-        <w:t>testfaelle</w:t>
-      </w:r>
-      <w:proofErr w:type="spellEnd"/>
-      <w:r>
-        <w:t>/</w:t>
-      </w:r>
-      <w:proofErr w:type="spellStart"/>
-      <w:r>
-        <w:t>input</w:t>
-      </w:r>
-      <w:proofErr w:type="spellEnd"/>
-      <w:r>
-        <w:t xml:space="preserve"> vorliegenden Testdateien nacheinander zu verarbeiten, kann das Skript </w:t>
-      </w:r>
-      <w:proofErr w:type="spellStart"/>
-      <w:r>
-        <w:rPr>
-          <w:rStyle w:val="UntertitelZchn"/>
-        </w:rPr>
-        <w:t>run</w:t>
-      </w:r>
-      <w:proofErr w:type="spellEnd"/>
-      <w:r>
-        <w:rPr>
-          <w:rStyle w:val="UntertitelZchn"/>
-        </w:rPr>
-        <w:t>/</w:t>
-      </w:r>
-      <w:r>
-        <w:rPr>
-          <w:rStyle w:val="UntertitelZchn"/>
-        </w:rPr>
-        <w:t>RunProgram</w:t>
-      </w:r>
-      <w:r>
-        <w:rPr>
-          <w:rStyle w:val="UntertitelZchn"/>
-        </w:rPr>
-        <w:t>.bat</w:t>
-      </w:r>
-      <w:r>
-        <w:rPr>
-          <w:rStyle w:val="UntertitelZchn"/>
-        </w:rPr>
-        <w:t xml:space="preserve"> </w:t>
-      </w:r>
-      <w:r>
-        <w:t>genutzt werden</w:t>
-      </w:r>
-      <w:r>
-        <w:t>.</w:t>
-      </w:r>
-      <w:r>
-        <w:t xml:space="preserve"> </w:t>
-      </w:r>
-      <w:r>
-        <w:t>Mittels Doppelklick auf die Datei im Windows Explorer startet die Ausführung.</w:t>
-      </w:r>
-    </w:p>
-    <w:p>
-      <w:pPr>
-        <w:rPr>
-          <w:color w:val="FF0000"/>
-        </w:rPr>
-      </w:pPr>
-      <w:r>
-        <w:rPr>
-          <w:color w:val="FF0000"/>
-        </w:rPr>
-        <w:t xml:space="preserve">// </w:t>
-      </w:r>
-      <w:r>
-        <w:rPr>
-          <w:color w:val="FF0000"/>
-        </w:rPr>
-        <w:t>TODO „hier klicken?“</w:t>
-      </w:r>
-    </w:p>
-    <w:p>
-      <w:r>
-        <w:t xml:space="preserve">Zum Testen von </w:t>
-      </w:r>
-      <w:r>
-        <w:t xml:space="preserve">bestimmten </w:t>
-      </w:r>
-      <w:r>
-        <w:t>weiteren</w:t>
-      </w:r>
-      <w:r>
-        <w:t xml:space="preserve">, bereits im </w:t>
-      </w:r>
-      <w:r>
-        <w:t xml:space="preserve">Verzeichnis </w:t>
-      </w:r>
-      <w:proofErr w:type="spellStart"/>
-      <w:r>
-        <w:t>testfaelle</w:t>
-      </w:r>
-      <w:proofErr w:type="spellEnd"/>
-      <w:r>
-        <w:t>/</w:t>
-      </w:r>
-      <w:proofErr w:type="spellStart"/>
-      <w:r>
-        <w:t>input</w:t>
-      </w:r>
-      <w:proofErr w:type="spellEnd"/>
-      <w:r>
-        <w:t xml:space="preserve"> hinterlegten</w:t>
-      </w:r>
-      <w:r>
-        <w:t xml:space="preserve"> Beispielen muss das Programm wie i</w:t>
-      </w:r>
-      <w:r>
-        <w:t>n Absatz</w:t>
-      </w:r>
-      <w:r>
-        <w:t xml:space="preserve"> </w:t>
-      </w:r>
-      <w:r>
-        <w:t>B.</w:t>
-      </w:r>
-      <w:r>
-        <w:fldChar w:fldCharType="begin"/>
-      </w:r>
-      <w:r>
-        <w:instrText xml:space="preserve"> REF _Ref99436771 \w \h </w:instrText>
-      </w:r>
-      <w:r>
-        <w:instrText xml:space="preserve"> \* MERGEFORMAT </w:instrText>
-      </w:r>
-      <w:r>
-        <w:fldChar w:fldCharType="separate"/>
-      </w:r>
-      <w:r>
-        <w:t>V</w:t>
-      </w:r>
-      <w:r>
-        <w:fldChar w:fldCharType="end"/>
-      </w:r>
-      <w:r>
-        <w:t xml:space="preserve"> beschrieben ausgeführt werden.</w:t>
-      </w:r>
-    </w:p>
-    <w:p>
-      <w:pPr>
-        <w:rPr>
-          <w:color w:val="5B9BD5" w:themeColor="accent5"/>
-        </w:rPr>
-      </w:pPr>
-      <w:r>
-        <w:rPr>
-          <w:color w:val="5B9BD5" w:themeColor="accent5"/>
-        </w:rPr>
-        <w:t>// TODO falls sehr lange dauert Hinweis</w:t>
-      </w:r>
-    </w:p>
-    <w:p>
-      <w:pPr>
-        <w:pStyle w:val="Listenabsatz"/>
-      </w:pPr>
-    </w:p>
-    <w:p/>
-    <w:p>
-      <w:pPr>
-        <w:pStyle w:val="Alternativeberschrift1"/>
-      </w:pPr>
-      <w:bookmarkStart w:id="82" w:name="_Toc101427392"/>
-      <w:r>
-        <w:t>Entwicklerdokumentation</w:t>
-      </w:r>
-      <w:bookmarkEnd w:id="82"/>
     </w:p>
     <w:p>
       <w:pPr>
@@ -11219,55 +10522,15 @@
           <w:numId w:val="19"/>
         </w:numPr>
       </w:pPr>
-      <w:bookmarkStart w:id="83" w:name="_Toc101427393"/>
+      <w:bookmarkStart w:id="77" w:name="_Toc101427393"/>
       <w:r>
         <w:t>Verfügbare Klassen und Schnittstellen</w:t>
       </w:r>
-      <w:bookmarkEnd w:id="83"/>
-    </w:p>
-    <w:p>
-      <w:r>
-        <w:t xml:space="preserve">Die Dokumentation der verfügbaren Klassen und Schnittstellen wurde mit Hilfe des Tools </w:t>
-      </w:r>
-      <w:proofErr w:type="spellStart"/>
-      <w:r>
-        <w:t>javadoc</w:t>
-      </w:r>
-      <w:proofErr w:type="spellEnd"/>
-      <w:r>
-        <w:t xml:space="preserve"> aus dem Quellcode erzeugt und im mitgelieferten Archiv im Verzeichnis „</w:t>
-      </w:r>
-      <w:proofErr w:type="spellStart"/>
-      <w:r>
-        <w:t>doc</w:t>
-      </w:r>
-      <w:proofErr w:type="spellEnd"/>
-      <w:r>
-        <w:t>/</w:t>
-      </w:r>
-      <w:proofErr w:type="spellStart"/>
-      <w:r>
-        <w:t>javadoc</w:t>
-      </w:r>
-      <w:proofErr w:type="spellEnd"/>
-      <w:r>
-        <w:t>“ abgelegt. Zur Einsicht muss die Datei „</w:t>
-      </w:r>
-      <w:proofErr w:type="spellStart"/>
-      <w:r>
-        <w:t>doc</w:t>
-      </w:r>
-      <w:proofErr w:type="spellEnd"/>
-      <w:r>
-        <w:t>/</w:t>
-      </w:r>
-      <w:proofErr w:type="spellStart"/>
-      <w:r>
-        <w:t>javadoc</w:t>
-      </w:r>
-      <w:proofErr w:type="spellEnd"/>
-      <w:r>
-        <w:t>/index.html“ in einem Webbrowser geöffnet werden.</w:t>
+      <w:bookmarkEnd w:id="77"/>
+    </w:p>
+    <w:p>
+      <w:r>
+        <w:t>Die Dokumentation der verfügbaren Klassen und Schnittstellen wurde mit Hilfe des Tools javadoc aus dem Quellcode erzeugt und im mitgelieferten Archiv im Verzeichnis „doc/javadoc“ abgelegt. Zur Einsicht muss die Datei „doc/javadoc/index.html“ in einem Webbrowser geöffnet werden.</w:t>
       </w:r>
     </w:p>
     <w:p>
@@ -11284,11 +10547,11 @@
       <w:pPr>
         <w:pStyle w:val="Alternativeberschrift2"/>
       </w:pPr>
-      <w:bookmarkStart w:id="84" w:name="_Toc101427394"/>
+      <w:bookmarkStart w:id="78" w:name="_Toc101427394"/>
       <w:r>
         <w:t>Nutzungshinweise</w:t>
       </w:r>
-      <w:bookmarkEnd w:id="84"/>
+      <w:bookmarkEnd w:id="78"/>
     </w:p>
     <w:p>
       <w:pPr>
@@ -11307,68 +10570,74 @@
       <w:pPr>
         <w:pStyle w:val="Alternativeberschrift2"/>
       </w:pPr>
-      <w:bookmarkStart w:id="85" w:name="_Toc101427395"/>
+      <w:bookmarkStart w:id="79" w:name="_Toc101427395"/>
       <w:r>
         <w:t>Fehlerbehandlung</w:t>
       </w:r>
-      <w:bookmarkEnd w:id="85"/>
-    </w:p>
-    <w:p>
-      <w:r>
-        <w:t xml:space="preserve">Die Fehlerbehandlung beim Initialisieren des Programms ist Aufgabe der Implementierung von </w:t>
-      </w:r>
-      <w:proofErr w:type="spellStart"/>
-      <w:r>
-        <w:t>IReader</w:t>
-      </w:r>
-      <w:proofErr w:type="spellEnd"/>
-      <w:r>
-        <w:t xml:space="preserve"> im Falle von technischen Fehlern und von der Klasse </w:t>
-      </w:r>
-      <w:proofErr w:type="spellStart"/>
-      <w:r>
-        <w:t>InputConverter</w:t>
-      </w:r>
-      <w:proofErr w:type="spellEnd"/>
-      <w:r>
-        <w:t xml:space="preserve"> im Falle von syntaktischen oder semantischen Fehlern. Die Klassen werfen im Fehlerfall eine spezielle </w:t>
-      </w:r>
-      <w:proofErr w:type="spellStart"/>
-      <w:r>
+      <w:bookmarkEnd w:id="79"/>
+    </w:p>
+    <w:p>
+      <w:r>
+        <w:t xml:space="preserve">Die Fehlerbehandlung beim Initialisieren des Programms ist Aufgabe der Implementierung von IReader im Falle von technischen Fehlern und von der Klasse InputConverter im Falle von syntaktischen oder semantischen Fehlern. Die Klassen werfen im Fehlerfall eine spezielle Exception: </w:t>
+      </w:r>
+      <w:r>
+        <w:rPr>
+          <w:rStyle w:val="UntertitelZchn"/>
+        </w:rPr>
+        <w:t>Technical</w:t>
+      </w:r>
+      <w:r>
+        <w:rPr>
+          <w:rStyle w:val="UntertitelZchn"/>
+        </w:rPr>
         <w:t>Exception</w:t>
       </w:r>
-      <w:proofErr w:type="spellEnd"/>
-      <w:r>
-        <w:t xml:space="preserve">: </w:t>
-      </w:r>
-      <w:proofErr w:type="spellStart"/>
+      <w:r>
+        <w:t>,</w:t>
+      </w:r>
       <w:r>
         <w:rPr>
           <w:rStyle w:val="UntertitelZchn"/>
         </w:rPr>
-        <w:t>Technical</w:t>
+        <w:t xml:space="preserve"> </w:t>
       </w:r>
       <w:r>
         <w:rPr>
           <w:rStyle w:val="UntertitelZchn"/>
         </w:rPr>
+        <w:t>InvalidS</w:t>
+      </w:r>
+      <w:r>
+        <w:rPr>
+          <w:rStyle w:val="UntertitelZchn"/>
+        </w:rPr>
+        <w:t>emantik</w:t>
+      </w:r>
+      <w:r>
+        <w:rPr>
+          <w:rStyle w:val="UntertitelZchn"/>
+        </w:rPr>
         <w:t>Exception</w:t>
       </w:r>
-      <w:proofErr w:type="spellEnd"/>
-      <w:r>
-        <w:t>,</w:t>
-      </w:r>
       <w:r>
         <w:rPr>
           <w:rStyle w:val="UntertitelZchn"/>
         </w:rPr>
         <w:t xml:space="preserve"> </w:t>
       </w:r>
-      <w:proofErr w:type="spellStart"/>
+      <w:r>
+        <w:t>oder</w:t>
+      </w:r>
       <w:r>
         <w:rPr>
           <w:rStyle w:val="UntertitelZchn"/>
         </w:rPr>
+        <w:t xml:space="preserve"> </w:t>
+      </w:r>
+      <w:r>
+        <w:rPr>
+          <w:rStyle w:val="UntertitelZchn"/>
+        </w:rPr>
         <w:t>InvalidS</w:t>
       </w:r>
       <w:r>
@@ -11383,103 +10652,22 @@
         </w:rPr>
         <w:t>Exception</w:t>
       </w:r>
-      <w:proofErr w:type="spellEnd"/>
-      <w:r>
-        <w:rPr>
-          <w:rStyle w:val="UntertitelZchn"/>
-        </w:rPr>
-        <w:t xml:space="preserve"> </w:t>
-      </w:r>
-      <w:r>
-        <w:t>oder</w:t>
-      </w:r>
-      <w:r>
-        <w:rPr>
-          <w:rStyle w:val="UntertitelZchn"/>
-        </w:rPr>
-        <w:t xml:space="preserve"> </w:t>
-      </w:r>
-      <w:proofErr w:type="spellStart"/>
-      <w:r>
-        <w:rPr>
-          <w:rStyle w:val="UntertitelZchn"/>
-        </w:rPr>
-        <w:t>InvalidS</w:t>
-      </w:r>
-      <w:r>
-        <w:rPr>
-          <w:rStyle w:val="UntertitelZchn"/>
-        </w:rPr>
-        <w:t>emantik</w:t>
-      </w:r>
-      <w:r>
-        <w:rPr>
-          <w:rStyle w:val="UntertitelZchn"/>
-        </w:rPr>
-        <w:t>Exception</w:t>
-      </w:r>
-      <w:proofErr w:type="spellEnd"/>
-      <w:r>
-        <w:t xml:space="preserve">, welche von </w:t>
-      </w:r>
-      <w:proofErr w:type="spellStart"/>
-      <w:r>
-        <w:t>IOException</w:t>
-      </w:r>
-      <w:proofErr w:type="spellEnd"/>
-      <w:r>
-        <w:t xml:space="preserve"> erben. Die Fehlermeldung, welche als String im ersten Parameter des Konstruktors in die </w:t>
-      </w:r>
-      <w:proofErr w:type="spellStart"/>
-      <w:r>
-        <w:t>Exception</w:t>
-      </w:r>
-      <w:proofErr w:type="spellEnd"/>
-      <w:r>
-        <w:t xml:space="preserve"> gegeben wird und über die Methode </w:t>
-      </w:r>
-      <w:proofErr w:type="spellStart"/>
-      <w:proofErr w:type="gramStart"/>
-      <w:r>
-        <w:t>getMessage</w:t>
-      </w:r>
-      <w:proofErr w:type="spellEnd"/>
-      <w:r>
-        <w:t>(</w:t>
-      </w:r>
-      <w:proofErr w:type="gramEnd"/>
-      <w:r>
-        <w:t xml:space="preserve">) ausgelesen werden kann, wird dann in die Ausgabedatei geschrieben. Diese Konvention muss von zusätzlichen Implementierungen des Interfaces </w:t>
-      </w:r>
-      <w:proofErr w:type="spellStart"/>
-      <w:r>
-        <w:t>IReader</w:t>
-      </w:r>
-      <w:proofErr w:type="spellEnd"/>
-      <w:r>
-        <w:t xml:space="preserve"> und des Interfaces </w:t>
-      </w:r>
-      <w:proofErr w:type="spellStart"/>
-      <w:r>
-        <w:t>IInputConverters</w:t>
-      </w:r>
-      <w:proofErr w:type="spellEnd"/>
-      <w:r>
-        <w:t xml:space="preserve"> beibehalten werden. </w:t>
+      <w:r>
+        <w:t xml:space="preserve">, welche von IOException erben. Die Fehlermeldung, welche als String im ersten Parameter des Konstruktors in die Exception gegeben wird und über die Methode getMessage() ausgelesen werden kann, wird dann in die Ausgabedatei geschrieben. Diese Konvention muss von zusätzlichen Implementierungen des Interfaces IReader und des Interfaces IInputConverters beibehalten werden. </w:t>
       </w:r>
     </w:p>
     <w:p>
       <w:pPr>
         <w:pStyle w:val="Alternativeberschrift1"/>
       </w:pPr>
-      <w:bookmarkStart w:id="86" w:name="_Toc101427396"/>
+      <w:bookmarkStart w:id="80" w:name="_Toc101427396"/>
       <w:r>
         <w:t>Entwicklungs</w:t>
       </w:r>
       <w:r>
         <w:t>umgebung</w:t>
       </w:r>
-      <w:bookmarkEnd w:id="86"/>
+      <w:bookmarkEnd w:id="80"/>
     </w:p>
     <w:p>
       <w:r>
@@ -11496,7 +10684,6 @@
     </w:p>
     <w:p>
       <w:r>
-        <w:lastRenderedPageBreak/>
         <w:t>Compiler</w:t>
       </w:r>
       <w:r>
@@ -11508,22 +10695,7 @@
       </w:r>
       <w:r>
         <w:tab/>
-      </w:r>
-      <w:proofErr w:type="spellStart"/>
-      <w:r>
-        <w:t>OpenJDK</w:t>
-      </w:r>
-      <w:proofErr w:type="spellEnd"/>
-      <w:r>
-        <w:t xml:space="preserve"> </w:t>
-      </w:r>
-      <w:proofErr w:type="spellStart"/>
-      <w:r>
-        <w:t>javac</w:t>
-      </w:r>
-      <w:proofErr w:type="spellEnd"/>
-      <w:r>
-        <w:t xml:space="preserve"> 16</w:t>
+        <w:t>OpenJDK javac 16</w:t>
       </w:r>
     </w:p>
     <w:p>
@@ -11567,32 +10739,18 @@
         <w:rPr>
           <w:color w:val="FF0000"/>
         </w:rPr>
-        <w:t xml:space="preserve">// TODO </w:t>
-      </w:r>
-      <w:proofErr w:type="spellStart"/>
-      <w:r>
-        <w:rPr>
-          <w:color w:val="FF0000"/>
-        </w:rPr>
-        <w:t>maven</w:t>
-      </w:r>
-      <w:proofErr w:type="spellEnd"/>
-      <w:r>
-        <w:rPr>
-          <w:color w:val="FF0000"/>
-        </w:rPr>
-        <w:t>?</w:t>
+        <w:t>// TODO maven?</w:t>
       </w:r>
     </w:p>
     <w:p>
       <w:pPr>
         <w:pStyle w:val="Alternativeberschrift1"/>
       </w:pPr>
-      <w:bookmarkStart w:id="87" w:name="_Toc101427397"/>
+      <w:bookmarkStart w:id="81" w:name="_Toc101427397"/>
       <w:r>
         <w:t>Verwendete Hilfsmittel</w:t>
       </w:r>
-      <w:bookmarkEnd w:id="87"/>
+      <w:bookmarkEnd w:id="81"/>
     </w:p>
     <w:p>
       <w:pPr>
@@ -11602,13 +10760,8 @@
           <w:numId w:val="28"/>
         </w:numPr>
       </w:pPr>
-      <w:proofErr w:type="spellStart"/>
-      <w:r>
-        <w:t>IntelliJ</w:t>
-      </w:r>
-      <w:proofErr w:type="spellEnd"/>
-      <w:r>
-        <w:t xml:space="preserve"> 2021.1 </w:t>
+      <w:r>
+        <w:t xml:space="preserve">IntelliJ 2021.1 </w:t>
       </w:r>
     </w:p>
     <w:p>
@@ -11641,15 +10794,7 @@
         </w:numPr>
       </w:pPr>
       <w:r>
-        <w:t xml:space="preserve">Visual </w:t>
-      </w:r>
-      <w:proofErr w:type="spellStart"/>
-      <w:r>
-        <w:t>Paradigm</w:t>
-      </w:r>
-      <w:proofErr w:type="spellEnd"/>
-      <w:r>
-        <w:t xml:space="preserve"> Professional</w:t>
+        <w:t>Visual Paradigm Professional</w:t>
       </w:r>
     </w:p>
     <w:p>
@@ -11711,11 +10856,11 @@
       <w:pPr>
         <w:pStyle w:val="Alternativeberschrift1"/>
       </w:pPr>
-      <w:bookmarkStart w:id="88" w:name="_Toc101427398"/>
+      <w:bookmarkStart w:id="82" w:name="_Toc101427398"/>
       <w:r>
         <w:t>Erklärung</w:t>
       </w:r>
-      <w:bookmarkEnd w:id="88"/>
+      <w:bookmarkEnd w:id="82"/>
     </w:p>
     <w:p/>
     <w:p>
@@ -11753,13 +10898,7 @@
         <w:rPr>
           <w:color w:val="5B9BD5" w:themeColor="accent5"/>
         </w:rPr>
-        <w:t xml:space="preserve">// TODO </w:t>
-      </w:r>
-      <w:r>
-        <w:rPr>
-          <w:color w:val="5B9BD5" w:themeColor="accent5"/>
-        </w:rPr>
-        <w:t>Unterschrift</w:t>
+        <w:t>// TODO Unterschrift</w:t>
       </w:r>
     </w:p>
     <w:p/>

</xml_diff>

<commit_message>
removed getGesamtAusgabe from Result and added it to converter
</commit_message>
<xml_diff>
--- a/doc/GroPro_Dokumentation.docx
+++ b/doc/GroPro_Dokumentation.docx
@@ -382,15 +382,6 @@
               <w:szCs w:val="30"/>
             </w:rPr>
             <w:t>// TODO aktualisieren</w:t>
-          </w:r>
-          <w:r>
-            <w:rPr>
-              <w:rFonts w:cs="Times New Roman"/>
-              <w:color w:val="5B9BD5" w:themeColor="accent5"/>
-              <w:sz w:val="30"/>
-              <w:szCs w:val="30"/>
-            </w:rPr>
-            <w:t xml:space="preserve"> Test</w:t>
           </w:r>
         </w:p>
         <w:p>
@@ -5557,8 +5548,18 @@
           <w:color w:val="000000" w:themeColor="text1"/>
         </w:rPr>
         <w:lastRenderedPageBreak/>
-        <w:t>// TODO deleteme</w:t>
-      </w:r>
+        <w:t xml:space="preserve">// TODO </w:t>
+      </w:r>
+      <w:proofErr w:type="spellStart"/>
+      <w:r>
+        <w:rPr>
+          <w:b/>
+          <w:bCs/>
+          <w:color w:val="000000" w:themeColor="text1"/>
+        </w:rPr>
+        <w:t>deleteme</w:t>
+      </w:r>
+      <w:proofErr w:type="spellEnd"/>
     </w:p>
     <w:p>
       <w:pPr>
@@ -5611,8 +5612,16 @@
         <w:rPr>
           <w:color w:val="5B9BD5" w:themeColor="accent5"/>
         </w:rPr>
-        <w:t>// TODO in GroPro</w:t>
-      </w:r>
+        <w:t xml:space="preserve">// TODO in </w:t>
+      </w:r>
+      <w:proofErr w:type="spellStart"/>
+      <w:r>
+        <w:rPr>
+          <w:color w:val="5B9BD5" w:themeColor="accent5"/>
+        </w:rPr>
+        <w:t>GroPro</w:t>
+      </w:r>
+      <w:proofErr w:type="spellEnd"/>
     </w:p>
     <w:p>
       <w:pPr>
@@ -5696,7 +5705,15 @@
     </w:p>
     <w:p>
       <w:r>
-        <w:t>Dazu müssen zunächst die Eingabeparameter eingelesen werden. Dies soll, da in der Aufgabenstellung nicht explizit angegeben, in Textdateien im Textformat stattfinden, welche die Dateiendung .txt aufweisen müssen. Alle Zeilen, welche mit einem Semikolon beginnen, werden als Kommentar betrachtet und bis auf die Beschreibung des Testbeispiels in den ersten drei Zeilen der Datei ignoriert. Auch Leerzeilen werden vom Programm übersprungen.</w:t>
+        <w:t>Dazu müssen zunächst die Eingabeparameter eingelesen werden. Dies soll, da in der Aufgabenstellung nicht explizit angegeben, in Textdateien im Textformat stattfinden, welche die Dateiendung .</w:t>
+      </w:r>
+      <w:proofErr w:type="spellStart"/>
+      <w:r>
+        <w:t>txt</w:t>
+      </w:r>
+      <w:proofErr w:type="spellEnd"/>
+      <w:r>
+        <w:t xml:space="preserve"> aufweisen müssen. Alle Zeilen, welche mit einem Semikolon beginnen, werden als Kommentar betrachtet und bis auf die Beschreibung des Testbeispiels in den ersten drei Zeilen der Datei ignoriert. Auch Leerzeilen werden vom Programm übersprungen.</w:t>
       </w:r>
     </w:p>
     <w:p>
@@ -5834,7 +5851,29 @@
                                 <w:lang w:eastAsia="de-DE"/>
                               </w:rPr>
                               <w:br/>
-                              <w:t>; Groesse des Gebietes</w:t>
+                              <w:t xml:space="preserve">; </w:t>
+                            </w:r>
+                            <w:proofErr w:type="spellStart"/>
+                            <w:r>
+                              <w:rPr>
+                                <w:rFonts w:ascii="Courier New" w:eastAsia="Times New Roman" w:hAnsi="Courier New" w:cs="Courier New"/>
+                                <w:color w:val="080808"/>
+                                <w:sz w:val="20"/>
+                                <w:szCs w:val="20"/>
+                                <w:lang w:eastAsia="de-DE"/>
+                              </w:rPr>
+                              <w:t>Groesse</w:t>
+                            </w:r>
+                            <w:proofErr w:type="spellEnd"/>
+                            <w:r>
+                              <w:rPr>
+                                <w:rFonts w:ascii="Courier New" w:eastAsia="Times New Roman" w:hAnsi="Courier New" w:cs="Courier New"/>
+                                <w:color w:val="080808"/>
+                                <w:sz w:val="20"/>
+                                <w:szCs w:val="20"/>
+                                <w:lang w:eastAsia="de-DE"/>
+                              </w:rPr>
+                              <w:t xml:space="preserve"> des Gebietes</w:t>
                             </w:r>
                             <w:r>
                               <w:rPr>
@@ -5856,8 +5895,20 @@
                                 <w:lang w:eastAsia="de-DE"/>
                               </w:rPr>
                               <w:br/>
-                              <w:t>; Hoehen</w:t>
+                              <w:t xml:space="preserve">; </w:t>
                             </w:r>
+                            <w:proofErr w:type="spellStart"/>
+                            <w:r>
+                              <w:rPr>
+                                <w:rFonts w:ascii="Courier New" w:eastAsia="Times New Roman" w:hAnsi="Courier New" w:cs="Courier New"/>
+                                <w:color w:val="080808"/>
+                                <w:sz w:val="20"/>
+                                <w:szCs w:val="20"/>
+                                <w:lang w:eastAsia="de-DE"/>
+                              </w:rPr>
+                              <w:t>Hoehen</w:t>
+                            </w:r>
+                            <w:proofErr w:type="spellEnd"/>
                             <w:r>
                               <w:rPr>
                                 <w:rFonts w:ascii="Courier New" w:eastAsia="Times New Roman" w:hAnsi="Courier New" w:cs="Courier New"/>
@@ -6473,7 +6524,21 @@
                                 <w:color w:val="080808"/>
                               </w:rPr>
                               <w:br/>
-                              <w:t>Eingelesene Hoehen:</w:t>
+                              <w:t xml:space="preserve">Eingelesene </w:t>
+                            </w:r>
+                            <w:proofErr w:type="spellStart"/>
+                            <w:r>
+                              <w:rPr>
+                                <w:color w:val="080808"/>
+                              </w:rPr>
+                              <w:t>Hoehen</w:t>
+                            </w:r>
+                            <w:proofErr w:type="spellEnd"/>
+                            <w:r>
+                              <w:rPr>
+                                <w:color w:val="080808"/>
+                              </w:rPr>
+                              <w:t>:</w:t>
                             </w:r>
                             <w:r>
                               <w:rPr>
@@ -6508,7 +6573,20 @@
                                 <w:color w:val="080808"/>
                               </w:rPr>
                               <w:br/>
-                              <w:t>Benoetigte Antennen: 1</w:t>
+                            </w:r>
+                            <w:proofErr w:type="spellStart"/>
+                            <w:r>
+                              <w:rPr>
+                                <w:color w:val="080808"/>
+                              </w:rPr>
+                              <w:t>Benoetigte</w:t>
+                            </w:r>
+                            <w:proofErr w:type="spellEnd"/>
+                            <w:r>
+                              <w:rPr>
+                                <w:color w:val="080808"/>
+                              </w:rPr>
+                              <w:t xml:space="preserve"> Antennen: 1</w:t>
                             </w:r>
                             <w:r>
                               <w:rPr>
@@ -7259,19 +7337,47 @@
         <w:rPr>
           <w:color w:val="5B9BD5" w:themeColor="accent5"/>
         </w:rPr>
-        <w:t xml:space="preserve"> Datenstrukturen (sprachenunabh.)</w:t>
-      </w:r>
+        <w:t xml:space="preserve"> Datenstrukturen (</w:t>
+      </w:r>
+      <w:proofErr w:type="spellStart"/>
       <w:r>
         <w:rPr>
           <w:color w:val="5B9BD5" w:themeColor="accent5"/>
         </w:rPr>
+        <w:t>sprachenunabh</w:t>
+      </w:r>
+      <w:proofErr w:type="spellEnd"/>
+      <w:r>
+        <w:rPr>
+          <w:color w:val="5B9BD5" w:themeColor="accent5"/>
+        </w:rPr>
+        <w:t>.)</w:t>
+      </w:r>
+      <w:r>
+        <w:rPr>
+          <w:color w:val="5B9BD5" w:themeColor="accent5"/>
+        </w:rPr>
         <w:t xml:space="preserve"> und warum</w:t>
       </w:r>
       <w:r>
         <w:rPr>
           <w:color w:val="5B9BD5" w:themeColor="accent5"/>
         </w:rPr>
-        <w:t>? zB Feld fester Größe oder verkettete Liste</w:t>
+        <w:t xml:space="preserve">? </w:t>
+      </w:r>
+      <w:proofErr w:type="spellStart"/>
+      <w:r>
+        <w:rPr>
+          <w:color w:val="5B9BD5" w:themeColor="accent5"/>
+        </w:rPr>
+        <w:t>zB</w:t>
+      </w:r>
+      <w:proofErr w:type="spellEnd"/>
+      <w:r>
+        <w:rPr>
+          <w:color w:val="5B9BD5" w:themeColor="accent5"/>
+        </w:rPr>
+        <w:t xml:space="preserve"> Feld fester Größe oder verkettete Liste</w:t>
       </w:r>
     </w:p>
     <w:p>
@@ -7330,7 +7436,49 @@
         <w:rPr>
           <w:color w:val="5B9BD5" w:themeColor="accent5"/>
         </w:rPr>
-        <w:t>// TODO evtl unterteilung in versch Strategien</w:t>
+        <w:t xml:space="preserve">// TODO </w:t>
+      </w:r>
+      <w:proofErr w:type="spellStart"/>
+      <w:r>
+        <w:rPr>
+          <w:color w:val="5B9BD5" w:themeColor="accent5"/>
+        </w:rPr>
+        <w:t>evtl</w:t>
+      </w:r>
+      <w:proofErr w:type="spellEnd"/>
+      <w:r>
+        <w:rPr>
+          <w:color w:val="5B9BD5" w:themeColor="accent5"/>
+        </w:rPr>
+        <w:t xml:space="preserve"> </w:t>
+      </w:r>
+      <w:proofErr w:type="spellStart"/>
+      <w:r>
+        <w:rPr>
+          <w:color w:val="5B9BD5" w:themeColor="accent5"/>
+        </w:rPr>
+        <w:t>unterteilung</w:t>
+      </w:r>
+      <w:proofErr w:type="spellEnd"/>
+      <w:r>
+        <w:rPr>
+          <w:color w:val="5B9BD5" w:themeColor="accent5"/>
+        </w:rPr>
+        <w:t xml:space="preserve"> in </w:t>
+      </w:r>
+      <w:proofErr w:type="spellStart"/>
+      <w:r>
+        <w:rPr>
+          <w:color w:val="5B9BD5" w:themeColor="accent5"/>
+        </w:rPr>
+        <w:t>versch</w:t>
+      </w:r>
+      <w:proofErr w:type="spellEnd"/>
+      <w:r>
+        <w:rPr>
+          <w:color w:val="5B9BD5" w:themeColor="accent5"/>
+        </w:rPr>
+        <w:t xml:space="preserve"> Strategien</w:t>
       </w:r>
     </w:p>
     <w:p>
@@ -7463,7 +7611,21 @@
         <w:rPr>
           <w:color w:val="FF0000"/>
         </w:rPr>
-        <w:t>// TODO Diagramme soweit es geht vorbereiten</w:t>
+        <w:t xml:space="preserve">// TODO Diagramme soweit es </w:t>
+      </w:r>
+      <w:proofErr w:type="gramStart"/>
+      <w:r>
+        <w:rPr>
+          <w:color w:val="FF0000"/>
+        </w:rPr>
+        <w:t>geht</w:t>
+      </w:r>
+      <w:proofErr w:type="gramEnd"/>
+      <w:r>
+        <w:rPr>
+          <w:color w:val="FF0000"/>
+        </w:rPr>
+        <w:t xml:space="preserve"> vorbereiten</w:t>
       </w:r>
     </w:p>
     <w:p>
@@ -7552,12 +7714,42 @@
                             <w:r>
                               <w:t xml:space="preserve"> oder </w:t>
                             </w:r>
+                            <w:proofErr w:type="spellStart"/>
                             <w:r>
                               <w:rPr>
                                 <w:rStyle w:val="UntertitelZchn"/>
                               </w:rPr>
-                              <w:t>get/set/is</w:t>
+                              <w:t>get</w:t>
                             </w:r>
+                            <w:proofErr w:type="spellEnd"/>
+                            <w:r>
+                              <w:rPr>
+                                <w:rStyle w:val="UntertitelZchn"/>
+                              </w:rPr>
+                              <w:t>/</w:t>
+                            </w:r>
+                            <w:proofErr w:type="spellStart"/>
+                            <w:r>
+                              <w:rPr>
+                                <w:rStyle w:val="UntertitelZchn"/>
+                              </w:rPr>
+                              <w:t>set</w:t>
+                            </w:r>
+                            <w:proofErr w:type="spellEnd"/>
+                            <w:r>
+                              <w:rPr>
+                                <w:rStyle w:val="UntertitelZchn"/>
+                              </w:rPr>
+                              <w:t>/</w:t>
+                            </w:r>
+                            <w:proofErr w:type="spellStart"/>
+                            <w:r>
+                              <w:rPr>
+                                <w:rStyle w:val="UntertitelZchn"/>
+                              </w:rPr>
+                              <w:t>is</w:t>
+                            </w:r>
+                            <w:proofErr w:type="spellEnd"/>
                             <w:r>
                               <w:t>.</w:t>
                             </w:r>
@@ -7820,35 +8012,91 @@
         <w:rPr>
           <w:color w:val="FF0000"/>
         </w:rPr>
-        <w:t>// TODO IOConverter Trennung zu Controller, Strategy Pattern</w:t>
-      </w:r>
-    </w:p>
-    <w:p>
-      <w:r>
-        <w:t xml:space="preserve">Um auch andere Ein- und Ausgabewege als die in der Aufgabenstellung Gewünschten zu ermöglichen, werden Ein- und Ausgabe sowie die Konvertierer durch jeweils ein Interface abstrahiert. </w:t>
+        <w:t xml:space="preserve">// TODO </w:t>
+      </w:r>
+      <w:proofErr w:type="spellStart"/>
+      <w:r>
+        <w:rPr>
+          <w:color w:val="FF0000"/>
+        </w:rPr>
+        <w:t>IOConverter</w:t>
+      </w:r>
+      <w:proofErr w:type="spellEnd"/>
+      <w:r>
+        <w:rPr>
+          <w:color w:val="FF0000"/>
+        </w:rPr>
+        <w:t xml:space="preserve"> Trennung zu Controller, </w:t>
+      </w:r>
+      <w:proofErr w:type="spellStart"/>
+      <w:r>
+        <w:rPr>
+          <w:color w:val="FF0000"/>
+        </w:rPr>
+        <w:t>Strategy</w:t>
+      </w:r>
+      <w:proofErr w:type="spellEnd"/>
+      <w:r>
+        <w:rPr>
+          <w:color w:val="FF0000"/>
+        </w:rPr>
+        <w:t xml:space="preserve"> Pattern</w:t>
+      </w:r>
+    </w:p>
+    <w:p>
+      <w:r>
+        <w:t xml:space="preserve">Um auch andere Ein- und Ausgabewege als die in der Aufgabenstellung Gewünschten zu ermöglichen, werden Ein- und Ausgabe sowie die </w:t>
+      </w:r>
+      <w:proofErr w:type="spellStart"/>
+      <w:r>
+        <w:t>Konvertierer</w:t>
+      </w:r>
+      <w:proofErr w:type="spellEnd"/>
+      <w:r>
+        <w:t xml:space="preserve"> durch jeweils ein Interface abstrahiert. </w:t>
       </w:r>
     </w:p>
     <w:p>
       <w:r>
         <w:t xml:space="preserve">Der </w:t>
       </w:r>
+      <w:proofErr w:type="spellStart"/>
       <w:r>
         <w:rPr>
           <w:rStyle w:val="UntertitelZchn"/>
         </w:rPr>
         <w:t>FeldReader</w:t>
       </w:r>
-      <w:r>
-        <w:t xml:space="preserve"> liest beliebige Eingabedateien mit der Endung „.txt“ ein, wenn keine technischen Fehler auftreten und lässt dabei Leerzeilen aus. Hier findet noch keine Syntaxüberprüfung statt. Er gibt den gesamten Inhalt der Datei zurück. Der </w:t>
-      </w:r>
+      <w:proofErr w:type="spellEnd"/>
+      <w:r>
+        <w:t xml:space="preserve"> liest beliebige Eingabedateien mit der Endung „.</w:t>
+      </w:r>
+      <w:proofErr w:type="spellStart"/>
+      <w:r>
+        <w:t>txt</w:t>
+      </w:r>
+      <w:proofErr w:type="spellEnd"/>
+      <w:r>
+        <w:t xml:space="preserve">“ ein, wenn keine technischen Fehler auftreten und lässt dabei Leerzeilen aus. Hier findet noch keine Syntaxüberprüfung statt. Er gibt den gesamten Inhalt der Datei zurück. Der </w:t>
+      </w:r>
+      <w:proofErr w:type="spellStart"/>
       <w:r>
         <w:rPr>
           <w:rStyle w:val="UntertitelZchn"/>
         </w:rPr>
         <w:t>InputConverter</w:t>
       </w:r>
-      <w:r>
-        <w:t xml:space="preserve"> konvertiert diesen Inhalt in ein Feld unter Berücksichtigung der Syntaxregeln. Da von dieser Klasse nicht zwingend ein Objekt erstellt werden soll, sondern eine statische Methode im Folgenden für alle möglichen Textdateiinhalte die Konvertierung übernimmt, wird sie als static gekennzeichnet. </w:t>
+      <w:proofErr w:type="spellEnd"/>
+      <w:r>
+        <w:t xml:space="preserve"> konvertiert diesen Inhalt in ein Feld unter Berücksichtigung der Syntaxregeln. Da von dieser Klasse nicht zwingend ein Objekt erstellt werden soll, sondern eine statische Methode im Folgenden für alle möglichen Textdateiinhalte die Konvertierung übernimmt, wird sie als </w:t>
+      </w:r>
+      <w:proofErr w:type="spellStart"/>
+      <w:r>
+        <w:t>static</w:t>
+      </w:r>
+      <w:proofErr w:type="spellEnd"/>
+      <w:r>
+        <w:t xml:space="preserve"> gekennzeichnet. </w:t>
       </w:r>
     </w:p>
     <w:p>
@@ -7856,48 +8104,74 @@
         <w:lastRenderedPageBreak/>
         <w:t xml:space="preserve">Der </w:t>
       </w:r>
+      <w:proofErr w:type="spellStart"/>
       <w:r>
         <w:rPr>
           <w:rStyle w:val="UntertitelZchn"/>
         </w:rPr>
         <w:t>FeldWriter</w:t>
       </w:r>
-      <w:r>
-        <w:t xml:space="preserve"> delegiert das Result an den </w:t>
-      </w:r>
+      <w:proofErr w:type="spellEnd"/>
+      <w:r>
+        <w:t xml:space="preserve"> delegiert das </w:t>
+      </w:r>
+      <w:proofErr w:type="spellStart"/>
+      <w:r>
+        <w:t>Result</w:t>
+      </w:r>
+      <w:proofErr w:type="spellEnd"/>
+      <w:r>
+        <w:t xml:space="preserve"> an den </w:t>
+      </w:r>
+      <w:proofErr w:type="spellStart"/>
       <w:r>
         <w:rPr>
           <w:rStyle w:val="UntertitelZchn"/>
         </w:rPr>
         <w:t>OutputConverter</w:t>
       </w:r>
-      <w:r>
-        <w:t xml:space="preserve">, der je nach gewünschtem Ausgabetyp die Konsolenausgabe, die Datei oder die Dateien erstellt. Auch dieser ist als statische Klasse implementiert, sodass das Konvertieren in jegliche Form über die Klasse selbst und ohne Konvertierer-Objekt geschehen kann. Die Form der Ausgabe ist entkoppelt von dem </w:t>
-      </w:r>
+      <w:proofErr w:type="spellEnd"/>
+      <w:r>
+        <w:t xml:space="preserve">, der je nach gewünschtem Ausgabetyp die Konsolenausgabe, die Datei oder die Dateien erstellt. Auch dieser ist als statische Klasse implementiert, sodass das Konvertieren in jegliche Form über die Klasse selbst und ohne </w:t>
+      </w:r>
+      <w:proofErr w:type="spellStart"/>
+      <w:r>
+        <w:t>Konvertierer</w:t>
+      </w:r>
+      <w:proofErr w:type="spellEnd"/>
+      <w:r>
+        <w:t xml:space="preserve">-Objekt geschehen kann. Die Form der Ausgabe ist entkoppelt von dem </w:t>
+      </w:r>
+      <w:proofErr w:type="spellStart"/>
       <w:r>
         <w:rPr>
           <w:rStyle w:val="UntertitelZchn"/>
         </w:rPr>
         <w:t>FeldWriter</w:t>
       </w:r>
+      <w:proofErr w:type="spellEnd"/>
       <w:r>
         <w:t xml:space="preserve"> und im </w:t>
       </w:r>
+      <w:proofErr w:type="spellStart"/>
       <w:r>
         <w:rPr>
           <w:rStyle w:val="UntertitelZchn"/>
         </w:rPr>
         <w:t>OutputConverter</w:t>
       </w:r>
+      <w:proofErr w:type="spellEnd"/>
       <w:r>
         <w:t xml:space="preserve"> gekapselt. Die unterschiedliche Herangehensweise bei </w:t>
       </w:r>
+      <w:proofErr w:type="spellStart"/>
       <w:r>
         <w:rPr>
           <w:rStyle w:val="UntertitelZchn"/>
         </w:rPr>
         <w:t>FeldReader</w:t>
       </w:r>
+      <w:proofErr w:type="spellEnd"/>
       <w:r>
         <w:t xml:space="preserve"> und -</w:t>
       </w:r>
@@ -7910,12 +8184,14 @@
       <w:r>
         <w:t xml:space="preserve"> ist dadurch begründet, dass die Eingabe immer im Textdateiformat geschieht, die Ausgabe jedoch in verschiedene Medien und in verschiedenen Formaten geschehen soll. Das Ausgabeformat bleibt dadurch austauschbar, solange der Ausgabetyp bekannt ist. Die verschiedenen Ausgabetypen werden durch die Enumeration </w:t>
       </w:r>
+      <w:proofErr w:type="spellStart"/>
       <w:r>
         <w:rPr>
           <w:rStyle w:val="UntertitelZchn"/>
         </w:rPr>
         <w:t>KnzOutputTyp</w:t>
       </w:r>
+      <w:proofErr w:type="spellEnd"/>
       <w:r>
         <w:t xml:space="preserve"> benannt, da es sich hierbei um eine feste Anzahl disjunkter Ausgabetypen handelt. </w:t>
       </w:r>
@@ -7969,28 +8245,54 @@
         <w:rPr>
           <w:color w:val="FF0000"/>
         </w:rPr>
-        <w:t>// TODO Strategy Pattern für Alg</w:t>
-      </w:r>
+        <w:t xml:space="preserve">// TODO </w:t>
+      </w:r>
+      <w:proofErr w:type="spellStart"/>
+      <w:r>
+        <w:rPr>
+          <w:color w:val="FF0000"/>
+        </w:rPr>
+        <w:t>Strategy</w:t>
+      </w:r>
+      <w:proofErr w:type="spellEnd"/>
+      <w:r>
+        <w:rPr>
+          <w:color w:val="FF0000"/>
+        </w:rPr>
+        <w:t xml:space="preserve"> Pattern für </w:t>
+      </w:r>
+      <w:proofErr w:type="spellStart"/>
+      <w:r>
+        <w:rPr>
+          <w:color w:val="FF0000"/>
+        </w:rPr>
+        <w:t>Alg</w:t>
+      </w:r>
+      <w:proofErr w:type="spellEnd"/>
     </w:p>
     <w:p>
       <w:r>
         <w:t xml:space="preserve">Das Interface </w:t>
       </w:r>
+      <w:proofErr w:type="spellStart"/>
       <w:r>
         <w:rPr>
           <w:rStyle w:val="UntertitelZchn"/>
         </w:rPr>
         <w:t>IAlgorithmus</w:t>
       </w:r>
+      <w:proofErr w:type="spellEnd"/>
       <w:r>
         <w:t xml:space="preserve"> abstrahiert die Schnittstelle, welche die Klasse </w:t>
       </w:r>
+      <w:proofErr w:type="spellStart"/>
       <w:r>
         <w:rPr>
           <w:rStyle w:val="UntertitelZchn"/>
         </w:rPr>
         <w:t>BacktrackingAlgorithmus</w:t>
       </w:r>
+      <w:proofErr w:type="spellEnd"/>
       <w:r>
         <w:t xml:space="preserve"> und alle weiteren in der Zukunft denkbaren Algorithmen zur </w:t>
       </w:r>
@@ -7998,23 +8300,35 @@
         <w:t>…</w:t>
       </w:r>
       <w:r>
-        <w:t xml:space="preserve"> bereitstellen müssen. Dabei handelt es sich um einen Konstruktor, der das zu bearbeitende Feld erhält und die Ausführ-Methode, die im Falle des Backtrackings eine private, rekursive Methode aufruft und dann das </w:t>
-      </w:r>
+        <w:t xml:space="preserve"> bereitstellen müssen. Dabei handelt es sich um einen Konstruktor, der das zu bearbeitende Feld erhält und die Ausführ-Methode, die im Falle des </w:t>
+      </w:r>
+      <w:proofErr w:type="spellStart"/>
+      <w:r>
+        <w:t>Backtrackings</w:t>
+      </w:r>
+      <w:proofErr w:type="spellEnd"/>
+      <w:r>
+        <w:t xml:space="preserve"> eine private, rekursive Methode aufruft und dann das </w:t>
+      </w:r>
+      <w:proofErr w:type="spellStart"/>
       <w:r>
         <w:rPr>
           <w:rStyle w:val="UntertitelZchn"/>
         </w:rPr>
         <w:t>Result</w:t>
       </w:r>
+      <w:proofErr w:type="spellEnd"/>
       <w:r>
         <w:t xml:space="preserve"> zurückgibt. </w:t>
       </w:r>
+      <w:proofErr w:type="spellStart"/>
       <w:r>
         <w:rPr>
           <w:rStyle w:val="UntertitelZchn"/>
         </w:rPr>
         <w:t>BacktrackingAlgorithmus</w:t>
       </w:r>
+      <w:proofErr w:type="spellEnd"/>
       <w:r>
         <w:t xml:space="preserve"> hat dabei außerdem weitere Hilfsmethoden, die zur Berechnung … benötigt werden. Die Klasse </w:t>
       </w:r>
@@ -8025,7 +8339,20 @@
         <w:t>Programm</w:t>
       </w:r>
       <w:r>
-        <w:t xml:space="preserve"> übernimmt den kompletten Programmablauf, das heißt sie steuert nach Aufruf der Methode starteProgramm() die Eingabe, das Starten des Algorithmus und die Ausgabe. </w:t>
+        <w:t xml:space="preserve"> übernimmt den kompletten Programmablauf, das heißt sie steuert nach Aufruf der Methode </w:t>
+      </w:r>
+      <w:proofErr w:type="spellStart"/>
+      <w:proofErr w:type="gramStart"/>
+      <w:r>
+        <w:t>starteProgramm</w:t>
+      </w:r>
+      <w:proofErr w:type="spellEnd"/>
+      <w:r>
+        <w:t>(</w:t>
+      </w:r>
+      <w:proofErr w:type="gramEnd"/>
+      <w:r>
+        <w:t xml:space="preserve">) die Eingabe, das Starten des Algorithmus und die Ausgabe. </w:t>
       </w:r>
     </w:p>
     <w:p/>
@@ -8149,7 +8476,21 @@
         <w:rPr>
           <w:color w:val="5B9BD5" w:themeColor="accent5"/>
         </w:rPr>
-        <w:t>// TODO wenn Plural unterteilen</w:t>
+        <w:t xml:space="preserve">// </w:t>
+      </w:r>
+      <w:proofErr w:type="gramStart"/>
+      <w:r>
+        <w:rPr>
+          <w:color w:val="5B9BD5" w:themeColor="accent5"/>
+        </w:rPr>
+        <w:t>TODO</w:t>
+      </w:r>
+      <w:proofErr w:type="gramEnd"/>
+      <w:r>
+        <w:rPr>
+          <w:color w:val="5B9BD5" w:themeColor="accent5"/>
+        </w:rPr>
+        <w:t xml:space="preserve"> wenn Plural unterteilen</w:t>
       </w:r>
       <w:bookmarkEnd w:id="37"/>
     </w:p>
@@ -8372,12 +8713,21 @@
                 <w:bCs/>
               </w:rPr>
             </w:pPr>
+            <w:proofErr w:type="spellStart"/>
             <w:r>
               <w:rPr>
                 <w:b/>
                 <w:bCs/>
               </w:rPr>
-              <w:t>syn_</w:t>
+              <w:t>syn</w:t>
+            </w:r>
+            <w:proofErr w:type="spellEnd"/>
+            <w:r>
+              <w:rPr>
+                <w:b/>
+                <w:bCs/>
+              </w:rPr>
+              <w:t>_</w:t>
             </w:r>
           </w:p>
           <w:p>
@@ -8445,12 +8795,21 @@
                 <w:bCs/>
               </w:rPr>
             </w:pPr>
+            <w:proofErr w:type="spellStart"/>
             <w:r>
               <w:rPr>
                 <w:b/>
                 <w:bCs/>
               </w:rPr>
-              <w:t>sem_</w:t>
+              <w:t>sem</w:t>
+            </w:r>
+            <w:proofErr w:type="spellEnd"/>
+            <w:r>
+              <w:rPr>
+                <w:b/>
+                <w:bCs/>
+              </w:rPr>
+              <w:t>_</w:t>
             </w:r>
           </w:p>
           <w:p>
@@ -8518,12 +8877,21 @@
                 <w:bCs/>
               </w:rPr>
             </w:pPr>
+            <w:proofErr w:type="spellStart"/>
             <w:r>
               <w:rPr>
                 <w:b/>
                 <w:bCs/>
               </w:rPr>
-              <w:t>ihk_</w:t>
+              <w:t>ihk</w:t>
+            </w:r>
+            <w:proofErr w:type="spellEnd"/>
+            <w:r>
+              <w:rPr>
+                <w:b/>
+                <w:bCs/>
+              </w:rPr>
+              <w:t>_</w:t>
             </w:r>
           </w:p>
           <w:p>
@@ -8761,7 +9129,21 @@
         <w:rPr>
           <w:color w:val="FF0000"/>
         </w:rPr>
-        <w:t>// TODO Beschreibung „Der Test soll zeigen dass“</w:t>
+        <w:t xml:space="preserve">// TODO Beschreibung „Der Test soll </w:t>
+      </w:r>
+      <w:proofErr w:type="gramStart"/>
+      <w:r>
+        <w:rPr>
+          <w:color w:val="FF0000"/>
+        </w:rPr>
+        <w:t>zeigen</w:t>
+      </w:r>
+      <w:proofErr w:type="gramEnd"/>
+      <w:r>
+        <w:rPr>
+          <w:color w:val="FF0000"/>
+        </w:rPr>
+        <w:t xml:space="preserve"> dass“</w:t>
       </w:r>
     </w:p>
     <w:tbl>
@@ -9048,11 +9430,47 @@
                 <w:rStyle w:val="UntertitelZchn"/>
               </w:rPr>
             </w:pPr>
+            <w:proofErr w:type="spellStart"/>
             <w:r>
               <w:rPr>
                 <w:rStyle w:val="UntertitelZchn"/>
               </w:rPr>
-              <w:t xml:space="preserve">java -jar ./run/Programm.jar </w:t>
+              <w:t>java</w:t>
+            </w:r>
+            <w:proofErr w:type="spellEnd"/>
+            <w:r>
+              <w:rPr>
+                <w:rStyle w:val="UntertitelZchn"/>
+              </w:rPr>
+              <w:t xml:space="preserve"> -</w:t>
+            </w:r>
+            <w:proofErr w:type="spellStart"/>
+            <w:r>
+              <w:rPr>
+                <w:rStyle w:val="UntertitelZchn"/>
+              </w:rPr>
+              <w:t>jar</w:t>
+            </w:r>
+            <w:proofErr w:type="spellEnd"/>
+            <w:r>
+              <w:rPr>
+                <w:rStyle w:val="UntertitelZchn"/>
+              </w:rPr>
+              <w:t xml:space="preserve"> ./</w:t>
+            </w:r>
+            <w:proofErr w:type="spellStart"/>
+            <w:r>
+              <w:rPr>
+                <w:rStyle w:val="UntertitelZchn"/>
+              </w:rPr>
+              <w:t>run</w:t>
+            </w:r>
+            <w:proofErr w:type="spellEnd"/>
+            <w:r>
+              <w:rPr>
+                <w:rStyle w:val="UntertitelZchn"/>
+              </w:rPr>
+              <w:t xml:space="preserve">/Programm.jar </w:t>
             </w:r>
             <w:r>
               <w:rPr>
@@ -9374,7 +9792,21 @@
         <w:rPr>
           <w:color w:val="5B9BD5" w:themeColor="accent5"/>
         </w:rPr>
-        <w:t>// TODO wenn mehrere unterteilen</w:t>
+        <w:t xml:space="preserve">// </w:t>
+      </w:r>
+      <w:proofErr w:type="gramStart"/>
+      <w:r>
+        <w:rPr>
+          <w:color w:val="5B9BD5" w:themeColor="accent5"/>
+        </w:rPr>
+        <w:t>TODO</w:t>
+      </w:r>
+      <w:proofErr w:type="gramEnd"/>
+      <w:r>
+        <w:rPr>
+          <w:color w:val="5B9BD5" w:themeColor="accent5"/>
+        </w:rPr>
+        <w:t xml:space="preserve"> wenn mehrere unterteilen</w:t>
       </w:r>
       <w:bookmarkEnd w:id="57"/>
     </w:p>
@@ -9431,6 +9863,7 @@
       </w:pPr>
       <w:bookmarkStart w:id="60" w:name="_Toc101427378"/>
       <w:r>
+        <w:lastRenderedPageBreak/>
         <w:t>Zusammenfassung und Ausblick</w:t>
       </w:r>
       <w:bookmarkEnd w:id="60"/>
@@ -9496,46 +9929,68 @@
         <w:rPr>
           <w:color w:val="FF0000"/>
         </w:rPr>
-        <w:t>// TODO IO &amp; Controller Trennung, Strategy Pattern</w:t>
+        <w:t xml:space="preserve">// TODO IO &amp; Controller Trennung, </w:t>
+      </w:r>
+      <w:proofErr w:type="spellStart"/>
+      <w:r>
+        <w:rPr>
+          <w:color w:val="FF0000"/>
+        </w:rPr>
+        <w:t>Strategy</w:t>
+      </w:r>
+      <w:proofErr w:type="spellEnd"/>
+      <w:r>
+        <w:rPr>
+          <w:color w:val="FF0000"/>
+        </w:rPr>
+        <w:t xml:space="preserve"> Pattern</w:t>
       </w:r>
     </w:p>
     <w:p>
       <w:r>
         <w:t xml:space="preserve">Die bisherige Ein- und Ausgabe über Textdateien im vorgegebenen Format lässt sich leicht um weitere Formate erweitern. Dies ist durch zusätzliche Implementierungen der Interfaces </w:t>
       </w:r>
+      <w:proofErr w:type="spellStart"/>
       <w:r>
         <w:rPr>
           <w:rStyle w:val="UntertitelZchn"/>
         </w:rPr>
         <w:t>IReader</w:t>
       </w:r>
+      <w:proofErr w:type="spellEnd"/>
       <w:r>
         <w:t xml:space="preserve">, </w:t>
       </w:r>
+      <w:proofErr w:type="spellStart"/>
       <w:r>
         <w:rPr>
           <w:rStyle w:val="UntertitelZchn"/>
         </w:rPr>
         <w:t>IWriter</w:t>
       </w:r>
+      <w:proofErr w:type="spellEnd"/>
       <w:r>
         <w:t xml:space="preserve"> und </w:t>
       </w:r>
+      <w:proofErr w:type="spellStart"/>
       <w:r>
         <w:rPr>
           <w:rStyle w:val="UntertitelZchn"/>
         </w:rPr>
         <w:t>IInputConverter</w:t>
       </w:r>
+      <w:proofErr w:type="spellEnd"/>
       <w:r>
         <w:t xml:space="preserve"> und </w:t>
       </w:r>
+      <w:proofErr w:type="spellStart"/>
       <w:r>
         <w:rPr>
           <w:rStyle w:val="UntertitelZchn"/>
         </w:rPr>
         <w:t>IOutputConverter</w:t>
       </w:r>
+      <w:proofErr w:type="spellEnd"/>
       <w:r>
         <w:t xml:space="preserve"> möglich.</w:t>
       </w:r>
@@ -9584,14 +10039,24 @@
             <w:r>
               <w:t xml:space="preserve">Dazu müsste die Implementierung von </w:t>
             </w:r>
+            <w:proofErr w:type="spellStart"/>
             <w:r>
               <w:rPr>
                 <w:rStyle w:val="UntertitelZchn"/>
               </w:rPr>
               <w:t>IOutputConverter</w:t>
             </w:r>
-            <w:r>
-              <w:t xml:space="preserve"> einen String mit XML erzeugen und in eine „.xml“ Datei schreiben.</w:t>
+            <w:proofErr w:type="spellEnd"/>
+            <w:r>
+              <w:t xml:space="preserve"> einen String mit XML erzeugen und in eine „.</w:t>
+            </w:r>
+            <w:proofErr w:type="spellStart"/>
+            <w:r>
+              <w:t>xml</w:t>
+            </w:r>
+            <w:proofErr w:type="spellEnd"/>
+            <w:r>
+              <w:t>“ Datei schreiben.</w:t>
             </w:r>
           </w:p>
         </w:tc>
@@ -9625,21 +10090,25 @@
             <w:r>
               <w:t xml:space="preserve">Dazu müsste die Implementierung von </w:t>
             </w:r>
+            <w:proofErr w:type="spellStart"/>
             <w:r>
               <w:rPr>
                 <w:rStyle w:val="UntertitelZchn"/>
               </w:rPr>
               <w:t>IOutputConverter</w:t>
             </w:r>
+            <w:proofErr w:type="spellEnd"/>
             <w:r>
               <w:t xml:space="preserve"> ein SQL-Query erzeugen, welches die Implementierung von </w:t>
             </w:r>
+            <w:proofErr w:type="spellStart"/>
             <w:r>
               <w:rPr>
                 <w:rStyle w:val="UntertitelZchn"/>
               </w:rPr>
               <w:t>IWriter</w:t>
             </w:r>
+            <w:proofErr w:type="spellEnd"/>
             <w:r>
               <w:t xml:space="preserve"> dann an die Datenbank absetzt.</w:t>
             </w:r>
@@ -9680,13 +10149,28 @@
         <w:rPr>
           <w:color w:val="FF0000"/>
         </w:rPr>
-        <w:t>// TODO Strategy Pattern</w:t>
+        <w:t xml:space="preserve">// TODO </w:t>
+      </w:r>
+      <w:proofErr w:type="spellStart"/>
+      <w:r>
+        <w:rPr>
+          <w:color w:val="FF0000"/>
+        </w:rPr>
+        <w:t>Strategy</w:t>
+      </w:r>
+      <w:proofErr w:type="spellEnd"/>
+      <w:r>
+        <w:rPr>
+          <w:color w:val="FF0000"/>
+        </w:rPr>
+        <w:t xml:space="preserve"> Pattern</w:t>
       </w:r>
     </w:p>
     <w:p>
       <w:r>
         <w:t xml:space="preserve">Neben der verwendeten Backtracking-Strategie wäre noch eine Vielzahl weiterer möglich. Diese müssten ebenfalls das Interface </w:t>
       </w:r>
+      <w:proofErr w:type="spellStart"/>
       <w:r>
         <w:rPr>
           <w:rStyle w:val="UntertitelZchn"/>
@@ -9699,6 +10183,7 @@
         </w:rPr>
         <w:t>Strategie</w:t>
       </w:r>
+      <w:proofErr w:type="spellEnd"/>
       <w:r>
         <w:t xml:space="preserve"> implementieren.</w:t>
       </w:r>
@@ -9955,6 +10440,7 @@
       </w:pPr>
       <w:bookmarkStart w:id="66" w:name="_Toc101427384"/>
       <w:r>
+        <w:lastRenderedPageBreak/>
         <w:t>Abweichungen und Ergänzungen zum Vorentwurf</w:t>
       </w:r>
       <w:bookmarkEnd w:id="66"/>
@@ -10025,6 +10511,7 @@
                 <w:bCs/>
               </w:rPr>
             </w:pPr>
+            <w:proofErr w:type="spellStart"/>
             <w:r>
               <w:rPr>
                 <w:b/>
@@ -10032,6 +10519,7 @@
               </w:rPr>
               <w:t>run</w:t>
             </w:r>
+            <w:proofErr w:type="spellEnd"/>
           </w:p>
         </w:tc>
         <w:tc>
@@ -10065,6 +10553,7 @@
                 <w:bCs/>
               </w:rPr>
             </w:pPr>
+            <w:proofErr w:type="spellStart"/>
             <w:r>
               <w:rPr>
                 <w:b/>
@@ -10072,6 +10561,7 @@
               </w:rPr>
               <w:t>src</w:t>
             </w:r>
+            <w:proofErr w:type="spellEnd"/>
           </w:p>
         </w:tc>
         <w:tc>
@@ -10101,6 +10591,7 @@
                 <w:bCs/>
               </w:rPr>
             </w:pPr>
+            <w:proofErr w:type="spellStart"/>
             <w:r>
               <w:rPr>
                 <w:b/>
@@ -10108,6 +10599,7 @@
               </w:rPr>
               <w:t>doc</w:t>
             </w:r>
+            <w:proofErr w:type="spellEnd"/>
           </w:p>
         </w:tc>
         <w:tc>
@@ -10129,8 +10621,13 @@
               <w:t xml:space="preserve"> Dokumentation, sowie die</w:t>
             </w:r>
             <w:r>
-              <w:t xml:space="preserve"> Java API-Dokumentation, auf die in Anhang C verwiesen wird</w:t>
-            </w:r>
+              <w:t xml:space="preserve"> Java API-Dokumentation, auf die in Anhang C verwiesen </w:t>
+            </w:r>
+            <w:proofErr w:type="gramStart"/>
+            <w:r>
+              <w:t>wird</w:t>
+            </w:r>
+            <w:proofErr w:type="gramEnd"/>
           </w:p>
         </w:tc>
       </w:tr>
@@ -10146,6 +10643,7 @@
                 <w:bCs/>
               </w:rPr>
             </w:pPr>
+            <w:proofErr w:type="spellStart"/>
             <w:r>
               <w:rPr>
                 <w:b/>
@@ -10153,6 +10651,7 @@
               </w:rPr>
               <w:t>testfaelle</w:t>
             </w:r>
+            <w:proofErr w:type="spellEnd"/>
           </w:p>
         </w:tc>
         <w:tc>
@@ -10180,10 +10679,12 @@
         <w:pStyle w:val="Alternativeberschrift2"/>
       </w:pPr>
       <w:bookmarkStart w:id="69" w:name="_Toc101427387"/>
+      <w:proofErr w:type="spellStart"/>
       <w:r>
         <w:t>Systemvorraussetzungen</w:t>
       </w:r>
       <w:bookmarkEnd w:id="69"/>
+      <w:proofErr w:type="spellEnd"/>
     </w:p>
     <w:p/>
     <w:p>
@@ -10246,7 +10747,21 @@
         <w:rPr>
           <w:color w:val="FF0000"/>
         </w:rPr>
-        <w:t>// TODO maven herunterladen und Version</w:t>
+        <w:t xml:space="preserve">// TODO </w:t>
+      </w:r>
+      <w:proofErr w:type="spellStart"/>
+      <w:r>
+        <w:rPr>
+          <w:color w:val="FF0000"/>
+        </w:rPr>
+        <w:t>maven</w:t>
+      </w:r>
+      <w:proofErr w:type="spellEnd"/>
+      <w:r>
+        <w:rPr>
+          <w:color w:val="FF0000"/>
+        </w:rPr>
+        <w:t xml:space="preserve"> herunterladen und Version</w:t>
       </w:r>
     </w:p>
     <w:p>
@@ -10262,7 +10777,15 @@
     <w:p/>
     <w:p>
       <w:r>
-        <w:t>Der gesamte Inhalt der vorliegenden .zip-Datei ist in ein beliebiges, beschreibbares Verzeichnis zu kopieren. Danach ist das Programm betriebsbereit.</w:t>
+        <w:t>Der gesamte Inhalt der vorliegenden .</w:t>
+      </w:r>
+      <w:proofErr w:type="spellStart"/>
+      <w:r>
+        <w:t>zip</w:t>
+      </w:r>
+      <w:proofErr w:type="spellEnd"/>
+      <w:r>
+        <w:t>-Datei ist in ein beliebiges, beschreibbares Verzeichnis zu kopieren. Danach ist das Programm betriebsbereit.</w:t>
       </w:r>
     </w:p>
     <w:p>
@@ -10307,6 +10830,7 @@
       <w:bookmarkStart w:id="72" w:name="_Ref99436771"/>
       <w:bookmarkStart w:id="73" w:name="_Toc101427390"/>
       <w:r>
+        <w:lastRenderedPageBreak/>
         <w:t>Programmausführung</w:t>
       </w:r>
       <w:bookmarkEnd w:id="72"/>
@@ -10315,7 +10839,15 @@
     <w:p/>
     <w:p>
       <w:r>
-        <w:t xml:space="preserve">Um einzelne Testdateien zu verarbeiten, muss das Programm über die Kommandozeile (cmd) ausgeführt werden. Der Aufruf aus dem Wurzelverzeichnis des Projektes erfolgt über den </w:t>
+        <w:t>Um einzelne Testdateien zu verarbeiten, muss das Programm über die Kommandozeile (</w:t>
+      </w:r>
+      <w:proofErr w:type="spellStart"/>
+      <w:r>
+        <w:t>cmd</w:t>
+      </w:r>
+      <w:proofErr w:type="spellEnd"/>
+      <w:r>
+        <w:t xml:space="preserve">) ausgeführt werden. Der Aufruf aus dem Wurzelverzeichnis des Projektes erfolgt über den </w:t>
       </w:r>
       <w:bookmarkStart w:id="74" w:name="_Hlk99436413"/>
       <w:r>
@@ -10332,30 +10864,74 @@
           <w:rStyle w:val="UntertitelZchn"/>
         </w:rPr>
       </w:pPr>
+      <w:proofErr w:type="spellStart"/>
       <w:r>
         <w:rPr>
           <w:rStyle w:val="UntertitelZchn"/>
         </w:rPr>
-        <w:t xml:space="preserve">java -jar ./run/Programm.jar </w:t>
-      </w:r>
+        <w:t>java</w:t>
+      </w:r>
+      <w:proofErr w:type="spellEnd"/>
       <w:r>
         <w:rPr>
           <w:rStyle w:val="UntertitelZchn"/>
         </w:rPr>
+        <w:t xml:space="preserve"> -</w:t>
+      </w:r>
+      <w:proofErr w:type="spellStart"/>
+      <w:r>
+        <w:rPr>
+          <w:rStyle w:val="UntertitelZchn"/>
+        </w:rPr>
+        <w:t>jar</w:t>
+      </w:r>
+      <w:proofErr w:type="spellEnd"/>
+      <w:r>
+        <w:rPr>
+          <w:rStyle w:val="UntertitelZchn"/>
+        </w:rPr>
+        <w:t xml:space="preserve"> ./</w:t>
+      </w:r>
+      <w:proofErr w:type="spellStart"/>
+      <w:r>
+        <w:rPr>
+          <w:rStyle w:val="UntertitelZchn"/>
+        </w:rPr>
+        <w:t>run</w:t>
+      </w:r>
+      <w:proofErr w:type="spellEnd"/>
+      <w:r>
+        <w:rPr>
+          <w:rStyle w:val="UntertitelZchn"/>
+        </w:rPr>
+        <w:t xml:space="preserve">/Programm.jar </w:t>
+      </w:r>
+      <w:r>
+        <w:rPr>
+          <w:rStyle w:val="UntertitelZchn"/>
+        </w:rPr>
         <w:t>&lt;</w:t>
       </w:r>
+      <w:proofErr w:type="spellStart"/>
       <w:r>
         <w:rPr>
           <w:rStyle w:val="UntertitelZchn"/>
         </w:rPr>
-        <w:t>pfad/zur/inputdatei.txt&gt;</w:t>
-      </w:r>
-    </w:p>
-    <w:p>
-      <w:pPr>
+        <w:t>pfad</w:t>
+      </w:r>
+      <w:proofErr w:type="spellEnd"/>
+      <w:r>
         <w:rPr>
           <w:rStyle w:val="UntertitelZchn"/>
         </w:rPr>
+        <w:t>/zur/inputdatei.txt&gt;</w:t>
+      </w:r>
+    </w:p>
+    <w:p>
+      <w:pPr>
+        <w:rPr>
+          <w:rStyle w:val="UntertitelZchn"/>
+        </w:rPr>
       </w:pPr>
     </w:p>
     <w:p>
@@ -10371,14 +10947,32 @@
     <w:p/>
     <w:p>
       <w:r>
-        <w:t xml:space="preserve">Um alle in testfaelle/input vorliegenden Testdateien nacheinander zu verarbeiten, kann das Skript </w:t>
-      </w:r>
+        <w:t xml:space="preserve">Um alle in </w:t>
+      </w:r>
+      <w:proofErr w:type="spellStart"/>
+      <w:r>
+        <w:t>testfaelle</w:t>
+      </w:r>
+      <w:proofErr w:type="spellEnd"/>
+      <w:r>
+        <w:t>/</w:t>
+      </w:r>
+      <w:proofErr w:type="spellStart"/>
+      <w:r>
+        <w:t>input</w:t>
+      </w:r>
+      <w:proofErr w:type="spellEnd"/>
+      <w:r>
+        <w:t xml:space="preserve"> vorliegenden Testdateien nacheinander zu verarbeiten, kann das Skript </w:t>
+      </w:r>
+      <w:proofErr w:type="spellStart"/>
       <w:r>
         <w:rPr>
           <w:rStyle w:val="UntertitelZchn"/>
         </w:rPr>
         <w:t>run</w:t>
       </w:r>
+      <w:proofErr w:type="spellEnd"/>
       <w:r>
         <w:rPr>
           <w:rStyle w:val="UntertitelZchn"/>
@@ -10449,7 +11043,23 @@
         <w:t xml:space="preserve">, bereits im </w:t>
       </w:r>
       <w:r>
-        <w:t>Verzeichnis testfaelle/input hinterlegten</w:t>
+        <w:t xml:space="preserve">Verzeichnis </w:t>
+      </w:r>
+      <w:proofErr w:type="spellStart"/>
+      <w:r>
+        <w:t>testfaelle</w:t>
+      </w:r>
+      <w:proofErr w:type="spellEnd"/>
+      <w:r>
+        <w:t>/</w:t>
+      </w:r>
+      <w:proofErr w:type="spellStart"/>
+      <w:r>
+        <w:t>input</w:t>
+      </w:r>
+      <w:proofErr w:type="spellEnd"/>
+      <w:r>
+        <w:t xml:space="preserve"> hinterlegten</w:t>
       </w:r>
       <w:r>
         <w:t xml:space="preserve"> Beispielen muss das Programm wie i</w:t>
@@ -10530,7 +11140,47 @@
     </w:p>
     <w:p>
       <w:r>
-        <w:t>Die Dokumentation der verfügbaren Klassen und Schnittstellen wurde mit Hilfe des Tools javadoc aus dem Quellcode erzeugt und im mitgelieferten Archiv im Verzeichnis „doc/javadoc“ abgelegt. Zur Einsicht muss die Datei „doc/javadoc/index.html“ in einem Webbrowser geöffnet werden.</w:t>
+        <w:t xml:space="preserve">Die Dokumentation der verfügbaren Klassen und Schnittstellen wurde mit Hilfe des Tools </w:t>
+      </w:r>
+      <w:proofErr w:type="spellStart"/>
+      <w:r>
+        <w:t>javadoc</w:t>
+      </w:r>
+      <w:proofErr w:type="spellEnd"/>
+      <w:r>
+        <w:t xml:space="preserve"> aus dem Quellcode erzeugt und im mitgelieferten Archiv im Verzeichnis „</w:t>
+      </w:r>
+      <w:proofErr w:type="spellStart"/>
+      <w:r>
+        <w:t>doc</w:t>
+      </w:r>
+      <w:proofErr w:type="spellEnd"/>
+      <w:r>
+        <w:t>/</w:t>
+      </w:r>
+      <w:proofErr w:type="spellStart"/>
+      <w:r>
+        <w:t>javadoc</w:t>
+      </w:r>
+      <w:proofErr w:type="spellEnd"/>
+      <w:r>
+        <w:t>“ abgelegt. Zur Einsicht muss die Datei „</w:t>
+      </w:r>
+      <w:proofErr w:type="spellStart"/>
+      <w:r>
+        <w:t>doc</w:t>
+      </w:r>
+      <w:proofErr w:type="spellEnd"/>
+      <w:r>
+        <w:t>/</w:t>
+      </w:r>
+      <w:proofErr w:type="spellStart"/>
+      <w:r>
+        <w:t>javadoc</w:t>
+      </w:r>
+      <w:proofErr w:type="spellEnd"/>
+      <w:r>
+        <w:t>/index.html“ in einem Webbrowser geöffnet werden.</w:t>
       </w:r>
     </w:p>
     <w:p>
@@ -10578,8 +11228,33 @@
     </w:p>
     <w:p>
       <w:r>
-        <w:t xml:space="preserve">Die Fehlerbehandlung beim Initialisieren des Programms ist Aufgabe der Implementierung von IReader im Falle von technischen Fehlern und von der Klasse InputConverter im Falle von syntaktischen oder semantischen Fehlern. Die Klassen werfen im Fehlerfall eine spezielle Exception: </w:t>
-      </w:r>
+        <w:t xml:space="preserve">Die Fehlerbehandlung beim Initialisieren des Programms ist Aufgabe der Implementierung von </w:t>
+      </w:r>
+      <w:proofErr w:type="spellStart"/>
+      <w:r>
+        <w:t>IReader</w:t>
+      </w:r>
+      <w:proofErr w:type="spellEnd"/>
+      <w:r>
+        <w:t xml:space="preserve"> im Falle von technischen Fehlern und von der Klasse </w:t>
+      </w:r>
+      <w:proofErr w:type="spellStart"/>
+      <w:r>
+        <w:t>InputConverter</w:t>
+      </w:r>
+      <w:proofErr w:type="spellEnd"/>
+      <w:r>
+        <w:t xml:space="preserve"> im Falle von syntaktischen oder semantischen Fehlern. Die Klassen werfen im Fehlerfall eine spezielle </w:t>
+      </w:r>
+      <w:proofErr w:type="spellStart"/>
+      <w:r>
+        <w:t>Exception</w:t>
+      </w:r>
+      <w:proofErr w:type="spellEnd"/>
+      <w:r>
+        <w:t xml:space="preserve">: </w:t>
+      </w:r>
+      <w:proofErr w:type="spellStart"/>
       <w:r>
         <w:rPr>
           <w:rStyle w:val="UntertitelZchn"/>
@@ -10592,6 +11267,7 @@
         </w:rPr>
         <w:t>Exception</w:t>
       </w:r>
+      <w:proofErr w:type="spellEnd"/>
       <w:r>
         <w:t>,</w:t>
       </w:r>
@@ -10601,6 +11277,7 @@
         </w:rPr>
         <w:t xml:space="preserve"> </w:t>
       </w:r>
+      <w:proofErr w:type="spellStart"/>
       <w:r>
         <w:rPr>
           <w:rStyle w:val="UntertitelZchn"/>
@@ -10619,6 +11296,7 @@
         </w:rPr>
         <w:t>Exception</w:t>
       </w:r>
+      <w:proofErr w:type="spellEnd"/>
       <w:r>
         <w:rPr>
           <w:rStyle w:val="UntertitelZchn"/>
@@ -10634,6 +11312,7 @@
         </w:rPr>
         <w:t xml:space="preserve"> </w:t>
       </w:r>
+      <w:proofErr w:type="spellStart"/>
       <w:r>
         <w:rPr>
           <w:rStyle w:val="UntertitelZchn"/>
@@ -10652,8 +11331,54 @@
         </w:rPr>
         <w:t>Exception</w:t>
       </w:r>
-      <w:r>
-        <w:t xml:space="preserve">, welche von IOException erben. Die Fehlermeldung, welche als String im ersten Parameter des Konstruktors in die Exception gegeben wird und über die Methode getMessage() ausgelesen werden kann, wird dann in die Ausgabedatei geschrieben. Diese Konvention muss von zusätzlichen Implementierungen des Interfaces IReader und des Interfaces IInputConverters beibehalten werden. </w:t>
+      <w:proofErr w:type="spellEnd"/>
+      <w:r>
+        <w:t xml:space="preserve">, welche von </w:t>
+      </w:r>
+      <w:proofErr w:type="spellStart"/>
+      <w:r>
+        <w:t>IOException</w:t>
+      </w:r>
+      <w:proofErr w:type="spellEnd"/>
+      <w:r>
+        <w:t xml:space="preserve"> erben. Die Fehlermeldung, welche als String im ersten Parameter des Konstruktors in die </w:t>
+      </w:r>
+      <w:proofErr w:type="spellStart"/>
+      <w:r>
+        <w:t>Exception</w:t>
+      </w:r>
+      <w:proofErr w:type="spellEnd"/>
+      <w:r>
+        <w:t xml:space="preserve"> gegeben wird und über die Methode </w:t>
+      </w:r>
+      <w:proofErr w:type="spellStart"/>
+      <w:proofErr w:type="gramStart"/>
+      <w:r>
+        <w:t>getMessage</w:t>
+      </w:r>
+      <w:proofErr w:type="spellEnd"/>
+      <w:r>
+        <w:t>(</w:t>
+      </w:r>
+      <w:proofErr w:type="gramEnd"/>
+      <w:r>
+        <w:t xml:space="preserve">) ausgelesen werden kann, wird dann in die Ausgabedatei geschrieben. Diese Konvention muss von zusätzlichen Implementierungen des Interfaces </w:t>
+      </w:r>
+      <w:proofErr w:type="spellStart"/>
+      <w:r>
+        <w:t>IReader</w:t>
+      </w:r>
+      <w:proofErr w:type="spellEnd"/>
+      <w:r>
+        <w:t xml:space="preserve"> und des Interfaces </w:t>
+      </w:r>
+      <w:proofErr w:type="spellStart"/>
+      <w:r>
+        <w:t>IInputConverters</w:t>
+      </w:r>
+      <w:proofErr w:type="spellEnd"/>
+      <w:r>
+        <w:t xml:space="preserve"> beibehalten werden. </w:t>
       </w:r>
     </w:p>
     <w:p>
@@ -10684,6 +11409,7 @@
     </w:p>
     <w:p>
       <w:r>
+        <w:lastRenderedPageBreak/>
         <w:t>Compiler</w:t>
       </w:r>
       <w:r>
@@ -10695,7 +11421,22 @@
       </w:r>
       <w:r>
         <w:tab/>
-        <w:t>OpenJDK javac 16</w:t>
+      </w:r>
+      <w:proofErr w:type="spellStart"/>
+      <w:r>
+        <w:t>OpenJDK</w:t>
+      </w:r>
+      <w:proofErr w:type="spellEnd"/>
+      <w:r>
+        <w:t xml:space="preserve"> </w:t>
+      </w:r>
+      <w:proofErr w:type="spellStart"/>
+      <w:r>
+        <w:t>javac</w:t>
+      </w:r>
+      <w:proofErr w:type="spellEnd"/>
+      <w:r>
+        <w:t xml:space="preserve"> 16</w:t>
       </w:r>
     </w:p>
     <w:p>
@@ -10739,7 +11480,21 @@
         <w:rPr>
           <w:color w:val="FF0000"/>
         </w:rPr>
-        <w:t>// TODO maven?</w:t>
+        <w:t xml:space="preserve">// TODO </w:t>
+      </w:r>
+      <w:proofErr w:type="spellStart"/>
+      <w:r>
+        <w:rPr>
+          <w:color w:val="FF0000"/>
+        </w:rPr>
+        <w:t>maven</w:t>
+      </w:r>
+      <w:proofErr w:type="spellEnd"/>
+      <w:r>
+        <w:rPr>
+          <w:color w:val="FF0000"/>
+        </w:rPr>
+        <w:t>?</w:t>
       </w:r>
     </w:p>
     <w:p>
@@ -10760,8 +11515,13 @@
           <w:numId w:val="28"/>
         </w:numPr>
       </w:pPr>
-      <w:r>
-        <w:t xml:space="preserve">IntelliJ 2021.1 </w:t>
+      <w:proofErr w:type="spellStart"/>
+      <w:r>
+        <w:t>IntelliJ</w:t>
+      </w:r>
+      <w:proofErr w:type="spellEnd"/>
+      <w:r>
+        <w:t xml:space="preserve"> 2021.1 </w:t>
       </w:r>
     </w:p>
     <w:p>
@@ -10794,7 +11554,15 @@
         </w:numPr>
       </w:pPr>
       <w:r>
-        <w:t>Visual Paradigm Professional</w:t>
+        <w:t xml:space="preserve">Visual </w:t>
+      </w:r>
+      <w:proofErr w:type="spellStart"/>
+      <w:r>
+        <w:t>Paradigm</w:t>
+      </w:r>
+      <w:proofErr w:type="spellEnd"/>
+      <w:r>
+        <w:t xml:space="preserve"> Professional</w:t>
       </w:r>
     </w:p>
     <w:p>

</xml_diff>

<commit_message>
enhanced doc and io converter
</commit_message>
<xml_diff>
--- a/doc/GroPro_Dokumentation.docx
+++ b/doc/GroPro_Dokumentation.docx
@@ -1,6 +1,6 @@
 
 <file path=word/document.xml><?xml version="1.0" encoding="utf-8"?>
-<w:document xmlns:wpc="http://schemas.microsoft.com/office/word/2010/wordprocessingCanvas" xmlns:cx="http://schemas.microsoft.com/office/drawing/2014/chartex" xmlns:cx1="http://schemas.microsoft.com/office/drawing/2015/9/8/chartex" xmlns:cx2="http://schemas.microsoft.com/office/drawing/2015/10/21/chartex" xmlns:cx3="http://schemas.microsoft.com/office/drawing/2016/5/9/chartex" xmlns:cx4="http://schemas.microsoft.com/office/drawing/2016/5/10/chartex" xmlns:cx5="http://schemas.microsoft.com/office/drawing/2016/5/11/chartex" xmlns:cx6="http://schemas.microsoft.com/office/drawing/2016/5/12/chartex" xmlns:cx7="http://schemas.microsoft.com/office/drawing/2016/5/13/chartex" xmlns:cx8="http://schemas.microsoft.com/office/drawing/2016/5/14/chartex" xmlns:mc="http://schemas.openxmlformats.org/markup-compatibility/2006" xmlns:aink="http://schemas.microsoft.com/office/drawing/2016/ink" xmlns:am3d="http://schemas.microsoft.com/office/drawing/2017/model3d" xmlns:o="urn:schemas-microsoft-com:office:office" xmlns:r="http://schemas.openxmlformats.org/officeDocument/2006/relationships" xmlns:m="http://schemas.openxmlformats.org/officeDocument/2006/math" xmlns:v="urn:schemas-microsoft-com:vml" xmlns:wp14="http://schemas.microsoft.com/office/word/2010/wordprocessingDrawing" xmlns:wp="http://schemas.openxmlformats.org/drawingml/2006/wordprocessingDrawing" xmlns:w10="urn:schemas-microsoft-com:office:word" xmlns:w="http://schemas.openxmlformats.org/wordprocessingml/2006/main" xmlns:w14="http://schemas.microsoft.com/office/word/2010/wordml" xmlns:w15="http://schemas.microsoft.com/office/word/2012/wordml" xmlns:w16cex="http://schemas.microsoft.com/office/word/2018/wordml/cex" xmlns:w16cid="http://schemas.microsoft.com/office/word/2016/wordml/cid" xmlns:w16="http://schemas.microsoft.com/office/word/2018/wordml" xmlns:w16sdtdh="http://schemas.microsoft.com/office/word/2020/wordml/sdtdatahash" xmlns:w16se="http://schemas.microsoft.com/office/word/2015/wordml/symex" xmlns:wpg="http://schemas.microsoft.com/office/word/2010/wordprocessingGroup" xmlns:wpi="http://schemas.microsoft.com/office/word/2010/wordprocessingInk" xmlns:wne="http://schemas.microsoft.com/office/word/2006/wordml" xmlns:wps="http://schemas.microsoft.com/office/word/2010/wordprocessingShape" mc:Ignorable="w14 w15 w16se w16cid w16 w16cex w16sdtdh wp14">
+<w:document xmlns:wpc="http://schemas.microsoft.com/office/word/2010/wordprocessingCanvas" xmlns:cx="http://schemas.microsoft.com/office/drawing/2014/chartex" xmlns:cx1="http://schemas.microsoft.com/office/drawing/2015/9/8/chartex" xmlns:cx2="http://schemas.microsoft.com/office/drawing/2015/10/21/chartex" xmlns:cx3="http://schemas.microsoft.com/office/drawing/2016/5/9/chartex" xmlns:cx4="http://schemas.microsoft.com/office/drawing/2016/5/10/chartex" xmlns:cx5="http://schemas.microsoft.com/office/drawing/2016/5/11/chartex" xmlns:cx6="http://schemas.microsoft.com/office/drawing/2016/5/12/chartex" xmlns:cx7="http://schemas.microsoft.com/office/drawing/2016/5/13/chartex" xmlns:cx8="http://schemas.microsoft.com/office/drawing/2016/5/14/chartex" xmlns:mc="http://schemas.openxmlformats.org/markup-compatibility/2006" xmlns:aink="http://schemas.microsoft.com/office/drawing/2016/ink" xmlns:am3d="http://schemas.microsoft.com/office/drawing/2017/model3d" xmlns:o="urn:schemas-microsoft-com:office:office" xmlns:oel="http://schemas.microsoft.com/office/2019/extlst" xmlns:r="http://schemas.openxmlformats.org/officeDocument/2006/relationships" xmlns:m="http://schemas.openxmlformats.org/officeDocument/2006/math" xmlns:v="urn:schemas-microsoft-com:vml" xmlns:wp14="http://schemas.microsoft.com/office/word/2010/wordprocessingDrawing" xmlns:wp="http://schemas.openxmlformats.org/drawingml/2006/wordprocessingDrawing" xmlns:w10="urn:schemas-microsoft-com:office:word" xmlns:w="http://schemas.openxmlformats.org/wordprocessingml/2006/main" xmlns:w14="http://schemas.microsoft.com/office/word/2010/wordml" xmlns:w15="http://schemas.microsoft.com/office/word/2012/wordml" xmlns:w16cex="http://schemas.microsoft.com/office/word/2018/wordml/cex" xmlns:w16cid="http://schemas.microsoft.com/office/word/2016/wordml/cid" xmlns:w16="http://schemas.microsoft.com/office/word/2018/wordml" xmlns:w16sdtdh="http://schemas.microsoft.com/office/word/2020/wordml/sdtdatahash" xmlns:w16se="http://schemas.microsoft.com/office/word/2015/wordml/symex" xmlns:wpg="http://schemas.microsoft.com/office/word/2010/wordprocessingGroup" xmlns:wpi="http://schemas.microsoft.com/office/word/2010/wordprocessingInk" xmlns:wne="http://schemas.microsoft.com/office/word/2006/wordml" xmlns:wps="http://schemas.microsoft.com/office/word/2010/wordprocessingShape" mc:Ignorable="w14 w15 w16se w16cid w16 w16cex w16sdtdh wp14">
   <w:body>
     <w:p>
       <w:pPr>
@@ -205,7 +205,7 @@
           <w:noProof/>
           <w:szCs w:val="24"/>
         </w:rPr>
-        <w:t>26. April 2022</w:t>
+        <w:t>5. Mai 2022</w:t>
       </w:r>
       <w:r>
         <w:rPr>
@@ -321,6 +321,13 @@
     </w:p>
     <w:sdt>
       <w:sdtPr>
+        <w:rPr>
+          <w:rFonts w:ascii="Times New Roman" w:eastAsiaTheme="minorHAnsi" w:hAnsi="Times New Roman" w:cstheme="minorBidi"/>
+          <w:spacing w:val="0"/>
+          <w:kern w:val="0"/>
+          <w:sz w:val="24"/>
+          <w:szCs w:val="22"/>
+        </w:rPr>
         <w:id w:val="-457267447"/>
         <w:docPartObj>
           <w:docPartGallery w:val="Table of Contents"/>
@@ -329,13 +336,8 @@
       </w:sdtPr>
       <w:sdtEndPr>
         <w:rPr>
-          <w:rFonts w:ascii="Times New Roman" w:eastAsiaTheme="minorHAnsi" w:hAnsi="Times New Roman" w:cstheme="minorBidi"/>
           <w:b/>
           <w:bCs/>
-          <w:spacing w:val="0"/>
-          <w:kern w:val="0"/>
-          <w:sz w:val="24"/>
-          <w:szCs w:val="22"/>
         </w:rPr>
       </w:sdtEndPr>
       <w:sdtContent>
@@ -6516,27 +6518,14 @@
                             <w:r>
                               <w:t xml:space="preserve">Abbildung </w:t>
                             </w:r>
-                            <w:r>
-                              <w:fldChar w:fldCharType="begin"/>
-                            </w:r>
-                            <w:r>
-                              <w:instrText xml:space="preserve"> SEQ Abbildung \* ARABIC </w:instrText>
-                            </w:r>
-                            <w:r>
-                              <w:fldChar w:fldCharType="separate"/>
-                            </w:r>
-                            <w:r>
-                              <w:rPr>
-                                <w:noProof/>
-                              </w:rPr>
-                              <w:t>1</w:t>
-                            </w:r>
-                            <w:r>
-                              <w:rPr>
-                                <w:noProof/>
-                              </w:rPr>
-                              <w:fldChar w:fldCharType="end"/>
-                            </w:r>
+                            <w:fldSimple w:instr=" SEQ Abbildung \* ARABIC ">
+                              <w:r>
+                                <w:rPr>
+                                  <w:noProof/>
+                                </w:rPr>
+                                <w:t>1</w:t>
+                              </w:r>
+                            </w:fldSimple>
                             <w:bookmarkEnd w:id="4"/>
                             <w:r>
                               <w:t>: Beispiel einer gültigen Eingabedatei</w:t>
@@ -6578,27 +6567,14 @@
                       <w:r>
                         <w:t xml:space="preserve">Abbildung </w:t>
                       </w:r>
-                      <w:r>
-                        <w:fldChar w:fldCharType="begin"/>
-                      </w:r>
-                      <w:r>
-                        <w:instrText xml:space="preserve"> SEQ Abbildung \* ARABIC </w:instrText>
-                      </w:r>
-                      <w:r>
-                        <w:fldChar w:fldCharType="separate"/>
-                      </w:r>
-                      <w:r>
-                        <w:rPr>
-                          <w:noProof/>
-                        </w:rPr>
-                        <w:t>1</w:t>
-                      </w:r>
-                      <w:r>
-                        <w:rPr>
-                          <w:noProof/>
-                        </w:rPr>
-                        <w:fldChar w:fldCharType="end"/>
-                      </w:r>
+                      <w:fldSimple w:instr=" SEQ Abbildung \* ARABIC ">
+                        <w:r>
+                          <w:rPr>
+                            <w:noProof/>
+                          </w:rPr>
+                          <w:t>1</w:t>
+                        </w:r>
+                      </w:fldSimple>
                       <w:bookmarkEnd w:id="7"/>
                       <w:r>
                         <w:t>: Beispiel einer gültigen Eingabedatei</w:t>
@@ -7117,27 +7093,14 @@
                             <w:r>
                               <w:t xml:space="preserve">Abbildung </w:t>
                             </w:r>
-                            <w:r>
-                              <w:fldChar w:fldCharType="begin"/>
-                            </w:r>
-                            <w:r>
-                              <w:instrText xml:space="preserve"> SEQ Abbildung \* ARABIC </w:instrText>
-                            </w:r>
-                            <w:r>
-                              <w:fldChar w:fldCharType="separate"/>
-                            </w:r>
-                            <w:r>
-                              <w:rPr>
-                                <w:noProof/>
-                              </w:rPr>
-                              <w:t>2</w:t>
-                            </w:r>
-                            <w:r>
-                              <w:rPr>
-                                <w:noProof/>
-                              </w:rPr>
-                              <w:fldChar w:fldCharType="end"/>
-                            </w:r>
+                            <w:fldSimple w:instr=" SEQ Abbildung \* ARABIC ">
+                              <w:r>
+                                <w:rPr>
+                                  <w:noProof/>
+                                </w:rPr>
+                                <w:t>2</w:t>
+                              </w:r>
+                            </w:fldSimple>
                             <w:bookmarkEnd w:id="12"/>
                             <w:r>
                               <w:t>: Beispiel einer Ausgabe in der Konsole</w:t>
@@ -7179,27 +7142,14 @@
                       <w:r>
                         <w:t xml:space="preserve">Abbildung </w:t>
                       </w:r>
-                      <w:r>
-                        <w:fldChar w:fldCharType="begin"/>
-                      </w:r>
-                      <w:r>
-                        <w:instrText xml:space="preserve"> SEQ Abbildung \* ARABIC </w:instrText>
-                      </w:r>
-                      <w:r>
-                        <w:fldChar w:fldCharType="separate"/>
-                      </w:r>
-                      <w:r>
-                        <w:rPr>
-                          <w:noProof/>
-                        </w:rPr>
-                        <w:t>2</w:t>
-                      </w:r>
-                      <w:r>
-                        <w:rPr>
-                          <w:noProof/>
-                        </w:rPr>
-                        <w:fldChar w:fldCharType="end"/>
-                      </w:r>
+                      <w:fldSimple w:instr=" SEQ Abbildung \* ARABIC ">
+                        <w:r>
+                          <w:rPr>
+                            <w:noProof/>
+                          </w:rPr>
+                          <w:t>2</w:t>
+                        </w:r>
+                      </w:fldSimple>
                       <w:bookmarkEnd w:id="15"/>
                       <w:r>
                         <w:t>: Beispiel einer Ausgabe in der Konsole</w:t>
@@ -8410,27 +8360,14 @@
       <w:r>
         <w:t xml:space="preserve">Abbildung </w:t>
       </w:r>
-      <w:r>
-        <w:fldChar w:fldCharType="begin"/>
-      </w:r>
-      <w:r>
-        <w:instrText xml:space="preserve"> SEQ Abbildung \* ARABIC </w:instrText>
-      </w:r>
-      <w:r>
-        <w:fldChar w:fldCharType="separate"/>
-      </w:r>
-      <w:r>
-        <w:rPr>
-          <w:noProof/>
-        </w:rPr>
-        <w:t>3</w:t>
-      </w:r>
-      <w:r>
-        <w:rPr>
-          <w:noProof/>
-        </w:rPr>
-        <w:fldChar w:fldCharType="end"/>
-      </w:r>
+      <w:fldSimple w:instr=" SEQ Abbildung \* ARABIC ">
+        <w:r>
+          <w:rPr>
+            <w:noProof/>
+          </w:rPr>
+          <w:t>3</w:t>
+        </w:r>
+      </w:fldSimple>
       <w:r>
         <w:t>: Module im Paketdiagramm</w:t>
       </w:r>
@@ -12280,13 +12217,22 @@
         <w:t>zu erstellen, muss das Tool Maven installiert sein. Nachdem die Java SDK bereits installiert wurde,</w:t>
       </w:r>
       <w:r>
-        <w:t xml:space="preserve"> kann Maven unter der folgenden Adresse in der Version </w:t>
-      </w:r>
-      <w:r>
-        <w:rPr>
-          <w:color w:val="FF0000"/>
-        </w:rPr>
-        <w:t xml:space="preserve">TODO </w:t>
+        <w:t xml:space="preserve"> kann Maven unter der folgenden Adresse in der Version</w:t>
+      </w:r>
+      <w:r>
+        <w:t xml:space="preserve"> </w:t>
+      </w:r>
+      <w:r>
+        <w:rPr>
+          <w:color w:val="000000" w:themeColor="text1"/>
+        </w:rPr>
+        <w:t>3.8.1</w:t>
+      </w:r>
+      <w:r>
+        <w:rPr>
+          <w:color w:val="000000" w:themeColor="text1"/>
+        </w:rPr>
+        <w:t xml:space="preserve"> </w:t>
       </w:r>
       <w:r>
         <w:rPr>
@@ -12828,6 +12774,11 @@
       </w:r>
     </w:p>
     <w:p>
+      <w:pPr>
+        <w:rPr>
+          <w:color w:val="FF0000"/>
+        </w:rPr>
+      </w:pPr>
       <w:r>
         <w:t xml:space="preserve">Zum Öffnen des Ordners </w:t>
       </w:r>
@@ -12853,37 +12804,7 @@
           <w:rPr>
             <w:rStyle w:val="Hyperlink"/>
           </w:rPr>
-          <w:t xml:space="preserve">hier </w:t>
-        </w:r>
-        <w:r>
-          <w:rPr>
-            <w:rStyle w:val="Hyperlink"/>
-          </w:rPr>
-          <w:t>k</w:t>
-        </w:r>
-        <w:r>
-          <w:rPr>
-            <w:rStyle w:val="Hyperlink"/>
-          </w:rPr>
-          <w:t>li</w:t>
-        </w:r>
-        <w:r>
-          <w:rPr>
-            <w:rStyle w:val="Hyperlink"/>
-          </w:rPr>
-          <w:t>c</w:t>
-        </w:r>
-        <w:r>
-          <w:rPr>
-            <w:rStyle w:val="Hyperlink"/>
-          </w:rPr>
-          <w:t>k</w:t>
-        </w:r>
-        <w:r>
-          <w:rPr>
-            <w:rStyle w:val="Hyperlink"/>
-          </w:rPr>
-          <w:t>en</w:t>
+          <w:t>hier klicken</w:t>
         </w:r>
       </w:hyperlink>
       <w:r>
@@ -12892,46 +12813,6 @@
       <w:r>
         <w:t xml:space="preserve"> </w:t>
       </w:r>
-      <w:r>
-        <w:rPr>
-          <w:color w:val="FF0000"/>
-        </w:rPr>
-        <w:t xml:space="preserve">// </w:t>
-      </w:r>
-      <w:r>
-        <w:rPr>
-          <w:color w:val="FF0000"/>
-        </w:rPr>
-        <w:t>TODO</w:t>
-      </w:r>
-      <w:r>
-        <w:rPr>
-          <w:color w:val="FF0000"/>
-        </w:rPr>
-        <w:t xml:space="preserve"> Testen</w:t>
-      </w:r>
-    </w:p>
-    <w:p>
-      <w:pPr>
-        <w:rPr>
-          <w:color w:val="FF0000"/>
-          <w:lang w:val="en-US"/>
-        </w:rPr>
-      </w:pPr>
-      <w:r>
-        <w:rPr>
-          <w:color w:val="FF0000"/>
-          <w:lang w:val="en-US"/>
-        </w:rPr>
-        <w:t>C:\Users\Johanna\Documents\FH\6_Semester\IHK\GroPro\GroPro\run</w:t>
-      </w:r>
-      <w:r>
-        <w:rPr>
-          <w:color w:val="FF0000"/>
-          <w:lang w:val="en-US"/>
-        </w:rPr>
-        <w:t xml:space="preserve">\RunProgram.bat </w:t>
-      </w:r>
     </w:p>
     <w:p>
       <w:r>
@@ -13035,7 +12916,6 @@
       </w:pPr>
       <w:bookmarkStart w:id="85" w:name="_Toc101860281"/>
       <w:r>
-        <w:lastRenderedPageBreak/>
         <w:t>Entwicklerdokumentation</w:t>
       </w:r>
       <w:bookmarkEnd w:id="85"/>
@@ -13057,6 +12937,7 @@
     <w:p/>
     <w:p>
       <w:r>
+        <w:lastRenderedPageBreak/>
         <w:t xml:space="preserve">Die Dokumentation der verfügbaren Klassen und Schnittstellen wurde mit Hilfe des Tools </w:t>
       </w:r>
       <w:r>
@@ -13153,48 +13034,12 @@
           <w:rPr>
             <w:rStyle w:val="Hyperlink"/>
           </w:rPr>
-          <w:t>hier</w:t>
-        </w:r>
-        <w:r>
-          <w:rPr>
-            <w:rStyle w:val="Hyperlink"/>
-          </w:rPr>
-          <w:t xml:space="preserve"> </w:t>
-        </w:r>
-        <w:r>
-          <w:rPr>
-            <w:rStyle w:val="Hyperlink"/>
-          </w:rPr>
-          <w:t>klicken</w:t>
+          <w:t>hier klicken</w:t>
         </w:r>
       </w:hyperlink>
       <w:r>
         <w:t xml:space="preserve">. </w:t>
       </w:r>
-      <w:r>
-        <w:rPr>
-          <w:color w:val="FF0000"/>
-        </w:rPr>
-        <w:t xml:space="preserve">// </w:t>
-      </w:r>
-      <w:r>
-        <w:rPr>
-          <w:color w:val="FF0000"/>
-        </w:rPr>
-        <w:t xml:space="preserve">TODO </w:t>
-      </w:r>
-      <w:r>
-        <w:rPr>
-          <w:color w:val="FF0000"/>
-        </w:rPr>
-        <w:t>Testen</w:t>
-      </w:r>
-      <w:r>
-        <w:rPr>
-          <w:color w:val="FF0000"/>
-        </w:rPr>
-        <w:t xml:space="preserve"> </w:t>
-      </w:r>
     </w:p>
     <w:p/>
     <w:p>
@@ -13677,7 +13522,6 @@
       </w:pPr>
       <w:bookmarkStart w:id="90" w:name="_Toc101860286"/>
       <w:r>
-        <w:lastRenderedPageBreak/>
         <w:t>Verwendete Hilfsmittel</w:t>
       </w:r>
       <w:bookmarkEnd w:id="90"/>
@@ -13733,6 +13577,7 @@
         </w:numPr>
       </w:pPr>
       <w:r>
+        <w:lastRenderedPageBreak/>
         <w:t xml:space="preserve">Maven </w:t>
       </w:r>
       <w:r>
@@ -13975,7 +13820,7 @@
 </file>
 
 <file path=word/endnotes.xml><?xml version="1.0" encoding="utf-8"?>
-<w:endnotes xmlns:wpc="http://schemas.microsoft.com/office/word/2010/wordprocessingCanvas" xmlns:cx="http://schemas.microsoft.com/office/drawing/2014/chartex" xmlns:cx1="http://schemas.microsoft.com/office/drawing/2015/9/8/chartex" xmlns:cx2="http://schemas.microsoft.com/office/drawing/2015/10/21/chartex" xmlns:cx3="http://schemas.microsoft.com/office/drawing/2016/5/9/chartex" xmlns:cx4="http://schemas.microsoft.com/office/drawing/2016/5/10/chartex" xmlns:cx5="http://schemas.microsoft.com/office/drawing/2016/5/11/chartex" xmlns:cx6="http://schemas.microsoft.com/office/drawing/2016/5/12/chartex" xmlns:cx7="http://schemas.microsoft.com/office/drawing/2016/5/13/chartex" xmlns:cx8="http://schemas.microsoft.com/office/drawing/2016/5/14/chartex" xmlns:mc="http://schemas.openxmlformats.org/markup-compatibility/2006" xmlns:aink="http://schemas.microsoft.com/office/drawing/2016/ink" xmlns:am3d="http://schemas.microsoft.com/office/drawing/2017/model3d" xmlns:o="urn:schemas-microsoft-com:office:office" xmlns:r="http://schemas.openxmlformats.org/officeDocument/2006/relationships" xmlns:m="http://schemas.openxmlformats.org/officeDocument/2006/math" xmlns:v="urn:schemas-microsoft-com:vml" xmlns:wp14="http://schemas.microsoft.com/office/word/2010/wordprocessingDrawing" xmlns:wp="http://schemas.openxmlformats.org/drawingml/2006/wordprocessingDrawing" xmlns:w10="urn:schemas-microsoft-com:office:word" xmlns:w="http://schemas.openxmlformats.org/wordprocessingml/2006/main" xmlns:w14="http://schemas.microsoft.com/office/word/2010/wordml" xmlns:w15="http://schemas.microsoft.com/office/word/2012/wordml" xmlns:w16cex="http://schemas.microsoft.com/office/word/2018/wordml/cex" xmlns:w16cid="http://schemas.microsoft.com/office/word/2016/wordml/cid" xmlns:w16="http://schemas.microsoft.com/office/word/2018/wordml" xmlns:w16sdtdh="http://schemas.microsoft.com/office/word/2020/wordml/sdtdatahash" xmlns:w16se="http://schemas.microsoft.com/office/word/2015/wordml/symex" xmlns:wpg="http://schemas.microsoft.com/office/word/2010/wordprocessingGroup" xmlns:wpi="http://schemas.microsoft.com/office/word/2010/wordprocessingInk" xmlns:wne="http://schemas.microsoft.com/office/word/2006/wordml" xmlns:wps="http://schemas.microsoft.com/office/word/2010/wordprocessingShape" mc:Ignorable="w14 w15 w16se w16cid w16 w16cex w16sdtdh wp14">
+<w:endnotes xmlns:wpc="http://schemas.microsoft.com/office/word/2010/wordprocessingCanvas" xmlns:cx="http://schemas.microsoft.com/office/drawing/2014/chartex" xmlns:cx1="http://schemas.microsoft.com/office/drawing/2015/9/8/chartex" xmlns:cx2="http://schemas.microsoft.com/office/drawing/2015/10/21/chartex" xmlns:cx3="http://schemas.microsoft.com/office/drawing/2016/5/9/chartex" xmlns:cx4="http://schemas.microsoft.com/office/drawing/2016/5/10/chartex" xmlns:cx5="http://schemas.microsoft.com/office/drawing/2016/5/11/chartex" xmlns:cx6="http://schemas.microsoft.com/office/drawing/2016/5/12/chartex" xmlns:cx7="http://schemas.microsoft.com/office/drawing/2016/5/13/chartex" xmlns:cx8="http://schemas.microsoft.com/office/drawing/2016/5/14/chartex" xmlns:mc="http://schemas.openxmlformats.org/markup-compatibility/2006" xmlns:aink="http://schemas.microsoft.com/office/drawing/2016/ink" xmlns:am3d="http://schemas.microsoft.com/office/drawing/2017/model3d" xmlns:o="urn:schemas-microsoft-com:office:office" xmlns:oel="http://schemas.microsoft.com/office/2019/extlst" xmlns:r="http://schemas.openxmlformats.org/officeDocument/2006/relationships" xmlns:m="http://schemas.openxmlformats.org/officeDocument/2006/math" xmlns:v="urn:schemas-microsoft-com:vml" xmlns:wp14="http://schemas.microsoft.com/office/word/2010/wordprocessingDrawing" xmlns:wp="http://schemas.openxmlformats.org/drawingml/2006/wordprocessingDrawing" xmlns:w10="urn:schemas-microsoft-com:office:word" xmlns:w="http://schemas.openxmlformats.org/wordprocessingml/2006/main" xmlns:w14="http://schemas.microsoft.com/office/word/2010/wordml" xmlns:w15="http://schemas.microsoft.com/office/word/2012/wordml" xmlns:w16cex="http://schemas.microsoft.com/office/word/2018/wordml/cex" xmlns:w16cid="http://schemas.microsoft.com/office/word/2016/wordml/cid" xmlns:w16="http://schemas.microsoft.com/office/word/2018/wordml" xmlns:w16sdtdh="http://schemas.microsoft.com/office/word/2020/wordml/sdtdatahash" xmlns:w16se="http://schemas.microsoft.com/office/word/2015/wordml/symex" xmlns:wpg="http://schemas.microsoft.com/office/word/2010/wordprocessingGroup" xmlns:wpi="http://schemas.microsoft.com/office/word/2010/wordprocessingInk" xmlns:wne="http://schemas.microsoft.com/office/word/2006/wordml" xmlns:wps="http://schemas.microsoft.com/office/word/2010/wordprocessingShape" mc:Ignorable="w14 w15 w16se w16cid w16 w16cex w16sdtdh wp14">
   <w:endnote w:type="separator" w:id="-1">
     <w:p>
       <w:pPr>
@@ -14000,7 +13845,7 @@
 </file>
 
 <file path=word/footer1.xml><?xml version="1.0" encoding="utf-8"?>
-<w:ftr xmlns:wpc="http://schemas.microsoft.com/office/word/2010/wordprocessingCanvas" xmlns:cx="http://schemas.microsoft.com/office/drawing/2014/chartex" xmlns:cx1="http://schemas.microsoft.com/office/drawing/2015/9/8/chartex" xmlns:cx2="http://schemas.microsoft.com/office/drawing/2015/10/21/chartex" xmlns:cx3="http://schemas.microsoft.com/office/drawing/2016/5/9/chartex" xmlns:cx4="http://schemas.microsoft.com/office/drawing/2016/5/10/chartex" xmlns:cx5="http://schemas.microsoft.com/office/drawing/2016/5/11/chartex" xmlns:cx6="http://schemas.microsoft.com/office/drawing/2016/5/12/chartex" xmlns:cx7="http://schemas.microsoft.com/office/drawing/2016/5/13/chartex" xmlns:cx8="http://schemas.microsoft.com/office/drawing/2016/5/14/chartex" xmlns:mc="http://schemas.openxmlformats.org/markup-compatibility/2006" xmlns:aink="http://schemas.microsoft.com/office/drawing/2016/ink" xmlns:am3d="http://schemas.microsoft.com/office/drawing/2017/model3d" xmlns:o="urn:schemas-microsoft-com:office:office" xmlns:r="http://schemas.openxmlformats.org/officeDocument/2006/relationships" xmlns:m="http://schemas.openxmlformats.org/officeDocument/2006/math" xmlns:v="urn:schemas-microsoft-com:vml" xmlns:wp14="http://schemas.microsoft.com/office/word/2010/wordprocessingDrawing" xmlns:wp="http://schemas.openxmlformats.org/drawingml/2006/wordprocessingDrawing" xmlns:w10="urn:schemas-microsoft-com:office:word" xmlns:w="http://schemas.openxmlformats.org/wordprocessingml/2006/main" xmlns:w14="http://schemas.microsoft.com/office/word/2010/wordml" xmlns:w15="http://schemas.microsoft.com/office/word/2012/wordml" xmlns:w16cex="http://schemas.microsoft.com/office/word/2018/wordml/cex" xmlns:w16cid="http://schemas.microsoft.com/office/word/2016/wordml/cid" xmlns:w16="http://schemas.microsoft.com/office/word/2018/wordml" xmlns:w16sdtdh="http://schemas.microsoft.com/office/word/2020/wordml/sdtdatahash" xmlns:w16se="http://schemas.microsoft.com/office/word/2015/wordml/symex" xmlns:wpg="http://schemas.microsoft.com/office/word/2010/wordprocessingGroup" xmlns:wpi="http://schemas.microsoft.com/office/word/2010/wordprocessingInk" xmlns:wne="http://schemas.microsoft.com/office/word/2006/wordml" xmlns:wps="http://schemas.microsoft.com/office/word/2010/wordprocessingShape" mc:Ignorable="w14 w15 w16se w16cid w16 w16cex w16sdtdh wp14">
+<w:ftr xmlns:wpc="http://schemas.microsoft.com/office/word/2010/wordprocessingCanvas" xmlns:cx="http://schemas.microsoft.com/office/drawing/2014/chartex" xmlns:cx1="http://schemas.microsoft.com/office/drawing/2015/9/8/chartex" xmlns:cx2="http://schemas.microsoft.com/office/drawing/2015/10/21/chartex" xmlns:cx3="http://schemas.microsoft.com/office/drawing/2016/5/9/chartex" xmlns:cx4="http://schemas.microsoft.com/office/drawing/2016/5/10/chartex" xmlns:cx5="http://schemas.microsoft.com/office/drawing/2016/5/11/chartex" xmlns:cx6="http://schemas.microsoft.com/office/drawing/2016/5/12/chartex" xmlns:cx7="http://schemas.microsoft.com/office/drawing/2016/5/13/chartex" xmlns:cx8="http://schemas.microsoft.com/office/drawing/2016/5/14/chartex" xmlns:mc="http://schemas.openxmlformats.org/markup-compatibility/2006" xmlns:aink="http://schemas.microsoft.com/office/drawing/2016/ink" xmlns:am3d="http://schemas.microsoft.com/office/drawing/2017/model3d" xmlns:o="urn:schemas-microsoft-com:office:office" xmlns:oel="http://schemas.microsoft.com/office/2019/extlst" xmlns:r="http://schemas.openxmlformats.org/officeDocument/2006/relationships" xmlns:m="http://schemas.openxmlformats.org/officeDocument/2006/math" xmlns:v="urn:schemas-microsoft-com:vml" xmlns:wp14="http://schemas.microsoft.com/office/word/2010/wordprocessingDrawing" xmlns:wp="http://schemas.openxmlformats.org/drawingml/2006/wordprocessingDrawing" xmlns:w10="urn:schemas-microsoft-com:office:word" xmlns:w="http://schemas.openxmlformats.org/wordprocessingml/2006/main" xmlns:w14="http://schemas.microsoft.com/office/word/2010/wordml" xmlns:w15="http://schemas.microsoft.com/office/word/2012/wordml" xmlns:w16cex="http://schemas.microsoft.com/office/word/2018/wordml/cex" xmlns:w16cid="http://schemas.microsoft.com/office/word/2016/wordml/cid" xmlns:w16="http://schemas.microsoft.com/office/word/2018/wordml" xmlns:w16sdtdh="http://schemas.microsoft.com/office/word/2020/wordml/sdtdatahash" xmlns:w16se="http://schemas.microsoft.com/office/word/2015/wordml/symex" xmlns:wpg="http://schemas.microsoft.com/office/word/2010/wordprocessingGroup" xmlns:wpi="http://schemas.microsoft.com/office/word/2010/wordprocessingInk" xmlns:wne="http://schemas.microsoft.com/office/word/2006/wordml" xmlns:wps="http://schemas.microsoft.com/office/word/2010/wordprocessingShape" mc:Ignorable="w14 w15 w16se w16cid w16 w16cex w16sdtdh wp14">
   <w:p>
     <w:pPr>
       <w:pStyle w:val="Fuzeile"/>
@@ -14010,7 +13855,7 @@
 </file>
 
 <file path=word/footer2.xml><?xml version="1.0" encoding="utf-8"?>
-<w:ftr xmlns:wpc="http://schemas.microsoft.com/office/word/2010/wordprocessingCanvas" xmlns:cx="http://schemas.microsoft.com/office/drawing/2014/chartex" xmlns:cx1="http://schemas.microsoft.com/office/drawing/2015/9/8/chartex" xmlns:cx2="http://schemas.microsoft.com/office/drawing/2015/10/21/chartex" xmlns:cx3="http://schemas.microsoft.com/office/drawing/2016/5/9/chartex" xmlns:cx4="http://schemas.microsoft.com/office/drawing/2016/5/10/chartex" xmlns:cx5="http://schemas.microsoft.com/office/drawing/2016/5/11/chartex" xmlns:cx6="http://schemas.microsoft.com/office/drawing/2016/5/12/chartex" xmlns:cx7="http://schemas.microsoft.com/office/drawing/2016/5/13/chartex" xmlns:cx8="http://schemas.microsoft.com/office/drawing/2016/5/14/chartex" xmlns:mc="http://schemas.openxmlformats.org/markup-compatibility/2006" xmlns:aink="http://schemas.microsoft.com/office/drawing/2016/ink" xmlns:am3d="http://schemas.microsoft.com/office/drawing/2017/model3d" xmlns:o="urn:schemas-microsoft-com:office:office" xmlns:r="http://schemas.openxmlformats.org/officeDocument/2006/relationships" xmlns:m="http://schemas.openxmlformats.org/officeDocument/2006/math" xmlns:v="urn:schemas-microsoft-com:vml" xmlns:wp14="http://schemas.microsoft.com/office/word/2010/wordprocessingDrawing" xmlns:wp="http://schemas.openxmlformats.org/drawingml/2006/wordprocessingDrawing" xmlns:w10="urn:schemas-microsoft-com:office:word" xmlns:w="http://schemas.openxmlformats.org/wordprocessingml/2006/main" xmlns:w14="http://schemas.microsoft.com/office/word/2010/wordml" xmlns:w15="http://schemas.microsoft.com/office/word/2012/wordml" xmlns:w16cex="http://schemas.microsoft.com/office/word/2018/wordml/cex" xmlns:w16cid="http://schemas.microsoft.com/office/word/2016/wordml/cid" xmlns:w16="http://schemas.microsoft.com/office/word/2018/wordml" xmlns:w16sdtdh="http://schemas.microsoft.com/office/word/2020/wordml/sdtdatahash" xmlns:w16se="http://schemas.microsoft.com/office/word/2015/wordml/symex" xmlns:wpg="http://schemas.microsoft.com/office/word/2010/wordprocessingGroup" xmlns:wpi="http://schemas.microsoft.com/office/word/2010/wordprocessingInk" xmlns:wne="http://schemas.microsoft.com/office/word/2006/wordml" xmlns:wps="http://schemas.microsoft.com/office/word/2010/wordprocessingShape" mc:Ignorable="w14 w15 w16se w16cid w16 w16cex w16sdtdh wp14">
+<w:ftr xmlns:wpc="http://schemas.microsoft.com/office/word/2010/wordprocessingCanvas" xmlns:cx="http://schemas.microsoft.com/office/drawing/2014/chartex" xmlns:cx1="http://schemas.microsoft.com/office/drawing/2015/9/8/chartex" xmlns:cx2="http://schemas.microsoft.com/office/drawing/2015/10/21/chartex" xmlns:cx3="http://schemas.microsoft.com/office/drawing/2016/5/9/chartex" xmlns:cx4="http://schemas.microsoft.com/office/drawing/2016/5/10/chartex" xmlns:cx5="http://schemas.microsoft.com/office/drawing/2016/5/11/chartex" xmlns:cx6="http://schemas.microsoft.com/office/drawing/2016/5/12/chartex" xmlns:cx7="http://schemas.microsoft.com/office/drawing/2016/5/13/chartex" xmlns:cx8="http://schemas.microsoft.com/office/drawing/2016/5/14/chartex" xmlns:mc="http://schemas.openxmlformats.org/markup-compatibility/2006" xmlns:aink="http://schemas.microsoft.com/office/drawing/2016/ink" xmlns:am3d="http://schemas.microsoft.com/office/drawing/2017/model3d" xmlns:o="urn:schemas-microsoft-com:office:office" xmlns:oel="http://schemas.microsoft.com/office/2019/extlst" xmlns:r="http://schemas.openxmlformats.org/officeDocument/2006/relationships" xmlns:m="http://schemas.openxmlformats.org/officeDocument/2006/math" xmlns:v="urn:schemas-microsoft-com:vml" xmlns:wp14="http://schemas.microsoft.com/office/word/2010/wordprocessingDrawing" xmlns:wp="http://schemas.openxmlformats.org/drawingml/2006/wordprocessingDrawing" xmlns:w10="urn:schemas-microsoft-com:office:word" xmlns:w="http://schemas.openxmlformats.org/wordprocessingml/2006/main" xmlns:w14="http://schemas.microsoft.com/office/word/2010/wordml" xmlns:w15="http://schemas.microsoft.com/office/word/2012/wordml" xmlns:w16cex="http://schemas.microsoft.com/office/word/2018/wordml/cex" xmlns:w16cid="http://schemas.microsoft.com/office/word/2016/wordml/cid" xmlns:w16="http://schemas.microsoft.com/office/word/2018/wordml" xmlns:w16sdtdh="http://schemas.microsoft.com/office/word/2020/wordml/sdtdatahash" xmlns:w16se="http://schemas.microsoft.com/office/word/2015/wordml/symex" xmlns:wpg="http://schemas.microsoft.com/office/word/2010/wordprocessingGroup" xmlns:wpi="http://schemas.microsoft.com/office/word/2010/wordprocessingInk" xmlns:wne="http://schemas.microsoft.com/office/word/2006/wordml" xmlns:wps="http://schemas.microsoft.com/office/word/2010/wordprocessingShape" mc:Ignorable="w14 w15 w16se w16cid w16 w16cex w16sdtdh wp14">
   <w:sdt>
     <w:sdtPr>
       <w:id w:val="392244396"/>
@@ -14019,6 +13864,7 @@
         <w:docPartUnique/>
       </w:docPartObj>
     </w:sdtPr>
+    <w:sdtEndPr/>
     <w:sdtContent>
       <w:p>
         <w:pPr>
@@ -14052,7 +13898,7 @@
 </file>
 
 <file path=word/footer3.xml><?xml version="1.0" encoding="utf-8"?>
-<w:ftr xmlns:wpc="http://schemas.microsoft.com/office/word/2010/wordprocessingCanvas" xmlns:cx="http://schemas.microsoft.com/office/drawing/2014/chartex" xmlns:cx1="http://schemas.microsoft.com/office/drawing/2015/9/8/chartex" xmlns:cx2="http://schemas.microsoft.com/office/drawing/2015/10/21/chartex" xmlns:cx3="http://schemas.microsoft.com/office/drawing/2016/5/9/chartex" xmlns:cx4="http://schemas.microsoft.com/office/drawing/2016/5/10/chartex" xmlns:cx5="http://schemas.microsoft.com/office/drawing/2016/5/11/chartex" xmlns:cx6="http://schemas.microsoft.com/office/drawing/2016/5/12/chartex" xmlns:cx7="http://schemas.microsoft.com/office/drawing/2016/5/13/chartex" xmlns:cx8="http://schemas.microsoft.com/office/drawing/2016/5/14/chartex" xmlns:mc="http://schemas.openxmlformats.org/markup-compatibility/2006" xmlns:aink="http://schemas.microsoft.com/office/drawing/2016/ink" xmlns:am3d="http://schemas.microsoft.com/office/drawing/2017/model3d" xmlns:o="urn:schemas-microsoft-com:office:office" xmlns:r="http://schemas.openxmlformats.org/officeDocument/2006/relationships" xmlns:m="http://schemas.openxmlformats.org/officeDocument/2006/math" xmlns:v="urn:schemas-microsoft-com:vml" xmlns:wp14="http://schemas.microsoft.com/office/word/2010/wordprocessingDrawing" xmlns:wp="http://schemas.openxmlformats.org/drawingml/2006/wordprocessingDrawing" xmlns:w10="urn:schemas-microsoft-com:office:word" xmlns:w="http://schemas.openxmlformats.org/wordprocessingml/2006/main" xmlns:w14="http://schemas.microsoft.com/office/word/2010/wordml" xmlns:w15="http://schemas.microsoft.com/office/word/2012/wordml" xmlns:w16cex="http://schemas.microsoft.com/office/word/2018/wordml/cex" xmlns:w16cid="http://schemas.microsoft.com/office/word/2016/wordml/cid" xmlns:w16="http://schemas.microsoft.com/office/word/2018/wordml" xmlns:w16sdtdh="http://schemas.microsoft.com/office/word/2020/wordml/sdtdatahash" xmlns:w16se="http://schemas.microsoft.com/office/word/2015/wordml/symex" xmlns:wpg="http://schemas.microsoft.com/office/word/2010/wordprocessingGroup" xmlns:wpi="http://schemas.microsoft.com/office/word/2010/wordprocessingInk" xmlns:wne="http://schemas.microsoft.com/office/word/2006/wordml" xmlns:wps="http://schemas.microsoft.com/office/word/2010/wordprocessingShape" mc:Ignorable="w14 w15 w16se w16cid w16 w16cex w16sdtdh wp14">
+<w:ftr xmlns:wpc="http://schemas.microsoft.com/office/word/2010/wordprocessingCanvas" xmlns:cx="http://schemas.microsoft.com/office/drawing/2014/chartex" xmlns:cx1="http://schemas.microsoft.com/office/drawing/2015/9/8/chartex" xmlns:cx2="http://schemas.microsoft.com/office/drawing/2015/10/21/chartex" xmlns:cx3="http://schemas.microsoft.com/office/drawing/2016/5/9/chartex" xmlns:cx4="http://schemas.microsoft.com/office/drawing/2016/5/10/chartex" xmlns:cx5="http://schemas.microsoft.com/office/drawing/2016/5/11/chartex" xmlns:cx6="http://schemas.microsoft.com/office/drawing/2016/5/12/chartex" xmlns:cx7="http://schemas.microsoft.com/office/drawing/2016/5/13/chartex" xmlns:cx8="http://schemas.microsoft.com/office/drawing/2016/5/14/chartex" xmlns:mc="http://schemas.openxmlformats.org/markup-compatibility/2006" xmlns:aink="http://schemas.microsoft.com/office/drawing/2016/ink" xmlns:am3d="http://schemas.microsoft.com/office/drawing/2017/model3d" xmlns:o="urn:schemas-microsoft-com:office:office" xmlns:oel="http://schemas.microsoft.com/office/2019/extlst" xmlns:r="http://schemas.openxmlformats.org/officeDocument/2006/relationships" xmlns:m="http://schemas.openxmlformats.org/officeDocument/2006/math" xmlns:v="urn:schemas-microsoft-com:vml" xmlns:wp14="http://schemas.microsoft.com/office/word/2010/wordprocessingDrawing" xmlns:wp="http://schemas.openxmlformats.org/drawingml/2006/wordprocessingDrawing" xmlns:w10="urn:schemas-microsoft-com:office:word" xmlns:w="http://schemas.openxmlformats.org/wordprocessingml/2006/main" xmlns:w14="http://schemas.microsoft.com/office/word/2010/wordml" xmlns:w15="http://schemas.microsoft.com/office/word/2012/wordml" xmlns:w16cex="http://schemas.microsoft.com/office/word/2018/wordml/cex" xmlns:w16cid="http://schemas.microsoft.com/office/word/2016/wordml/cid" xmlns:w16="http://schemas.microsoft.com/office/word/2018/wordml" xmlns:w16sdtdh="http://schemas.microsoft.com/office/word/2020/wordml/sdtdatahash" xmlns:w16se="http://schemas.microsoft.com/office/word/2015/wordml/symex" xmlns:wpg="http://schemas.microsoft.com/office/word/2010/wordprocessingGroup" xmlns:wpi="http://schemas.microsoft.com/office/word/2010/wordprocessingInk" xmlns:wne="http://schemas.microsoft.com/office/word/2006/wordml" xmlns:wps="http://schemas.microsoft.com/office/word/2010/wordprocessingShape" mc:Ignorable="w14 w15 w16se w16cid w16 w16cex w16sdtdh wp14">
   <w:p>
     <w:pPr>
       <w:pStyle w:val="Fuzeile"/>
@@ -14062,7 +13908,7 @@
 </file>
 
 <file path=word/footer4.xml><?xml version="1.0" encoding="utf-8"?>
-<w:ftr xmlns:wpc="http://schemas.microsoft.com/office/word/2010/wordprocessingCanvas" xmlns:cx="http://schemas.microsoft.com/office/drawing/2014/chartex" xmlns:cx1="http://schemas.microsoft.com/office/drawing/2015/9/8/chartex" xmlns:cx2="http://schemas.microsoft.com/office/drawing/2015/10/21/chartex" xmlns:cx3="http://schemas.microsoft.com/office/drawing/2016/5/9/chartex" xmlns:cx4="http://schemas.microsoft.com/office/drawing/2016/5/10/chartex" xmlns:cx5="http://schemas.microsoft.com/office/drawing/2016/5/11/chartex" xmlns:cx6="http://schemas.microsoft.com/office/drawing/2016/5/12/chartex" xmlns:cx7="http://schemas.microsoft.com/office/drawing/2016/5/13/chartex" xmlns:cx8="http://schemas.microsoft.com/office/drawing/2016/5/14/chartex" xmlns:mc="http://schemas.openxmlformats.org/markup-compatibility/2006" xmlns:aink="http://schemas.microsoft.com/office/drawing/2016/ink" xmlns:am3d="http://schemas.microsoft.com/office/drawing/2017/model3d" xmlns:o="urn:schemas-microsoft-com:office:office" xmlns:r="http://schemas.openxmlformats.org/officeDocument/2006/relationships" xmlns:m="http://schemas.openxmlformats.org/officeDocument/2006/math" xmlns:v="urn:schemas-microsoft-com:vml" xmlns:wp14="http://schemas.microsoft.com/office/word/2010/wordprocessingDrawing" xmlns:wp="http://schemas.openxmlformats.org/drawingml/2006/wordprocessingDrawing" xmlns:w10="urn:schemas-microsoft-com:office:word" xmlns:w="http://schemas.openxmlformats.org/wordprocessingml/2006/main" xmlns:w14="http://schemas.microsoft.com/office/word/2010/wordml" xmlns:w15="http://schemas.microsoft.com/office/word/2012/wordml" xmlns:w16cex="http://schemas.microsoft.com/office/word/2018/wordml/cex" xmlns:w16cid="http://schemas.microsoft.com/office/word/2016/wordml/cid" xmlns:w16="http://schemas.microsoft.com/office/word/2018/wordml" xmlns:w16sdtdh="http://schemas.microsoft.com/office/word/2020/wordml/sdtdatahash" xmlns:w16se="http://schemas.microsoft.com/office/word/2015/wordml/symex" xmlns:wpg="http://schemas.microsoft.com/office/word/2010/wordprocessingGroup" xmlns:wpi="http://schemas.microsoft.com/office/word/2010/wordprocessingInk" xmlns:wne="http://schemas.microsoft.com/office/word/2006/wordml" xmlns:wps="http://schemas.microsoft.com/office/word/2010/wordprocessingShape" mc:Ignorable="w14 w15 w16se w16cid w16 w16cex w16sdtdh wp14">
+<w:ftr xmlns:wpc="http://schemas.microsoft.com/office/word/2010/wordprocessingCanvas" xmlns:cx="http://schemas.microsoft.com/office/drawing/2014/chartex" xmlns:cx1="http://schemas.microsoft.com/office/drawing/2015/9/8/chartex" xmlns:cx2="http://schemas.microsoft.com/office/drawing/2015/10/21/chartex" xmlns:cx3="http://schemas.microsoft.com/office/drawing/2016/5/9/chartex" xmlns:cx4="http://schemas.microsoft.com/office/drawing/2016/5/10/chartex" xmlns:cx5="http://schemas.microsoft.com/office/drawing/2016/5/11/chartex" xmlns:cx6="http://schemas.microsoft.com/office/drawing/2016/5/12/chartex" xmlns:cx7="http://schemas.microsoft.com/office/drawing/2016/5/13/chartex" xmlns:cx8="http://schemas.microsoft.com/office/drawing/2016/5/14/chartex" xmlns:mc="http://schemas.openxmlformats.org/markup-compatibility/2006" xmlns:aink="http://schemas.microsoft.com/office/drawing/2016/ink" xmlns:am3d="http://schemas.microsoft.com/office/drawing/2017/model3d" xmlns:o="urn:schemas-microsoft-com:office:office" xmlns:oel="http://schemas.microsoft.com/office/2019/extlst" xmlns:r="http://schemas.openxmlformats.org/officeDocument/2006/relationships" xmlns:m="http://schemas.openxmlformats.org/officeDocument/2006/math" xmlns:v="urn:schemas-microsoft-com:vml" xmlns:wp14="http://schemas.microsoft.com/office/word/2010/wordprocessingDrawing" xmlns:wp="http://schemas.openxmlformats.org/drawingml/2006/wordprocessingDrawing" xmlns:w10="urn:schemas-microsoft-com:office:word" xmlns:w="http://schemas.openxmlformats.org/wordprocessingml/2006/main" xmlns:w14="http://schemas.microsoft.com/office/word/2010/wordml" xmlns:w15="http://schemas.microsoft.com/office/word/2012/wordml" xmlns:w16cex="http://schemas.microsoft.com/office/word/2018/wordml/cex" xmlns:w16cid="http://schemas.microsoft.com/office/word/2016/wordml/cid" xmlns:w16="http://schemas.microsoft.com/office/word/2018/wordml" xmlns:w16sdtdh="http://schemas.microsoft.com/office/word/2020/wordml/sdtdatahash" xmlns:w16se="http://schemas.microsoft.com/office/word/2015/wordml/symex" xmlns:wpg="http://schemas.microsoft.com/office/word/2010/wordprocessingGroup" xmlns:wpi="http://schemas.microsoft.com/office/word/2010/wordprocessingInk" xmlns:wne="http://schemas.microsoft.com/office/word/2006/wordml" xmlns:wps="http://schemas.microsoft.com/office/word/2010/wordprocessingShape" mc:Ignorable="w14 w15 w16se w16cid w16 w16cex w16sdtdh wp14">
   <w:p>
     <w:pPr>
       <w:pStyle w:val="Fuzeile"/>
@@ -14072,7 +13918,7 @@
 </file>
 
 <file path=word/footer5.xml><?xml version="1.0" encoding="utf-8"?>
-<w:ftr xmlns:wpc="http://schemas.microsoft.com/office/word/2010/wordprocessingCanvas" xmlns:cx="http://schemas.microsoft.com/office/drawing/2014/chartex" xmlns:cx1="http://schemas.microsoft.com/office/drawing/2015/9/8/chartex" xmlns:cx2="http://schemas.microsoft.com/office/drawing/2015/10/21/chartex" xmlns:cx3="http://schemas.microsoft.com/office/drawing/2016/5/9/chartex" xmlns:cx4="http://schemas.microsoft.com/office/drawing/2016/5/10/chartex" xmlns:cx5="http://schemas.microsoft.com/office/drawing/2016/5/11/chartex" xmlns:cx6="http://schemas.microsoft.com/office/drawing/2016/5/12/chartex" xmlns:cx7="http://schemas.microsoft.com/office/drawing/2016/5/13/chartex" xmlns:cx8="http://schemas.microsoft.com/office/drawing/2016/5/14/chartex" xmlns:mc="http://schemas.openxmlformats.org/markup-compatibility/2006" xmlns:aink="http://schemas.microsoft.com/office/drawing/2016/ink" xmlns:am3d="http://schemas.microsoft.com/office/drawing/2017/model3d" xmlns:o="urn:schemas-microsoft-com:office:office" xmlns:r="http://schemas.openxmlformats.org/officeDocument/2006/relationships" xmlns:m="http://schemas.openxmlformats.org/officeDocument/2006/math" xmlns:v="urn:schemas-microsoft-com:vml" xmlns:wp14="http://schemas.microsoft.com/office/word/2010/wordprocessingDrawing" xmlns:wp="http://schemas.openxmlformats.org/drawingml/2006/wordprocessingDrawing" xmlns:w10="urn:schemas-microsoft-com:office:word" xmlns:w="http://schemas.openxmlformats.org/wordprocessingml/2006/main" xmlns:w14="http://schemas.microsoft.com/office/word/2010/wordml" xmlns:w15="http://schemas.microsoft.com/office/word/2012/wordml" xmlns:w16cex="http://schemas.microsoft.com/office/word/2018/wordml/cex" xmlns:w16cid="http://schemas.microsoft.com/office/word/2016/wordml/cid" xmlns:w16="http://schemas.microsoft.com/office/word/2018/wordml" xmlns:w16sdtdh="http://schemas.microsoft.com/office/word/2020/wordml/sdtdatahash" xmlns:w16se="http://schemas.microsoft.com/office/word/2015/wordml/symex" xmlns:wpg="http://schemas.microsoft.com/office/word/2010/wordprocessingGroup" xmlns:wpi="http://schemas.microsoft.com/office/word/2010/wordprocessingInk" xmlns:wne="http://schemas.microsoft.com/office/word/2006/wordml" xmlns:wps="http://schemas.microsoft.com/office/word/2010/wordprocessingShape" mc:Ignorable="w14 w15 w16se w16cid w16 w16cex w16sdtdh wp14">
+<w:ftr xmlns:wpc="http://schemas.microsoft.com/office/word/2010/wordprocessingCanvas" xmlns:cx="http://schemas.microsoft.com/office/drawing/2014/chartex" xmlns:cx1="http://schemas.microsoft.com/office/drawing/2015/9/8/chartex" xmlns:cx2="http://schemas.microsoft.com/office/drawing/2015/10/21/chartex" xmlns:cx3="http://schemas.microsoft.com/office/drawing/2016/5/9/chartex" xmlns:cx4="http://schemas.microsoft.com/office/drawing/2016/5/10/chartex" xmlns:cx5="http://schemas.microsoft.com/office/drawing/2016/5/11/chartex" xmlns:cx6="http://schemas.microsoft.com/office/drawing/2016/5/12/chartex" xmlns:cx7="http://schemas.microsoft.com/office/drawing/2016/5/13/chartex" xmlns:cx8="http://schemas.microsoft.com/office/drawing/2016/5/14/chartex" xmlns:mc="http://schemas.openxmlformats.org/markup-compatibility/2006" xmlns:aink="http://schemas.microsoft.com/office/drawing/2016/ink" xmlns:am3d="http://schemas.microsoft.com/office/drawing/2017/model3d" xmlns:o="urn:schemas-microsoft-com:office:office" xmlns:oel="http://schemas.microsoft.com/office/2019/extlst" xmlns:r="http://schemas.openxmlformats.org/officeDocument/2006/relationships" xmlns:m="http://schemas.openxmlformats.org/officeDocument/2006/math" xmlns:v="urn:schemas-microsoft-com:vml" xmlns:wp14="http://schemas.microsoft.com/office/word/2010/wordprocessingDrawing" xmlns:wp="http://schemas.openxmlformats.org/drawingml/2006/wordprocessingDrawing" xmlns:w10="urn:schemas-microsoft-com:office:word" xmlns:w="http://schemas.openxmlformats.org/wordprocessingml/2006/main" xmlns:w14="http://schemas.microsoft.com/office/word/2010/wordml" xmlns:w15="http://schemas.microsoft.com/office/word/2012/wordml" xmlns:w16cex="http://schemas.microsoft.com/office/word/2018/wordml/cex" xmlns:w16cid="http://schemas.microsoft.com/office/word/2016/wordml/cid" xmlns:w16="http://schemas.microsoft.com/office/word/2018/wordml" xmlns:w16sdtdh="http://schemas.microsoft.com/office/word/2020/wordml/sdtdatahash" xmlns:w16se="http://schemas.microsoft.com/office/word/2015/wordml/symex" xmlns:wpg="http://schemas.microsoft.com/office/word/2010/wordprocessingGroup" xmlns:wpi="http://schemas.microsoft.com/office/word/2010/wordprocessingInk" xmlns:wne="http://schemas.microsoft.com/office/word/2006/wordml" xmlns:wps="http://schemas.microsoft.com/office/word/2010/wordprocessingShape" mc:Ignorable="w14 w15 w16se w16cid w16 w16cex w16sdtdh wp14">
   <w:p>
     <w:pPr>
       <w:pStyle w:val="Fuzeile"/>
@@ -14082,7 +13928,7 @@
 </file>
 
 <file path=word/footnotes.xml><?xml version="1.0" encoding="utf-8"?>
-<w:footnotes xmlns:wpc="http://schemas.microsoft.com/office/word/2010/wordprocessingCanvas" xmlns:cx="http://schemas.microsoft.com/office/drawing/2014/chartex" xmlns:cx1="http://schemas.microsoft.com/office/drawing/2015/9/8/chartex" xmlns:cx2="http://schemas.microsoft.com/office/drawing/2015/10/21/chartex" xmlns:cx3="http://schemas.microsoft.com/office/drawing/2016/5/9/chartex" xmlns:cx4="http://schemas.microsoft.com/office/drawing/2016/5/10/chartex" xmlns:cx5="http://schemas.microsoft.com/office/drawing/2016/5/11/chartex" xmlns:cx6="http://schemas.microsoft.com/office/drawing/2016/5/12/chartex" xmlns:cx7="http://schemas.microsoft.com/office/drawing/2016/5/13/chartex" xmlns:cx8="http://schemas.microsoft.com/office/drawing/2016/5/14/chartex" xmlns:mc="http://schemas.openxmlformats.org/markup-compatibility/2006" xmlns:aink="http://schemas.microsoft.com/office/drawing/2016/ink" xmlns:am3d="http://schemas.microsoft.com/office/drawing/2017/model3d" xmlns:o="urn:schemas-microsoft-com:office:office" xmlns:r="http://schemas.openxmlformats.org/officeDocument/2006/relationships" xmlns:m="http://schemas.openxmlformats.org/officeDocument/2006/math" xmlns:v="urn:schemas-microsoft-com:vml" xmlns:wp14="http://schemas.microsoft.com/office/word/2010/wordprocessingDrawing" xmlns:wp="http://schemas.openxmlformats.org/drawingml/2006/wordprocessingDrawing" xmlns:w10="urn:schemas-microsoft-com:office:word" xmlns:w="http://schemas.openxmlformats.org/wordprocessingml/2006/main" xmlns:w14="http://schemas.microsoft.com/office/word/2010/wordml" xmlns:w15="http://schemas.microsoft.com/office/word/2012/wordml" xmlns:w16cex="http://schemas.microsoft.com/office/word/2018/wordml/cex" xmlns:w16cid="http://schemas.microsoft.com/office/word/2016/wordml/cid" xmlns:w16="http://schemas.microsoft.com/office/word/2018/wordml" xmlns:w16sdtdh="http://schemas.microsoft.com/office/word/2020/wordml/sdtdatahash" xmlns:w16se="http://schemas.microsoft.com/office/word/2015/wordml/symex" xmlns:wpg="http://schemas.microsoft.com/office/word/2010/wordprocessingGroup" xmlns:wpi="http://schemas.microsoft.com/office/word/2010/wordprocessingInk" xmlns:wne="http://schemas.microsoft.com/office/word/2006/wordml" xmlns:wps="http://schemas.microsoft.com/office/word/2010/wordprocessingShape" mc:Ignorable="w14 w15 w16se w16cid w16 w16cex w16sdtdh wp14">
+<w:footnotes xmlns:wpc="http://schemas.microsoft.com/office/word/2010/wordprocessingCanvas" xmlns:cx="http://schemas.microsoft.com/office/drawing/2014/chartex" xmlns:cx1="http://schemas.microsoft.com/office/drawing/2015/9/8/chartex" xmlns:cx2="http://schemas.microsoft.com/office/drawing/2015/10/21/chartex" xmlns:cx3="http://schemas.microsoft.com/office/drawing/2016/5/9/chartex" xmlns:cx4="http://schemas.microsoft.com/office/drawing/2016/5/10/chartex" xmlns:cx5="http://schemas.microsoft.com/office/drawing/2016/5/11/chartex" xmlns:cx6="http://schemas.microsoft.com/office/drawing/2016/5/12/chartex" xmlns:cx7="http://schemas.microsoft.com/office/drawing/2016/5/13/chartex" xmlns:cx8="http://schemas.microsoft.com/office/drawing/2016/5/14/chartex" xmlns:mc="http://schemas.openxmlformats.org/markup-compatibility/2006" xmlns:aink="http://schemas.microsoft.com/office/drawing/2016/ink" xmlns:am3d="http://schemas.microsoft.com/office/drawing/2017/model3d" xmlns:o="urn:schemas-microsoft-com:office:office" xmlns:oel="http://schemas.microsoft.com/office/2019/extlst" xmlns:r="http://schemas.openxmlformats.org/officeDocument/2006/relationships" xmlns:m="http://schemas.openxmlformats.org/officeDocument/2006/math" xmlns:v="urn:schemas-microsoft-com:vml" xmlns:wp14="http://schemas.microsoft.com/office/word/2010/wordprocessingDrawing" xmlns:wp="http://schemas.openxmlformats.org/drawingml/2006/wordprocessingDrawing" xmlns:w10="urn:schemas-microsoft-com:office:word" xmlns:w="http://schemas.openxmlformats.org/wordprocessingml/2006/main" xmlns:w14="http://schemas.microsoft.com/office/word/2010/wordml" xmlns:w15="http://schemas.microsoft.com/office/word/2012/wordml" xmlns:w16cex="http://schemas.microsoft.com/office/word/2018/wordml/cex" xmlns:w16cid="http://schemas.microsoft.com/office/word/2016/wordml/cid" xmlns:w16="http://schemas.microsoft.com/office/word/2018/wordml" xmlns:w16sdtdh="http://schemas.microsoft.com/office/word/2020/wordml/sdtdatahash" xmlns:w16se="http://schemas.microsoft.com/office/word/2015/wordml/symex" xmlns:wpg="http://schemas.microsoft.com/office/word/2010/wordprocessingGroup" xmlns:wpi="http://schemas.microsoft.com/office/word/2010/wordprocessingInk" xmlns:wne="http://schemas.microsoft.com/office/word/2006/wordml" xmlns:wps="http://schemas.microsoft.com/office/word/2010/wordprocessingShape" mc:Ignorable="w14 w15 w16se w16cid w16 w16cex w16sdtdh wp14">
   <w:footnote w:type="separator" w:id="-1">
     <w:p>
       <w:pPr>
@@ -14107,7 +13953,7 @@
 </file>
 
 <file path=word/header1.xml><?xml version="1.0" encoding="utf-8"?>
-<w:hdr xmlns:wpc="http://schemas.microsoft.com/office/word/2010/wordprocessingCanvas" xmlns:cx="http://schemas.microsoft.com/office/drawing/2014/chartex" xmlns:cx1="http://schemas.microsoft.com/office/drawing/2015/9/8/chartex" xmlns:cx2="http://schemas.microsoft.com/office/drawing/2015/10/21/chartex" xmlns:cx3="http://schemas.microsoft.com/office/drawing/2016/5/9/chartex" xmlns:cx4="http://schemas.microsoft.com/office/drawing/2016/5/10/chartex" xmlns:cx5="http://schemas.microsoft.com/office/drawing/2016/5/11/chartex" xmlns:cx6="http://schemas.microsoft.com/office/drawing/2016/5/12/chartex" xmlns:cx7="http://schemas.microsoft.com/office/drawing/2016/5/13/chartex" xmlns:cx8="http://schemas.microsoft.com/office/drawing/2016/5/14/chartex" xmlns:mc="http://schemas.openxmlformats.org/markup-compatibility/2006" xmlns:aink="http://schemas.microsoft.com/office/drawing/2016/ink" xmlns:am3d="http://schemas.microsoft.com/office/drawing/2017/model3d" xmlns:o="urn:schemas-microsoft-com:office:office" xmlns:r="http://schemas.openxmlformats.org/officeDocument/2006/relationships" xmlns:m="http://schemas.openxmlformats.org/officeDocument/2006/math" xmlns:v="urn:schemas-microsoft-com:vml" xmlns:wp14="http://schemas.microsoft.com/office/word/2010/wordprocessingDrawing" xmlns:wp="http://schemas.openxmlformats.org/drawingml/2006/wordprocessingDrawing" xmlns:w10="urn:schemas-microsoft-com:office:word" xmlns:w="http://schemas.openxmlformats.org/wordprocessingml/2006/main" xmlns:w14="http://schemas.microsoft.com/office/word/2010/wordml" xmlns:w15="http://schemas.microsoft.com/office/word/2012/wordml" xmlns:w16cex="http://schemas.microsoft.com/office/word/2018/wordml/cex" xmlns:w16cid="http://schemas.microsoft.com/office/word/2016/wordml/cid" xmlns:w16="http://schemas.microsoft.com/office/word/2018/wordml" xmlns:w16sdtdh="http://schemas.microsoft.com/office/word/2020/wordml/sdtdatahash" xmlns:w16se="http://schemas.microsoft.com/office/word/2015/wordml/symex" xmlns:wpg="http://schemas.microsoft.com/office/word/2010/wordprocessingGroup" xmlns:wpi="http://schemas.microsoft.com/office/word/2010/wordprocessingInk" xmlns:wne="http://schemas.microsoft.com/office/word/2006/wordml" xmlns:wps="http://schemas.microsoft.com/office/word/2010/wordprocessingShape" mc:Ignorable="w14 w15 w16se w16cid w16 w16cex w16sdtdh wp14">
+<w:hdr xmlns:wpc="http://schemas.microsoft.com/office/word/2010/wordprocessingCanvas" xmlns:cx="http://schemas.microsoft.com/office/drawing/2014/chartex" xmlns:cx1="http://schemas.microsoft.com/office/drawing/2015/9/8/chartex" xmlns:cx2="http://schemas.microsoft.com/office/drawing/2015/10/21/chartex" xmlns:cx3="http://schemas.microsoft.com/office/drawing/2016/5/9/chartex" xmlns:cx4="http://schemas.microsoft.com/office/drawing/2016/5/10/chartex" xmlns:cx5="http://schemas.microsoft.com/office/drawing/2016/5/11/chartex" xmlns:cx6="http://schemas.microsoft.com/office/drawing/2016/5/12/chartex" xmlns:cx7="http://schemas.microsoft.com/office/drawing/2016/5/13/chartex" xmlns:cx8="http://schemas.microsoft.com/office/drawing/2016/5/14/chartex" xmlns:mc="http://schemas.openxmlformats.org/markup-compatibility/2006" xmlns:aink="http://schemas.microsoft.com/office/drawing/2016/ink" xmlns:am3d="http://schemas.microsoft.com/office/drawing/2017/model3d" xmlns:o="urn:schemas-microsoft-com:office:office" xmlns:oel="http://schemas.microsoft.com/office/2019/extlst" xmlns:r="http://schemas.openxmlformats.org/officeDocument/2006/relationships" xmlns:m="http://schemas.openxmlformats.org/officeDocument/2006/math" xmlns:v="urn:schemas-microsoft-com:vml" xmlns:wp14="http://schemas.microsoft.com/office/word/2010/wordprocessingDrawing" xmlns:wp="http://schemas.openxmlformats.org/drawingml/2006/wordprocessingDrawing" xmlns:w10="urn:schemas-microsoft-com:office:word" xmlns:w="http://schemas.openxmlformats.org/wordprocessingml/2006/main" xmlns:w14="http://schemas.microsoft.com/office/word/2010/wordml" xmlns:w15="http://schemas.microsoft.com/office/word/2012/wordml" xmlns:w16cex="http://schemas.microsoft.com/office/word/2018/wordml/cex" xmlns:w16cid="http://schemas.microsoft.com/office/word/2016/wordml/cid" xmlns:w16="http://schemas.microsoft.com/office/word/2018/wordml" xmlns:w16sdtdh="http://schemas.microsoft.com/office/word/2020/wordml/sdtdatahash" xmlns:w16se="http://schemas.microsoft.com/office/word/2015/wordml/symex" xmlns:wpg="http://schemas.microsoft.com/office/word/2010/wordprocessingGroup" xmlns:wpi="http://schemas.microsoft.com/office/word/2010/wordprocessingInk" xmlns:wne="http://schemas.microsoft.com/office/word/2006/wordml" xmlns:wps="http://schemas.microsoft.com/office/word/2010/wordprocessingShape" mc:Ignorable="w14 w15 w16se w16cid w16 w16cex w16sdtdh wp14">
   <w:p>
     <w:pPr>
       <w:pStyle w:val="Kopfzeile"/>
@@ -14117,7 +13963,7 @@
 </file>
 
 <file path=word/header2.xml><?xml version="1.0" encoding="utf-8"?>
-<w:hdr xmlns:wpc="http://schemas.microsoft.com/office/word/2010/wordprocessingCanvas" xmlns:cx="http://schemas.microsoft.com/office/drawing/2014/chartex" xmlns:cx1="http://schemas.microsoft.com/office/drawing/2015/9/8/chartex" xmlns:cx2="http://schemas.microsoft.com/office/drawing/2015/10/21/chartex" xmlns:cx3="http://schemas.microsoft.com/office/drawing/2016/5/9/chartex" xmlns:cx4="http://schemas.microsoft.com/office/drawing/2016/5/10/chartex" xmlns:cx5="http://schemas.microsoft.com/office/drawing/2016/5/11/chartex" xmlns:cx6="http://schemas.microsoft.com/office/drawing/2016/5/12/chartex" xmlns:cx7="http://schemas.microsoft.com/office/drawing/2016/5/13/chartex" xmlns:cx8="http://schemas.microsoft.com/office/drawing/2016/5/14/chartex" xmlns:mc="http://schemas.openxmlformats.org/markup-compatibility/2006" xmlns:aink="http://schemas.microsoft.com/office/drawing/2016/ink" xmlns:am3d="http://schemas.microsoft.com/office/drawing/2017/model3d" xmlns:o="urn:schemas-microsoft-com:office:office" xmlns:r="http://schemas.openxmlformats.org/officeDocument/2006/relationships" xmlns:m="http://schemas.openxmlformats.org/officeDocument/2006/math" xmlns:v="urn:schemas-microsoft-com:vml" xmlns:wp14="http://schemas.microsoft.com/office/word/2010/wordprocessingDrawing" xmlns:wp="http://schemas.openxmlformats.org/drawingml/2006/wordprocessingDrawing" xmlns:w10="urn:schemas-microsoft-com:office:word" xmlns:w="http://schemas.openxmlformats.org/wordprocessingml/2006/main" xmlns:w14="http://schemas.microsoft.com/office/word/2010/wordml" xmlns:w15="http://schemas.microsoft.com/office/word/2012/wordml" xmlns:w16cex="http://schemas.microsoft.com/office/word/2018/wordml/cex" xmlns:w16cid="http://schemas.microsoft.com/office/word/2016/wordml/cid" xmlns:w16="http://schemas.microsoft.com/office/word/2018/wordml" xmlns:w16sdtdh="http://schemas.microsoft.com/office/word/2020/wordml/sdtdatahash" xmlns:w16se="http://schemas.microsoft.com/office/word/2015/wordml/symex" xmlns:wpg="http://schemas.microsoft.com/office/word/2010/wordprocessingGroup" xmlns:wpi="http://schemas.microsoft.com/office/word/2010/wordprocessingInk" xmlns:wne="http://schemas.microsoft.com/office/word/2006/wordml" xmlns:wps="http://schemas.microsoft.com/office/word/2010/wordprocessingShape" mc:Ignorable="w14 w15 w16se w16cid w16 w16cex w16sdtdh wp14">
+<w:hdr xmlns:wpc="http://schemas.microsoft.com/office/word/2010/wordprocessingCanvas" xmlns:cx="http://schemas.microsoft.com/office/drawing/2014/chartex" xmlns:cx1="http://schemas.microsoft.com/office/drawing/2015/9/8/chartex" xmlns:cx2="http://schemas.microsoft.com/office/drawing/2015/10/21/chartex" xmlns:cx3="http://schemas.microsoft.com/office/drawing/2016/5/9/chartex" xmlns:cx4="http://schemas.microsoft.com/office/drawing/2016/5/10/chartex" xmlns:cx5="http://schemas.microsoft.com/office/drawing/2016/5/11/chartex" xmlns:cx6="http://schemas.microsoft.com/office/drawing/2016/5/12/chartex" xmlns:cx7="http://schemas.microsoft.com/office/drawing/2016/5/13/chartex" xmlns:cx8="http://schemas.microsoft.com/office/drawing/2016/5/14/chartex" xmlns:mc="http://schemas.openxmlformats.org/markup-compatibility/2006" xmlns:aink="http://schemas.microsoft.com/office/drawing/2016/ink" xmlns:am3d="http://schemas.microsoft.com/office/drawing/2017/model3d" xmlns:o="urn:schemas-microsoft-com:office:office" xmlns:oel="http://schemas.microsoft.com/office/2019/extlst" xmlns:r="http://schemas.openxmlformats.org/officeDocument/2006/relationships" xmlns:m="http://schemas.openxmlformats.org/officeDocument/2006/math" xmlns:v="urn:schemas-microsoft-com:vml" xmlns:wp14="http://schemas.microsoft.com/office/word/2010/wordprocessingDrawing" xmlns:wp="http://schemas.openxmlformats.org/drawingml/2006/wordprocessingDrawing" xmlns:w10="urn:schemas-microsoft-com:office:word" xmlns:w="http://schemas.openxmlformats.org/wordprocessingml/2006/main" xmlns:w14="http://schemas.microsoft.com/office/word/2010/wordml" xmlns:w15="http://schemas.microsoft.com/office/word/2012/wordml" xmlns:w16cex="http://schemas.microsoft.com/office/word/2018/wordml/cex" xmlns:w16cid="http://schemas.microsoft.com/office/word/2016/wordml/cid" xmlns:w16="http://schemas.microsoft.com/office/word/2018/wordml" xmlns:w16sdtdh="http://schemas.microsoft.com/office/word/2020/wordml/sdtdatahash" xmlns:w16se="http://schemas.microsoft.com/office/word/2015/wordml/symex" xmlns:wpg="http://schemas.microsoft.com/office/word/2010/wordprocessingGroup" xmlns:wpi="http://schemas.microsoft.com/office/word/2010/wordprocessingInk" xmlns:wne="http://schemas.microsoft.com/office/word/2006/wordml" xmlns:wps="http://schemas.microsoft.com/office/word/2010/wordprocessingShape" mc:Ignorable="w14 w15 w16se w16cid w16 w16cex w16sdtdh wp14">
   <w:p>
     <w:pPr>
       <w:pStyle w:val="Kopfzeile"/>
@@ -14127,7 +13973,7 @@
 </file>
 
 <file path=word/header3.xml><?xml version="1.0" encoding="utf-8"?>
-<w:hdr xmlns:wpc="http://schemas.microsoft.com/office/word/2010/wordprocessingCanvas" xmlns:cx="http://schemas.microsoft.com/office/drawing/2014/chartex" xmlns:cx1="http://schemas.microsoft.com/office/drawing/2015/9/8/chartex" xmlns:cx2="http://schemas.microsoft.com/office/drawing/2015/10/21/chartex" xmlns:cx3="http://schemas.microsoft.com/office/drawing/2016/5/9/chartex" xmlns:cx4="http://schemas.microsoft.com/office/drawing/2016/5/10/chartex" xmlns:cx5="http://schemas.microsoft.com/office/drawing/2016/5/11/chartex" xmlns:cx6="http://schemas.microsoft.com/office/drawing/2016/5/12/chartex" xmlns:cx7="http://schemas.microsoft.com/office/drawing/2016/5/13/chartex" xmlns:cx8="http://schemas.microsoft.com/office/drawing/2016/5/14/chartex" xmlns:mc="http://schemas.openxmlformats.org/markup-compatibility/2006" xmlns:aink="http://schemas.microsoft.com/office/drawing/2016/ink" xmlns:am3d="http://schemas.microsoft.com/office/drawing/2017/model3d" xmlns:o="urn:schemas-microsoft-com:office:office" xmlns:r="http://schemas.openxmlformats.org/officeDocument/2006/relationships" xmlns:m="http://schemas.openxmlformats.org/officeDocument/2006/math" xmlns:v="urn:schemas-microsoft-com:vml" xmlns:wp14="http://schemas.microsoft.com/office/word/2010/wordprocessingDrawing" xmlns:wp="http://schemas.openxmlformats.org/drawingml/2006/wordprocessingDrawing" xmlns:w10="urn:schemas-microsoft-com:office:word" xmlns:w="http://schemas.openxmlformats.org/wordprocessingml/2006/main" xmlns:w14="http://schemas.microsoft.com/office/word/2010/wordml" xmlns:w15="http://schemas.microsoft.com/office/word/2012/wordml" xmlns:w16cex="http://schemas.microsoft.com/office/word/2018/wordml/cex" xmlns:w16cid="http://schemas.microsoft.com/office/word/2016/wordml/cid" xmlns:w16="http://schemas.microsoft.com/office/word/2018/wordml" xmlns:w16sdtdh="http://schemas.microsoft.com/office/word/2020/wordml/sdtdatahash" xmlns:w16se="http://schemas.microsoft.com/office/word/2015/wordml/symex" xmlns:wpg="http://schemas.microsoft.com/office/word/2010/wordprocessingGroup" xmlns:wpi="http://schemas.microsoft.com/office/word/2010/wordprocessingInk" xmlns:wne="http://schemas.microsoft.com/office/word/2006/wordml" xmlns:wps="http://schemas.microsoft.com/office/word/2010/wordprocessingShape" mc:Ignorable="w14 w15 w16se w16cid w16 w16cex w16sdtdh wp14">
+<w:hdr xmlns:wpc="http://schemas.microsoft.com/office/word/2010/wordprocessingCanvas" xmlns:cx="http://schemas.microsoft.com/office/drawing/2014/chartex" xmlns:cx1="http://schemas.microsoft.com/office/drawing/2015/9/8/chartex" xmlns:cx2="http://schemas.microsoft.com/office/drawing/2015/10/21/chartex" xmlns:cx3="http://schemas.microsoft.com/office/drawing/2016/5/9/chartex" xmlns:cx4="http://schemas.microsoft.com/office/drawing/2016/5/10/chartex" xmlns:cx5="http://schemas.microsoft.com/office/drawing/2016/5/11/chartex" xmlns:cx6="http://schemas.microsoft.com/office/drawing/2016/5/12/chartex" xmlns:cx7="http://schemas.microsoft.com/office/drawing/2016/5/13/chartex" xmlns:cx8="http://schemas.microsoft.com/office/drawing/2016/5/14/chartex" xmlns:mc="http://schemas.openxmlformats.org/markup-compatibility/2006" xmlns:aink="http://schemas.microsoft.com/office/drawing/2016/ink" xmlns:am3d="http://schemas.microsoft.com/office/drawing/2017/model3d" xmlns:o="urn:schemas-microsoft-com:office:office" xmlns:oel="http://schemas.microsoft.com/office/2019/extlst" xmlns:r="http://schemas.openxmlformats.org/officeDocument/2006/relationships" xmlns:m="http://schemas.openxmlformats.org/officeDocument/2006/math" xmlns:v="urn:schemas-microsoft-com:vml" xmlns:wp14="http://schemas.microsoft.com/office/word/2010/wordprocessingDrawing" xmlns:wp="http://schemas.openxmlformats.org/drawingml/2006/wordprocessingDrawing" xmlns:w10="urn:schemas-microsoft-com:office:word" xmlns:w="http://schemas.openxmlformats.org/wordprocessingml/2006/main" xmlns:w14="http://schemas.microsoft.com/office/word/2010/wordml" xmlns:w15="http://schemas.microsoft.com/office/word/2012/wordml" xmlns:w16cex="http://schemas.microsoft.com/office/word/2018/wordml/cex" xmlns:w16cid="http://schemas.microsoft.com/office/word/2016/wordml/cid" xmlns:w16="http://schemas.microsoft.com/office/word/2018/wordml" xmlns:w16sdtdh="http://schemas.microsoft.com/office/word/2020/wordml/sdtdatahash" xmlns:w16se="http://schemas.microsoft.com/office/word/2015/wordml/symex" xmlns:wpg="http://schemas.microsoft.com/office/word/2010/wordprocessingGroup" xmlns:wpi="http://schemas.microsoft.com/office/word/2010/wordprocessingInk" xmlns:wne="http://schemas.microsoft.com/office/word/2006/wordml" xmlns:wps="http://schemas.microsoft.com/office/word/2010/wordprocessingShape" mc:Ignorable="w14 w15 w16se w16cid w16 w16cex w16sdtdh wp14">
   <w:p>
     <w:pPr>
       <w:pStyle w:val="Kopfzeile"/>
@@ -14137,7 +13983,7 @@
 </file>
 
 <file path=word/numbering.xml><?xml version="1.0" encoding="utf-8"?>
-<w:numbering xmlns:wpc="http://schemas.microsoft.com/office/word/2010/wordprocessingCanvas" xmlns:cx="http://schemas.microsoft.com/office/drawing/2014/chartex" xmlns:cx1="http://schemas.microsoft.com/office/drawing/2015/9/8/chartex" xmlns:cx2="http://schemas.microsoft.com/office/drawing/2015/10/21/chartex" xmlns:cx3="http://schemas.microsoft.com/office/drawing/2016/5/9/chartex" xmlns:cx4="http://schemas.microsoft.com/office/drawing/2016/5/10/chartex" xmlns:cx5="http://schemas.microsoft.com/office/drawing/2016/5/11/chartex" xmlns:cx6="http://schemas.microsoft.com/office/drawing/2016/5/12/chartex" xmlns:cx7="http://schemas.microsoft.com/office/drawing/2016/5/13/chartex" xmlns:cx8="http://schemas.microsoft.com/office/drawing/2016/5/14/chartex" xmlns:mc="http://schemas.openxmlformats.org/markup-compatibility/2006" xmlns:aink="http://schemas.microsoft.com/office/drawing/2016/ink" xmlns:am3d="http://schemas.microsoft.com/office/drawing/2017/model3d" xmlns:o="urn:schemas-microsoft-com:office:office" xmlns:r="http://schemas.openxmlformats.org/officeDocument/2006/relationships" xmlns:m="http://schemas.openxmlformats.org/officeDocument/2006/math" xmlns:v="urn:schemas-microsoft-com:vml" xmlns:wp14="http://schemas.microsoft.com/office/word/2010/wordprocessingDrawing" xmlns:wp="http://schemas.openxmlformats.org/drawingml/2006/wordprocessingDrawing" xmlns:w10="urn:schemas-microsoft-com:office:word" xmlns:w="http://schemas.openxmlformats.org/wordprocessingml/2006/main" xmlns:w14="http://schemas.microsoft.com/office/word/2010/wordml" xmlns:w15="http://schemas.microsoft.com/office/word/2012/wordml" xmlns:w16cex="http://schemas.microsoft.com/office/word/2018/wordml/cex" xmlns:w16cid="http://schemas.microsoft.com/office/word/2016/wordml/cid" xmlns:w16="http://schemas.microsoft.com/office/word/2018/wordml" xmlns:w16sdtdh="http://schemas.microsoft.com/office/word/2020/wordml/sdtdatahash" xmlns:w16se="http://schemas.microsoft.com/office/word/2015/wordml/symex" xmlns:wpg="http://schemas.microsoft.com/office/word/2010/wordprocessingGroup" xmlns:wpi="http://schemas.microsoft.com/office/word/2010/wordprocessingInk" xmlns:wne="http://schemas.microsoft.com/office/word/2006/wordml" xmlns:wps="http://schemas.microsoft.com/office/word/2010/wordprocessingShape" mc:Ignorable="w14 w15 w16se w16cid w16 w16cex w16sdtdh wp14">
+<w:numbering xmlns:wpc="http://schemas.microsoft.com/office/word/2010/wordprocessingCanvas" xmlns:cx="http://schemas.microsoft.com/office/drawing/2014/chartex" xmlns:cx1="http://schemas.microsoft.com/office/drawing/2015/9/8/chartex" xmlns:cx2="http://schemas.microsoft.com/office/drawing/2015/10/21/chartex" xmlns:cx3="http://schemas.microsoft.com/office/drawing/2016/5/9/chartex" xmlns:cx4="http://schemas.microsoft.com/office/drawing/2016/5/10/chartex" xmlns:cx5="http://schemas.microsoft.com/office/drawing/2016/5/11/chartex" xmlns:cx6="http://schemas.microsoft.com/office/drawing/2016/5/12/chartex" xmlns:cx7="http://schemas.microsoft.com/office/drawing/2016/5/13/chartex" xmlns:cx8="http://schemas.microsoft.com/office/drawing/2016/5/14/chartex" xmlns:mc="http://schemas.openxmlformats.org/markup-compatibility/2006" xmlns:aink="http://schemas.microsoft.com/office/drawing/2016/ink" xmlns:am3d="http://schemas.microsoft.com/office/drawing/2017/model3d" xmlns:o="urn:schemas-microsoft-com:office:office" xmlns:oel="http://schemas.microsoft.com/office/2019/extlst" xmlns:r="http://schemas.openxmlformats.org/officeDocument/2006/relationships" xmlns:m="http://schemas.openxmlformats.org/officeDocument/2006/math" xmlns:v="urn:schemas-microsoft-com:vml" xmlns:wp14="http://schemas.microsoft.com/office/word/2010/wordprocessingDrawing" xmlns:wp="http://schemas.openxmlformats.org/drawingml/2006/wordprocessingDrawing" xmlns:w10="urn:schemas-microsoft-com:office:word" xmlns:w="http://schemas.openxmlformats.org/wordprocessingml/2006/main" xmlns:w14="http://schemas.microsoft.com/office/word/2010/wordml" xmlns:w15="http://schemas.microsoft.com/office/word/2012/wordml" xmlns:w16cex="http://schemas.microsoft.com/office/word/2018/wordml/cex" xmlns:w16cid="http://schemas.microsoft.com/office/word/2016/wordml/cid" xmlns:w16="http://schemas.microsoft.com/office/word/2018/wordml" xmlns:w16sdtdh="http://schemas.microsoft.com/office/word/2020/wordml/sdtdatahash" xmlns:w16se="http://schemas.microsoft.com/office/word/2015/wordml/symex" xmlns:wpg="http://schemas.microsoft.com/office/word/2010/wordprocessingGroup" xmlns:wpi="http://schemas.microsoft.com/office/word/2010/wordprocessingInk" xmlns:wne="http://schemas.microsoft.com/office/word/2006/wordml" xmlns:wps="http://schemas.microsoft.com/office/word/2010/wordprocessingShape" mc:Ignorable="w14 w15 w16se w16cid w16 w16cex w16sdtdh wp14">
   <w:abstractNum w:abstractNumId="0" w15:restartNumberingAfterBreak="0">
     <w:nsid w:val="06453EF6"/>
     <w:multiLevelType w:val="hybridMultilevel"/>

</xml_diff>